<commit_message>
question 2 done; omgggggg spent so long on that shit
</commit_message>
<xml_diff>
--- a/HW CS 4820/HW5/q2_HW5.docx
+++ b/HW CS 4820/HW5/q2_HW5.docx
@@ -11,6 +11,14 @@
       </w:r>
       <w:r>
         <w:t xml:space="preserve"> that implementation doesn’t return at least ½ of the maximum flow.</w:t>
+      </w:r>
+    </w:p>
+    <w:p>
+      <w:r>
+        <w:t>See counterexample:</w:t>
+      </w:r>
+      <w:r>
+        <w:t xml:space="preserve"> </w:t>
       </w:r>
     </w:p>
     <w:p>
@@ -21,15 +29,15 @@
         <mc:AlternateContent>
           <mc:Choice Requires="wps">
             <w:drawing>
-              <wp:anchor distT="0" distB="0" distL="114300" distR="114300" simplePos="0" relativeHeight="251661312" behindDoc="0" locked="0" layoutInCell="1" allowOverlap="1" wp14:anchorId="36B18F16" wp14:editId="54CAFF0E">
+              <wp:anchor distT="0" distB="0" distL="114300" distR="114300" simplePos="0" relativeHeight="251660288" behindDoc="0" locked="0" layoutInCell="1" allowOverlap="1" wp14:anchorId="1CEDACB5" wp14:editId="65076063">
                 <wp:simplePos x="0" y="0"/>
                 <wp:positionH relativeFrom="column">
-                  <wp:posOffset>2213034</wp:posOffset>
+                  <wp:posOffset>2212975</wp:posOffset>
                 </wp:positionH>
                 <wp:positionV relativeFrom="paragraph">
-                  <wp:posOffset>79856</wp:posOffset>
+                  <wp:posOffset>80610</wp:posOffset>
                 </wp:positionV>
-                <wp:extent cx="630425" cy="630425"/>
+                <wp:extent cx="629920" cy="629920"/>
                 <wp:effectExtent l="0" t="0" r="17780" b="17780"/>
                 <wp:wrapNone/>
                 <wp:docPr id="2" name="Oval 2"/>
@@ -41,7 +49,7 @@
                       <wps:spPr>
                         <a:xfrm>
                           <a:off x="0" y="0"/>
-                          <a:ext cx="630425" cy="630425"/>
+                          <a:ext cx="629920" cy="629920"/>
                         </a:xfrm>
                         <a:prstGeom prst="ellipse">
                           <a:avLst/>
@@ -87,7 +95,7 @@
           </mc:Choice>
           <mc:Fallback>
             <w:pict>
-              <v:oval w14:anchorId="36B18F16" id="Oval 2" o:spid="_x0000_s1026" style="position:absolute;margin-left:174.25pt;margin-top:6.3pt;width:49.65pt;height:49.65pt;z-index:251661312;visibility:visible;mso-wrap-style:square;mso-wrap-distance-left:9pt;mso-wrap-distance-top:0;mso-wrap-distance-right:9pt;mso-wrap-distance-bottom:0;mso-position-horizontal:absolute;mso-position-horizontal-relative:text;mso-position-vertical:absolute;mso-position-vertical-relative:text;v-text-anchor:middle" o:gfxdata="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" fillcolor="white [3201]" strokecolor="#70ad47 [3209]" strokeweight="1pt">
+              <v:oval w14:anchorId="1CEDACB5" id="Oval 2" o:spid="_x0000_s1026" style="position:absolute;margin-left:174.25pt;margin-top:6.35pt;width:49.6pt;height:49.6pt;z-index:251660288;visibility:visible;mso-wrap-style:square;mso-wrap-distance-left:9pt;mso-wrap-distance-top:0;mso-wrap-distance-right:9pt;mso-wrap-distance-bottom:0;mso-position-horizontal:absolute;mso-position-horizontal-relative:text;mso-position-vertical:absolute;mso-position-vertical-relative:text;v-text-anchor:middle" o:gfxdata="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" fillcolor="white [3201]" strokecolor="#70ad47 [3209]" strokeweight="1pt">
                 <v:stroke joinstyle="miter"/>
                 <v:textbox>
                   <w:txbxContent>
@@ -106,9 +114,6 @@
           </mc:Fallback>
         </mc:AlternateContent>
       </w:r>
-      <w:r>
-        <w:t>See counterexample:</w:t>
-      </w:r>
     </w:p>
     <w:p>
       <w:r>
@@ -118,17 +123,33 @@
         <mc:AlternateContent>
           <mc:Choice Requires="wps">
             <w:drawing>
-              <wp:anchor distT="0" distB="0" distL="114300" distR="114300" simplePos="0" relativeHeight="251685888" behindDoc="0" locked="0" layoutInCell="1" allowOverlap="1" wp14:anchorId="1D4BC438" wp14:editId="7EB352A2">
+              <wp:anchor distT="0" distB="0" distL="114300" distR="114300" simplePos="0" relativeHeight="251670528" behindDoc="1" locked="0" layoutInCell="1" allowOverlap="1" wp14:anchorId="67099E7D" wp14:editId="77120A28">
                 <wp:simplePos x="0" y="0"/>
                 <wp:positionH relativeFrom="column">
-                  <wp:posOffset>2262470</wp:posOffset>
+                  <wp:posOffset>2260442</wp:posOffset>
                 </wp:positionH>
                 <wp:positionV relativeFrom="paragraph">
-                  <wp:posOffset>2329180</wp:posOffset>
+                  <wp:posOffset>2331333</wp:posOffset>
                 </wp:positionV>
                 <wp:extent cx="629920" cy="629920"/>
                 <wp:effectExtent l="0" t="0" r="17780" b="17780"/>
-                <wp:wrapNone/>
+                <wp:wrapTight wrapText="bothSides">
+                  <wp:wrapPolygon edited="0">
+                    <wp:start x="6968" y="0"/>
+                    <wp:lineTo x="4355" y="1306"/>
+                    <wp:lineTo x="0" y="5661"/>
+                    <wp:lineTo x="0" y="16113"/>
+                    <wp:lineTo x="4790" y="20903"/>
+                    <wp:lineTo x="6968" y="21774"/>
+                    <wp:lineTo x="14806" y="21774"/>
+                    <wp:lineTo x="16984" y="20903"/>
+                    <wp:lineTo x="21774" y="16113"/>
+                    <wp:lineTo x="21774" y="5661"/>
+                    <wp:lineTo x="17419" y="1306"/>
+                    <wp:lineTo x="14806" y="0"/>
+                    <wp:lineTo x="6968" y="0"/>
+                  </wp:wrapPolygon>
+                </wp:wrapTight>
                 <wp:docPr id="20" name="Oval 20"/>
                 <wp:cNvGraphicFramePr/>
                 <a:graphic xmlns:a="http://schemas.openxmlformats.org/drawingml/2006/main">
@@ -184,7 +205,7 @@
           </mc:Choice>
           <mc:Fallback>
             <w:pict>
-              <v:oval w14:anchorId="1D4BC438" id="Oval 20" o:spid="_x0000_s1027" style="position:absolute;margin-left:178.15pt;margin-top:183.4pt;width:49.6pt;height:49.6pt;z-index:251685888;visibility:visible;mso-wrap-style:square;mso-wrap-distance-left:9pt;mso-wrap-distance-top:0;mso-wrap-distance-right:9pt;mso-wrap-distance-bottom:0;mso-position-horizontal:absolute;mso-position-horizontal-relative:text;mso-position-vertical:absolute;mso-position-vertical-relative:text;v-text-anchor:middle" o:gfxdata="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" fillcolor="white [3201]" strokecolor="#70ad47 [3209]" strokeweight="1pt">
+              <v:oval w14:anchorId="67099E7D" id="Oval 20" o:spid="_x0000_s1027" style="position:absolute;margin-left:178pt;margin-top:183.55pt;width:49.6pt;height:49.6pt;z-index:-251645952;visibility:visible;mso-wrap-style:square;mso-wrap-distance-left:9pt;mso-wrap-distance-top:0;mso-wrap-distance-right:9pt;mso-wrap-distance-bottom:0;mso-position-horizontal:absolute;mso-position-horizontal-relative:text;mso-position-vertical:absolute;mso-position-vertical-relative:text;v-text-anchor:middle" o:gfxdata="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" fillcolor="white [3201]" strokecolor="#70ad47 [3209]" strokeweight="1pt">
                 <v:stroke joinstyle="miter"/>
                 <v:textbox>
                   <w:txbxContent>
@@ -198,6 +219,7 @@
                     </w:p>
                   </w:txbxContent>
                 </v:textbox>
+                <w10:wrap type="tight"/>
               </v:oval>
             </w:pict>
           </mc:Fallback>
@@ -210,7 +232,7 @@
         <mc:AlternateContent>
           <mc:Choice Requires="wps">
             <w:drawing>
-              <wp:anchor distT="0" distB="0" distL="114300" distR="114300" simplePos="0" relativeHeight="251703296" behindDoc="0" locked="0" layoutInCell="1" allowOverlap="1" wp14:anchorId="45A3B216" wp14:editId="33F3C20C">
+              <wp:anchor distT="0" distB="0" distL="114300" distR="114300" simplePos="0" relativeHeight="251679744" behindDoc="0" locked="0" layoutInCell="1" allowOverlap="1" wp14:anchorId="0A1C9E31" wp14:editId="06ED6272">
                 <wp:simplePos x="0" y="0"/>
                 <wp:positionH relativeFrom="column">
                   <wp:posOffset>2492020</wp:posOffset>
@@ -244,9 +266,6 @@
                         <w:txbxContent>
                           <w:p>
                             <w:r>
-                              <w:t>0/</w:t>
-                            </w:r>
-                            <w:r>
                               <w:t>2</w:t>
                             </w:r>
                           </w:p>
@@ -272,17 +291,14 @@
           </mc:Choice>
           <mc:Fallback>
             <w:pict>
-              <v:shapetype w14:anchorId="45A3B216" id="_x0000_t202" coordsize="21600,21600" o:spt="202" path="m,l,21600r21600,l21600,xe">
+              <v:shapetype w14:anchorId="0A1C9E31" id="_x0000_t202" coordsize="21600,21600" o:spt="202" path="m,l,21600r21600,l21600,xe">
                 <v:stroke joinstyle="miter"/>
                 <v:path gradientshapeok="t" o:connecttype="rect"/>
               </v:shapetype>
-              <v:shape id="Text Box 30" o:spid="_x0000_s1028" type="#_x0000_t202" style="position:absolute;margin-left:196.2pt;margin-top:48.85pt;width:36.65pt;height:21.4pt;z-index:251703296;visibility:visible;mso-wrap-style:square;mso-width-percent:0;mso-height-percent:0;mso-wrap-distance-left:9pt;mso-wrap-distance-top:0;mso-wrap-distance-right:9pt;mso-wrap-distance-bottom:0;mso-position-horizontal:absolute;mso-position-horizontal-relative:text;mso-position-vertical:absolute;mso-position-vertical-relative:text;mso-width-percent:0;mso-height-percent:0;mso-width-relative:margin;mso-height-relative:margin;v-text-anchor:top" o:gfxdata="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" filled="f" stroked="f" strokeweight=".5pt">
+              <v:shape id="Text Box 30" o:spid="_x0000_s1028" type="#_x0000_t202" style="position:absolute;margin-left:196.2pt;margin-top:48.85pt;width:36.65pt;height:21.4pt;z-index:251679744;visibility:visible;mso-wrap-style:square;mso-width-percent:0;mso-height-percent:0;mso-wrap-distance-left:9pt;mso-wrap-distance-top:0;mso-wrap-distance-right:9pt;mso-wrap-distance-bottom:0;mso-position-horizontal:absolute;mso-position-horizontal-relative:text;mso-position-vertical:absolute;mso-position-vertical-relative:text;mso-width-percent:0;mso-height-percent:0;mso-width-relative:margin;mso-height-relative:margin;v-text-anchor:top" o:gfxdata="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" filled="f" stroked="f" strokeweight=".5pt">
                 <v:textbox>
                   <w:txbxContent>
                     <w:p>
-                      <w:r>
-                        <w:t>0/</w:t>
-                      </w:r>
                       <w:r>
                         <w:t>2</w:t>
                       </w:r>
@@ -301,7 +317,7 @@
         <mc:AlternateContent>
           <mc:Choice Requires="wps">
             <w:drawing>
-              <wp:anchor distT="0" distB="0" distL="114300" distR="114300" simplePos="0" relativeHeight="251701248" behindDoc="0" locked="0" layoutInCell="1" allowOverlap="1" wp14:anchorId="45A3B216" wp14:editId="33F3C20C">
+              <wp:anchor distT="0" distB="0" distL="114300" distR="114300" simplePos="0" relativeHeight="251678720" behindDoc="0" locked="0" layoutInCell="1" allowOverlap="1" wp14:anchorId="5BE65C12" wp14:editId="2F670245">
                 <wp:simplePos x="0" y="0"/>
                 <wp:positionH relativeFrom="column">
                   <wp:posOffset>1590261</wp:posOffset>
@@ -335,9 +351,6 @@
                         <w:txbxContent>
                           <w:p>
                             <w:r>
-                              <w:t>0/</w:t>
-                            </w:r>
-                            <w:r>
                               <w:t>2</w:t>
                             </w:r>
                             <w:r>
@@ -345,7 +358,7 @@
                                 <w:noProof/>
                               </w:rPr>
                               <w:drawing>
-                                <wp:inline distT="0" distB="0" distL="0" distR="0" wp14:anchorId="1E0CE0BF" wp14:editId="72502EBF">
+                                <wp:inline distT="0" distB="0" distL="0" distR="0" wp14:anchorId="1D7D4953" wp14:editId="6A72C3E6">
                                   <wp:extent cx="247650" cy="173990"/>
                                   <wp:effectExtent l="0" t="0" r="0" b="0"/>
                                   <wp:docPr id="32" name="Picture 32"/>
@@ -403,13 +416,10 @@
           </mc:Choice>
           <mc:Fallback>
             <w:pict>
-              <v:shape w14:anchorId="45A3B216" id="Text Box 28" o:spid="_x0000_s1029" type="#_x0000_t202" style="position:absolute;margin-left:125.2pt;margin-top:85.4pt;width:36.65pt;height:21.4pt;z-index:251701248;visibility:visible;mso-wrap-style:square;mso-width-percent:0;mso-height-percent:0;mso-wrap-distance-left:9pt;mso-wrap-distance-top:0;mso-wrap-distance-right:9pt;mso-wrap-distance-bottom:0;mso-position-horizontal:absolute;mso-position-horizontal-relative:text;mso-position-vertical:absolute;mso-position-vertical-relative:text;mso-width-percent:0;mso-height-percent:0;mso-width-relative:margin;mso-height-relative:margin;v-text-anchor:top" o:gfxdata="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" filled="f" stroked="f" strokeweight=".5pt">
+              <v:shape w14:anchorId="5BE65C12" id="Text Box 28" o:spid="_x0000_s1029" type="#_x0000_t202" style="position:absolute;margin-left:125.2pt;margin-top:85.4pt;width:36.65pt;height:21.4pt;z-index:251678720;visibility:visible;mso-wrap-style:square;mso-width-percent:0;mso-height-percent:0;mso-wrap-distance-left:9pt;mso-wrap-distance-top:0;mso-wrap-distance-right:9pt;mso-wrap-distance-bottom:0;mso-position-horizontal:absolute;mso-position-horizontal-relative:text;mso-position-vertical:absolute;mso-position-vertical-relative:text;mso-width-percent:0;mso-height-percent:0;mso-width-relative:margin;mso-height-relative:margin;v-text-anchor:top" o:gfxdata="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" filled="f" stroked="f" strokeweight=".5pt">
                 <v:textbox>
                   <w:txbxContent>
                     <w:p>
-                      <w:r>
-                        <w:t>0/</w:t>
-                      </w:r>
                       <w:r>
                         <w:t>2</w:t>
                       </w:r>
@@ -418,7 +428,7 @@
                           <w:noProof/>
                         </w:rPr>
                         <w:drawing>
-                          <wp:inline distT="0" distB="0" distL="0" distR="0" wp14:anchorId="1E0CE0BF" wp14:editId="72502EBF">
+                          <wp:inline distT="0" distB="0" distL="0" distR="0" wp14:anchorId="1D7D4953" wp14:editId="6A72C3E6">
                             <wp:extent cx="247650" cy="173990"/>
                             <wp:effectExtent l="0" t="0" r="0" b="0"/>
                             <wp:docPr id="32" name="Picture 32"/>
@@ -468,7 +478,7 @@
         <mc:AlternateContent>
           <mc:Choice Requires="wps">
             <w:drawing>
-              <wp:anchor distT="0" distB="0" distL="114300" distR="114300" simplePos="0" relativeHeight="251699200" behindDoc="0" locked="0" layoutInCell="1" allowOverlap="1" wp14:anchorId="45A3B216" wp14:editId="33F3C20C">
+              <wp:anchor distT="0" distB="0" distL="114300" distR="114300" simplePos="0" relativeHeight="251677696" behindDoc="0" locked="0" layoutInCell="1" allowOverlap="1" wp14:anchorId="1DCEE1D7" wp14:editId="24BAC79A">
                 <wp:simplePos x="0" y="0"/>
                 <wp:positionH relativeFrom="column">
                   <wp:posOffset>2964405</wp:posOffset>
@@ -502,7 +512,7 @@
                         <w:txbxContent>
                           <w:p>
                             <w:r>
-                              <w:t>0/1</w:t>
+                              <w:t>1</w:t>
                             </w:r>
                           </w:p>
                         </w:txbxContent>
@@ -527,12 +537,12 @@
           </mc:Choice>
           <mc:Fallback>
             <w:pict>
-              <v:shape w14:anchorId="45A3B216" id="Text Box 27" o:spid="_x0000_s1030" type="#_x0000_t202" style="position:absolute;margin-left:233.4pt;margin-top:145.95pt;width:36.65pt;height:21.4pt;z-index:251699200;visibility:visible;mso-wrap-style:square;mso-width-percent:0;mso-height-percent:0;mso-wrap-distance-left:9pt;mso-wrap-distance-top:0;mso-wrap-distance-right:9pt;mso-wrap-distance-bottom:0;mso-position-horizontal:absolute;mso-position-horizontal-relative:text;mso-position-vertical:absolute;mso-position-vertical-relative:text;mso-width-percent:0;mso-height-percent:0;mso-width-relative:margin;mso-height-relative:margin;v-text-anchor:top" o:gfxdata="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" filled="f" stroked="f" strokeweight=".5pt">
+              <v:shape w14:anchorId="1DCEE1D7" id="Text Box 27" o:spid="_x0000_s1030" type="#_x0000_t202" style="position:absolute;margin-left:233.4pt;margin-top:145.95pt;width:36.65pt;height:21.4pt;z-index:251677696;visibility:visible;mso-wrap-style:square;mso-width-percent:0;mso-height-percent:0;mso-wrap-distance-left:9pt;mso-wrap-distance-top:0;mso-wrap-distance-right:9pt;mso-wrap-distance-bottom:0;mso-position-horizontal:absolute;mso-position-horizontal-relative:text;mso-position-vertical:absolute;mso-position-vertical-relative:text;mso-width-percent:0;mso-height-percent:0;mso-width-relative:margin;mso-height-relative:margin;v-text-anchor:top" o:gfxdata="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" filled="f" stroked="f" strokeweight=".5pt">
                 <v:textbox>
                   <w:txbxContent>
                     <w:p>
                       <w:r>
-                        <w:t>0/1</w:t>
+                        <w:t>1</w:t>
                       </w:r>
                     </w:p>
                   </w:txbxContent>
@@ -549,7 +559,7 @@
         <mc:AlternateContent>
           <mc:Choice Requires="wps">
             <w:drawing>
-              <wp:anchor distT="0" distB="0" distL="114300" distR="114300" simplePos="0" relativeHeight="251697152" behindDoc="0" locked="0" layoutInCell="1" allowOverlap="1" wp14:anchorId="45A3B216" wp14:editId="33F3C20C">
+              <wp:anchor distT="0" distB="0" distL="114300" distR="114300" simplePos="0" relativeHeight="251676672" behindDoc="0" locked="0" layoutInCell="1" allowOverlap="1" wp14:anchorId="2C883843" wp14:editId="00E3299A">
                 <wp:simplePos x="0" y="0"/>
                 <wp:positionH relativeFrom="column">
                   <wp:posOffset>1788941</wp:posOffset>
@@ -583,7 +593,7 @@
                         <w:txbxContent>
                           <w:p>
                             <w:r>
-                              <w:t>0/1</w:t>
+                              <w:t>1</w:t>
                             </w:r>
                           </w:p>
                         </w:txbxContent>
@@ -608,12 +618,12 @@
           </mc:Choice>
           <mc:Fallback>
             <w:pict>
-              <v:shape w14:anchorId="45A3B216" id="Text Box 26" o:spid="_x0000_s1031" type="#_x0000_t202" style="position:absolute;margin-left:140.85pt;margin-top:145.9pt;width:36.65pt;height:21.4pt;z-index:251697152;visibility:visible;mso-wrap-style:square;mso-width-percent:0;mso-height-percent:0;mso-wrap-distance-left:9pt;mso-wrap-distance-top:0;mso-wrap-distance-right:9pt;mso-wrap-distance-bottom:0;mso-position-horizontal:absolute;mso-position-horizontal-relative:text;mso-position-vertical:absolute;mso-position-vertical-relative:text;mso-width-percent:0;mso-height-percent:0;mso-width-relative:margin;mso-height-relative:margin;v-text-anchor:top" o:gfxdata="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" filled="f" stroked="f" strokeweight=".5pt">
+              <v:shape w14:anchorId="2C883843" id="Text Box 26" o:spid="_x0000_s1031" type="#_x0000_t202" style="position:absolute;margin-left:140.85pt;margin-top:145.9pt;width:36.65pt;height:21.4pt;z-index:251676672;visibility:visible;mso-wrap-style:square;mso-width-percent:0;mso-height-percent:0;mso-wrap-distance-left:9pt;mso-wrap-distance-top:0;mso-wrap-distance-right:9pt;mso-wrap-distance-bottom:0;mso-position-horizontal:absolute;mso-position-horizontal-relative:text;mso-position-vertical:absolute;mso-position-vertical-relative:text;mso-width-percent:0;mso-height-percent:0;mso-width-relative:margin;mso-height-relative:margin;v-text-anchor:top" o:gfxdata="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" filled="f" stroked="f" strokeweight=".5pt">
                 <v:textbox>
                   <w:txbxContent>
                     <w:p>
                       <w:r>
-                        <w:t>0/1</w:t>
+                        <w:t>1</w:t>
                       </w:r>
                     </w:p>
                   </w:txbxContent>
@@ -630,7 +640,7 @@
         <mc:AlternateContent>
           <mc:Choice Requires="wps">
             <w:drawing>
-              <wp:anchor distT="0" distB="0" distL="114300" distR="114300" simplePos="0" relativeHeight="251695104" behindDoc="0" locked="0" layoutInCell="1" allowOverlap="1" wp14:anchorId="3C4DDA9C" wp14:editId="11C854D6">
+              <wp:anchor distT="0" distB="0" distL="114300" distR="114300" simplePos="0" relativeHeight="251675648" behindDoc="0" locked="0" layoutInCell="1" allowOverlap="1" wp14:anchorId="25BFA275" wp14:editId="43C82E1C">
                 <wp:simplePos x="0" y="0"/>
                 <wp:positionH relativeFrom="column">
                   <wp:posOffset>2300199</wp:posOffset>
@@ -690,7 +700,7 @@
           </mc:Choice>
           <mc:Fallback>
             <w:pict>
-              <v:shapetype w14:anchorId="54A2465E" id="_x0000_t38" coordsize="21600,21600" o:spt="38" o:oned="t" path="m,c@0,0@1,5400@1,10800@1,16200@2,21600,21600,21600e" filled="f">
+              <v:shapetype w14:anchorId="6B5D237D" id="_x0000_t38" coordsize="21600,21600" o:spt="38" o:oned="t" path="m,c@0,0@1,5400@1,10800@1,16200@2,21600,21600,21600e" filled="f">
                 <v:formulas>
                   <v:f eqn="mid #0 0"/>
                   <v:f eqn="val #0"/>
@@ -702,7 +712,7 @@
                 </v:handles>
                 <o:lock v:ext="edit" shapetype="t"/>
               </v:shapetype>
-              <v:shape id="Curved Connector 25" o:spid="_x0000_s1026" type="#_x0000_t38" style="position:absolute;margin-left:181.1pt;margin-top:128.1pt;width:3.6pt;height:68pt;flip:y;z-index:251695104;visibility:visible;mso-wrap-style:square;mso-width-percent:0;mso-height-percent:0;mso-wrap-distance-left:9pt;mso-wrap-distance-top:0;mso-wrap-distance-right:9pt;mso-wrap-distance-bottom:0;mso-position-horizontal:absolute;mso-position-horizontal-relative:text;mso-position-vertical:absolute;mso-position-vertical-relative:text;mso-width-percent:0;mso-height-percent:0;mso-width-relative:margin;mso-height-relative:margin" o:gfxdata="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" adj="-86507" strokecolor="#4472c4 [3204]" strokeweight=".5pt">
+              <v:shape id="Curved Connector 25" o:spid="_x0000_s1026" type="#_x0000_t38" style="position:absolute;margin-left:181.1pt;margin-top:128.1pt;width:3.6pt;height:68pt;flip:y;z-index:251675648;visibility:visible;mso-wrap-style:square;mso-width-percent:0;mso-height-percent:0;mso-wrap-distance-left:9pt;mso-wrap-distance-top:0;mso-wrap-distance-right:9pt;mso-wrap-distance-bottom:0;mso-position-horizontal:absolute;mso-position-horizontal-relative:text;mso-position-vertical:absolute;mso-position-vertical-relative:text;mso-width-percent:0;mso-height-percent:0;mso-width-relative:margin;mso-height-relative:margin" o:gfxdata="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" adj="-86507" strokecolor="#4472c4 [3204]" strokeweight=".5pt">
                 <v:stroke endarrow="block" joinstyle="miter"/>
               </v:shape>
             </w:pict>
@@ -716,7 +726,7 @@
         <mc:AlternateContent>
           <mc:Choice Requires="wps">
             <w:drawing>
-              <wp:anchor distT="0" distB="0" distL="114300" distR="114300" simplePos="0" relativeHeight="251693056" behindDoc="0" locked="0" layoutInCell="1" allowOverlap="1">
+              <wp:anchor distT="0" distB="0" distL="114300" distR="114300" simplePos="0" relativeHeight="251674624" behindDoc="0" locked="0" layoutInCell="1" allowOverlap="1" wp14:anchorId="719DB1B6" wp14:editId="49B78ADA">
                 <wp:simplePos x="0" y="0"/>
                 <wp:positionH relativeFrom="column">
                   <wp:posOffset>2726161</wp:posOffset>
@@ -776,7 +786,7 @@
           </mc:Choice>
           <mc:Fallback>
             <w:pict>
-              <v:shape w14:anchorId="6EBE5D0A" id="Curved Connector 24" o:spid="_x0000_s1026" type="#_x0000_t38" style="position:absolute;margin-left:214.65pt;margin-top:128.1pt;width:10.3pt;height:68pt;z-index:251693056;visibility:visible;mso-wrap-style:square;mso-width-percent:0;mso-height-percent:0;mso-wrap-distance-left:9pt;mso-wrap-distance-top:0;mso-wrap-distance-right:9pt;mso-wrap-distance-bottom:0;mso-position-horizontal:absolute;mso-position-horizontal-relative:text;mso-position-vertical:absolute;mso-position-vertical-relative:text;mso-width-percent:0;mso-height-percent:0;mso-width-relative:margin;mso-height-relative:margin" o:gfxdata="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" adj="48328" strokecolor="#4472c4 [3204]" strokeweight=".5pt">
+              <v:shape w14:anchorId="53B1C41C" id="Curved Connector 24" o:spid="_x0000_s1026" type="#_x0000_t38" style="position:absolute;margin-left:214.65pt;margin-top:128.1pt;width:10.3pt;height:68pt;z-index:251674624;visibility:visible;mso-wrap-style:square;mso-width-percent:0;mso-height-percent:0;mso-wrap-distance-left:9pt;mso-wrap-distance-top:0;mso-wrap-distance-right:9pt;mso-wrap-distance-bottom:0;mso-position-horizontal:absolute;mso-position-horizontal-relative:text;mso-position-vertical:absolute;mso-position-vertical-relative:text;mso-width-percent:0;mso-height-percent:0;mso-width-relative:margin;mso-height-relative:margin" o:gfxdata="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" adj="48328" strokecolor="#4472c4 [3204]" strokeweight=".5pt">
                 <v:stroke endarrow="block" joinstyle="miter"/>
               </v:shape>
             </w:pict>
@@ -790,7 +800,7 @@
         <mc:AlternateContent>
           <mc:Choice Requires="wps">
             <w:drawing>
-              <wp:anchor distT="0" distB="0" distL="114300" distR="114300" simplePos="0" relativeHeight="251692032" behindDoc="0" locked="0" layoutInCell="1" allowOverlap="1" wp14:anchorId="5B97447E" wp14:editId="552B84E4">
+              <wp:anchor distT="0" distB="0" distL="114300" distR="114300" simplePos="0" relativeHeight="251673600" behindDoc="0" locked="0" layoutInCell="1" allowOverlap="1" wp14:anchorId="2156B13A" wp14:editId="15D9C45B">
                 <wp:simplePos x="0" y="0"/>
                 <wp:positionH relativeFrom="column">
                   <wp:posOffset>2498981</wp:posOffset>
@@ -848,11 +858,11 @@
           </mc:Choice>
           <mc:Fallback>
             <w:pict>
-              <v:shapetype w14:anchorId="53B545F0" id="_x0000_t32" coordsize="21600,21600" o:spt="32" o:oned="t" path="m,l21600,21600e" filled="f">
+              <v:shapetype w14:anchorId="20A752F1" id="_x0000_t32" coordsize="21600,21600" o:spt="32" o:oned="t" path="m,l21600,21600e" filled="f">
                 <v:path arrowok="t" fillok="f" o:connecttype="none"/>
                 <o:lock v:ext="edit" shapetype="t"/>
               </v:shapetype>
-              <v:shape id="Straight Arrow Connector 23" o:spid="_x0000_s1026" type="#_x0000_t32" style="position:absolute;margin-left:196.75pt;margin-top:41.3pt;width:3.6pt;height:41.6pt;z-index:251692032;visibility:visible;mso-wrap-style:square;mso-width-percent:0;mso-height-percent:0;mso-wrap-distance-left:9pt;mso-wrap-distance-top:0;mso-wrap-distance-right:9pt;mso-wrap-distance-bottom:0;mso-position-horizontal:absolute;mso-position-horizontal-relative:text;mso-position-vertical:absolute;mso-position-vertical-relative:text;mso-width-percent:0;mso-height-percent:0;mso-width-relative:margin;mso-height-relative:margin" o:gfxdata="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" strokecolor="#4472c4 [3204]" strokeweight=".5pt">
+              <v:shape id="Straight Arrow Connector 23" o:spid="_x0000_s1026" type="#_x0000_t32" style="position:absolute;margin-left:196.75pt;margin-top:41.3pt;width:3.6pt;height:41.6pt;z-index:251673600;visibility:visible;mso-wrap-style:square;mso-width-percent:0;mso-height-percent:0;mso-wrap-distance-left:9pt;mso-wrap-distance-top:0;mso-wrap-distance-right:9pt;mso-wrap-distance-bottom:0;mso-position-horizontal:absolute;mso-position-horizontal-relative:text;mso-position-vertical:absolute;mso-position-vertical-relative:text;mso-width-percent:0;mso-height-percent:0;mso-width-relative:margin;mso-height-relative:margin" o:gfxdata="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" strokecolor="#4472c4 [3204]" strokeweight=".5pt">
                 <v:stroke endarrow="block" joinstyle="miter"/>
               </v:shape>
             </w:pict>
@@ -866,7 +876,7 @@
         <mc:AlternateContent>
           <mc:Choice Requires="wps">
             <w:drawing>
-              <wp:anchor distT="0" distB="0" distL="114300" distR="114300" simplePos="0" relativeHeight="251689984" behindDoc="0" locked="0" layoutInCell="1" allowOverlap="1" wp14:anchorId="5B97447E" wp14:editId="552B84E4">
+              <wp:anchor distT="0" distB="0" distL="114300" distR="114300" simplePos="0" relativeHeight="251672576" behindDoc="0" locked="0" layoutInCell="1" allowOverlap="1" wp14:anchorId="5E4E9912" wp14:editId="0853225B">
                 <wp:simplePos x="0" y="0"/>
                 <wp:positionH relativeFrom="column">
                   <wp:posOffset>1363081</wp:posOffset>
@@ -924,7 +934,7 @@
           </mc:Choice>
           <mc:Fallback>
             <w:pict>
-              <v:shape w14:anchorId="49939E93" id="Straight Arrow Connector 22" o:spid="_x0000_s1026" type="#_x0000_t32" style="position:absolute;margin-left:107.35pt;margin-top:103.5pt;width:67.1pt;height:3.6pt;z-index:251689984;visibility:visible;mso-wrap-style:square;mso-width-percent:0;mso-height-percent:0;mso-wrap-distance-left:9pt;mso-wrap-distance-top:0;mso-wrap-distance-right:9pt;mso-wrap-distance-bottom:0;mso-position-horizontal:absolute;mso-position-horizontal-relative:text;mso-position-vertical:absolute;mso-position-vertical-relative:text;mso-width-percent:0;mso-height-percent:0;mso-width-relative:margin;mso-height-relative:margin" o:gfxdata="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" strokecolor="#4472c4 [3204]" strokeweight=".5pt">
+              <v:shape w14:anchorId="742B3E88" id="Straight Arrow Connector 22" o:spid="_x0000_s1026" type="#_x0000_t32" style="position:absolute;margin-left:107.35pt;margin-top:103.5pt;width:67.1pt;height:3.6pt;z-index:251672576;visibility:visible;mso-wrap-style:square;mso-width-percent:0;mso-height-percent:0;mso-wrap-distance-left:9pt;mso-wrap-distance-top:0;mso-wrap-distance-right:9pt;mso-wrap-distance-bottom:0;mso-position-horizontal:absolute;mso-position-horizontal-relative:text;mso-position-vertical:absolute;mso-position-vertical-relative:text;mso-width-percent:0;mso-height-percent:0;mso-width-relative:margin;mso-height-relative:margin" o:gfxdata="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" strokecolor="#4472c4 [3204]" strokeweight=".5pt">
                 <v:stroke endarrow="block" joinstyle="miter"/>
               </v:shape>
             </w:pict>
@@ -938,7 +948,7 @@
         <mc:AlternateContent>
           <mc:Choice Requires="wps">
             <w:drawing>
-              <wp:anchor distT="0" distB="0" distL="114300" distR="114300" simplePos="0" relativeHeight="251683840" behindDoc="0" locked="0" layoutInCell="1" allowOverlap="1" wp14:anchorId="79932209" wp14:editId="1C8DBE6A">
+              <wp:anchor distT="0" distB="0" distL="114300" distR="114300" simplePos="0" relativeHeight="251669504" behindDoc="0" locked="0" layoutInCell="1" allowOverlap="1" wp14:anchorId="7859B63A" wp14:editId="24B0BF9D">
                 <wp:simplePos x="0" y="0"/>
                 <wp:positionH relativeFrom="column">
                   <wp:posOffset>3106688</wp:posOffset>
@@ -972,7 +982,7 @@
                         <w:txbxContent>
                           <w:p>
                             <w:r>
-                              <w:t>0/1</w:t>
+                              <w:t>1</w:t>
                             </w:r>
                           </w:p>
                         </w:txbxContent>
@@ -997,12 +1007,12 @@
           </mc:Choice>
           <mc:Fallback>
             <w:pict>
-              <v:shape w14:anchorId="79932209" id="Text Box 19" o:spid="_x0000_s1032" type="#_x0000_t202" style="position:absolute;margin-left:244.6pt;margin-top:89.2pt;width:68.4pt;height:21.4pt;z-index:251683840;visibility:visible;mso-wrap-style:square;mso-width-percent:0;mso-height-percent:0;mso-wrap-distance-left:9pt;mso-wrap-distance-top:0;mso-wrap-distance-right:9pt;mso-wrap-distance-bottom:0;mso-position-horizontal:absolute;mso-position-horizontal-relative:text;mso-position-vertical:absolute;mso-position-vertical-relative:text;mso-width-percent:0;mso-height-percent:0;mso-width-relative:margin;mso-height-relative:margin;v-text-anchor:top" o:gfxdata="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" filled="f" stroked="f" strokeweight=".5pt">
+              <v:shape w14:anchorId="7859B63A" id="Text Box 19" o:spid="_x0000_s1032" type="#_x0000_t202" style="position:absolute;margin-left:244.6pt;margin-top:89.2pt;width:68.4pt;height:21.4pt;z-index:251669504;visibility:visible;mso-wrap-style:square;mso-width-percent:0;mso-height-percent:0;mso-wrap-distance-left:9pt;mso-wrap-distance-top:0;mso-wrap-distance-right:9pt;mso-wrap-distance-bottom:0;mso-position-horizontal:absolute;mso-position-horizontal-relative:text;mso-position-vertical:absolute;mso-position-vertical-relative:text;mso-width-percent:0;mso-height-percent:0;mso-width-relative:margin;mso-height-relative:margin;v-text-anchor:top" o:gfxdata="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" filled="f" stroked="f" strokeweight=".5pt">
                 <v:textbox>
                   <w:txbxContent>
                     <w:p>
                       <w:r>
-                        <w:t>0/1</w:t>
+                        <w:t>1</w:t>
                       </w:r>
                     </w:p>
                   </w:txbxContent>
@@ -1019,79 +1029,7 @@
         <mc:AlternateContent>
           <mc:Choice Requires="wps">
             <w:drawing>
-              <wp:anchor distT="0" distB="0" distL="114300" distR="114300" simplePos="0" relativeHeight="251687936" behindDoc="0" locked="0" layoutInCell="1" allowOverlap="1" wp14:anchorId="5B97447E" wp14:editId="552B84E4">
-                <wp:simplePos x="0" y="0"/>
-                <wp:positionH relativeFrom="column">
-                  <wp:posOffset>2856790</wp:posOffset>
-                </wp:positionH>
-                <wp:positionV relativeFrom="paragraph">
-                  <wp:posOffset>1359503</wp:posOffset>
-                </wp:positionV>
-                <wp:extent cx="948477" cy="45719"/>
-                <wp:effectExtent l="0" t="63500" r="0" b="43815"/>
-                <wp:wrapNone/>
-                <wp:docPr id="21" name="Straight Arrow Connector 21"/>
-                <wp:cNvGraphicFramePr/>
-                <a:graphic xmlns:a="http://schemas.openxmlformats.org/drawingml/2006/main">
-                  <a:graphicData uri="http://schemas.microsoft.com/office/word/2010/wordprocessingShape">
-                    <wps:wsp>
-                      <wps:cNvCnPr/>
-                      <wps:spPr>
-                        <a:xfrm flipV="1">
-                          <a:off x="0" y="0"/>
-                          <a:ext cx="948477" cy="45719"/>
-                        </a:xfrm>
-                        <a:prstGeom prst="straightConnector1">
-                          <a:avLst/>
-                        </a:prstGeom>
-                        <a:ln>
-                          <a:tailEnd type="triangle"/>
-                        </a:ln>
-                      </wps:spPr>
-                      <wps:style>
-                        <a:lnRef idx="1">
-                          <a:schemeClr val="accent1"/>
-                        </a:lnRef>
-                        <a:fillRef idx="0">
-                          <a:schemeClr val="accent1"/>
-                        </a:fillRef>
-                        <a:effectRef idx="0">
-                          <a:schemeClr val="accent1"/>
-                        </a:effectRef>
-                        <a:fontRef idx="minor">
-                          <a:schemeClr val="tx1"/>
-                        </a:fontRef>
-                      </wps:style>
-                      <wps:bodyPr/>
-                    </wps:wsp>
-                  </a:graphicData>
-                </a:graphic>
-                <wp14:sizeRelH relativeFrom="margin">
-                  <wp14:pctWidth>0</wp14:pctWidth>
-                </wp14:sizeRelH>
-                <wp14:sizeRelV relativeFrom="margin">
-                  <wp14:pctHeight>0</wp14:pctHeight>
-                </wp14:sizeRelV>
-              </wp:anchor>
-            </w:drawing>
-          </mc:Choice>
-          <mc:Fallback>
-            <w:pict>
-              <v:shape w14:anchorId="61715FF7" id="Straight Arrow Connector 21" o:spid="_x0000_s1026" type="#_x0000_t32" style="position:absolute;margin-left:224.95pt;margin-top:107.05pt;width:74.7pt;height:3.6pt;flip:y;z-index:251687936;visibility:visible;mso-wrap-style:square;mso-width-percent:0;mso-height-percent:0;mso-wrap-distance-left:9pt;mso-wrap-distance-top:0;mso-wrap-distance-right:9pt;mso-wrap-distance-bottom:0;mso-position-horizontal:absolute;mso-position-horizontal-relative:text;mso-position-vertical:absolute;mso-position-vertical-relative:text;mso-width-percent:0;mso-height-percent:0;mso-width-relative:margin;mso-height-relative:margin" o:gfxdata="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" strokecolor="#4472c4 [3204]" strokeweight=".5pt">
-                <v:stroke endarrow="block" joinstyle="miter"/>
-              </v:shape>
-            </w:pict>
-          </mc:Fallback>
-        </mc:AlternateContent>
-      </w:r>
-      <w:r>
-        <w:rPr>
-          <w:noProof/>
-        </w:rPr>
-        <mc:AlternateContent>
-          <mc:Choice Requires="wps">
-            <w:drawing>
-              <wp:anchor distT="0" distB="0" distL="114300" distR="114300" simplePos="0" relativeHeight="251672576" behindDoc="0" locked="0" layoutInCell="1" allowOverlap="1" wp14:anchorId="58308B76" wp14:editId="59631F75">
+              <wp:anchor distT="0" distB="0" distL="114300" distR="114300" simplePos="0" relativeHeight="251665408" behindDoc="0" locked="0" layoutInCell="1" allowOverlap="1" wp14:anchorId="7981515E" wp14:editId="711B7D21">
                 <wp:simplePos x="0" y="0"/>
                 <wp:positionH relativeFrom="column">
                   <wp:posOffset>2885188</wp:posOffset>
@@ -1149,7 +1087,7 @@
           </mc:Choice>
           <mc:Fallback>
             <w:pict>
-              <v:shape w14:anchorId="2A1547A6" id="Straight Arrow Connector 8" o:spid="_x0000_s1026" type="#_x0000_t32" style="position:absolute;margin-left:227.2pt;margin-top:118.7pt;width:82.3pt;height:88.1pt;flip:y;z-index:251672576;visibility:visible;mso-wrap-style:square;mso-width-percent:0;mso-height-percent:0;mso-wrap-distance-left:9pt;mso-wrap-distance-top:0;mso-wrap-distance-right:9pt;mso-wrap-distance-bottom:0;mso-position-horizontal:absolute;mso-position-horizontal-relative:text;mso-position-vertical:absolute;mso-position-vertical-relative:text;mso-width-percent:0;mso-height-percent:0;mso-width-relative:margin;mso-height-relative:margin" o:gfxdata="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" strokecolor="#4472c4 [3204]" strokeweight=".5pt">
+              <v:shape w14:anchorId="4DA0EF21" id="Straight Arrow Connector 8" o:spid="_x0000_s1026" type="#_x0000_t32" style="position:absolute;margin-left:227.2pt;margin-top:118.7pt;width:82.3pt;height:88.1pt;flip:y;z-index:251665408;visibility:visible;mso-wrap-style:square;mso-width-percent:0;mso-height-percent:0;mso-wrap-distance-left:9pt;mso-wrap-distance-top:0;mso-wrap-distance-right:9pt;mso-wrap-distance-bottom:0;mso-position-horizontal:absolute;mso-position-horizontal-relative:text;mso-position-vertical:absolute;mso-position-vertical-relative:text;mso-width-percent:0;mso-height-percent:0;mso-width-relative:margin;mso-height-relative:margin" o:gfxdata="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" strokecolor="#4472c4 [3204]" strokeweight=".5pt">
                 <v:stroke endarrow="block" joinstyle="miter"/>
               </v:shape>
             </w:pict>
@@ -1163,7 +1101,7 @@
         <mc:AlternateContent>
           <mc:Choice Requires="wps">
             <w:drawing>
-              <wp:anchor distT="0" distB="0" distL="114300" distR="114300" simplePos="0" relativeHeight="251677696" behindDoc="0" locked="0" layoutInCell="1" allowOverlap="1" wp14:anchorId="79932209" wp14:editId="1C8DBE6A">
+              <wp:anchor distT="0" distB="0" distL="114300" distR="114300" simplePos="0" relativeHeight="251667456" behindDoc="0" locked="0" layoutInCell="1" allowOverlap="1" wp14:anchorId="469C501A" wp14:editId="75B9CBAF">
                 <wp:simplePos x="0" y="0"/>
                 <wp:positionH relativeFrom="column">
                   <wp:posOffset>3566148</wp:posOffset>
@@ -1197,7 +1135,7 @@
                         <w:txbxContent>
                           <w:p>
                             <w:r>
-                              <w:t>0/1</w:t>
+                              <w:t>1</w:t>
                             </w:r>
                           </w:p>
                           <w:p/>
@@ -1223,12 +1161,12 @@
           </mc:Choice>
           <mc:Fallback>
             <w:pict>
-              <v:shape w14:anchorId="79932209" id="Text Box 11" o:spid="_x0000_s1033" type="#_x0000_t202" style="position:absolute;margin-left:280.8pt;margin-top:155.35pt;width:35.35pt;height:21.4pt;z-index:251677696;visibility:visible;mso-wrap-style:square;mso-width-percent:0;mso-height-percent:0;mso-wrap-distance-left:9pt;mso-wrap-distance-top:0;mso-wrap-distance-right:9pt;mso-wrap-distance-bottom:0;mso-position-horizontal:absolute;mso-position-horizontal-relative:text;mso-position-vertical:absolute;mso-position-vertical-relative:text;mso-width-percent:0;mso-height-percent:0;mso-width-relative:margin;mso-height-relative:margin;v-text-anchor:top" o:gfxdata="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" filled="f" stroked="f" strokeweight=".5pt">
+              <v:shape w14:anchorId="469C501A" id="Text Box 11" o:spid="_x0000_s1033" type="#_x0000_t202" style="position:absolute;margin-left:280.8pt;margin-top:155.35pt;width:35.35pt;height:21.4pt;z-index:251667456;visibility:visible;mso-wrap-style:square;mso-width-percent:0;mso-height-percent:0;mso-wrap-distance-left:9pt;mso-wrap-distance-top:0;mso-wrap-distance-right:9pt;mso-wrap-distance-bottom:0;mso-position-horizontal:absolute;mso-position-horizontal-relative:text;mso-position-vertical:absolute;mso-position-vertical-relative:text;mso-width-percent:0;mso-height-percent:0;mso-width-relative:margin;mso-height-relative:margin;v-text-anchor:top" o:gfxdata="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" filled="f" stroked="f" strokeweight=".5pt">
                 <v:textbox>
                   <w:txbxContent>
                     <w:p>
                       <w:r>
-                        <w:t>0/1</w:t>
+                        <w:t>1</w:t>
                       </w:r>
                     </w:p>
                     <w:p/>
@@ -1246,7 +1184,7 @@
         <mc:AlternateContent>
           <mc:Choice Requires="wps">
             <w:drawing>
-              <wp:anchor distT="0" distB="0" distL="114300" distR="114300" simplePos="0" relativeHeight="251663360" behindDoc="0" locked="0" layoutInCell="1" allowOverlap="1" wp14:anchorId="36B18F16" wp14:editId="54CAFF0E">
+              <wp:anchor distT="0" distB="0" distL="114300" distR="114300" simplePos="0" relativeHeight="251661312" behindDoc="0" locked="0" layoutInCell="1" allowOverlap="1" wp14:anchorId="73C7FB65" wp14:editId="5A045796">
                 <wp:simplePos x="0" y="0"/>
                 <wp:positionH relativeFrom="column">
                   <wp:posOffset>2253438</wp:posOffset>
@@ -1292,11 +1230,9 @@
                             <w:pPr>
                               <w:jc w:val="center"/>
                             </w:pPr>
-                            <w:bookmarkStart w:id="0" w:name="_GoBack"/>
                             <w:r>
                               <w:t>y</w:t>
                             </w:r>
-                            <w:bookmarkEnd w:id="0"/>
                           </w:p>
                         </w:txbxContent>
                       </wps:txbx>
@@ -1314,7 +1250,7 @@
           </mc:Choice>
           <mc:Fallback>
             <w:pict>
-              <v:oval w14:anchorId="36B18F16" id="Oval 3" o:spid="_x0000_s1034" style="position:absolute;margin-left:177.45pt;margin-top:82.8pt;width:49.65pt;height:49.65pt;z-index:251663360;visibility:visible;mso-wrap-style:square;mso-wrap-distance-left:9pt;mso-wrap-distance-top:0;mso-wrap-distance-right:9pt;mso-wrap-distance-bottom:0;mso-position-horizontal:absolute;mso-position-horizontal-relative:text;mso-position-vertical:absolute;mso-position-vertical-relative:text;v-text-anchor:middle" o:gfxdata="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" fillcolor="white [3201]" strokecolor="#70ad47 [3209]" strokeweight="1pt">
+              <v:oval w14:anchorId="73C7FB65" id="Oval 3" o:spid="_x0000_s1034" style="position:absolute;margin-left:177.45pt;margin-top:82.8pt;width:49.65pt;height:49.65pt;z-index:251661312;visibility:visible;mso-wrap-style:square;mso-wrap-distance-left:9pt;mso-wrap-distance-top:0;mso-wrap-distance-right:9pt;mso-wrap-distance-bottom:0;mso-position-horizontal:absolute;mso-position-horizontal-relative:text;mso-position-vertical:absolute;mso-position-vertical-relative:text;v-text-anchor:middle" o:gfxdata="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" fillcolor="white [3201]" strokecolor="#70ad47 [3209]" strokeweight="1pt">
                 <v:stroke joinstyle="miter"/>
                 <v:textbox>
                   <w:txbxContent>
@@ -1322,11 +1258,9 @@
                       <w:pPr>
                         <w:jc w:val="center"/>
                       </w:pPr>
-                      <w:bookmarkStart w:id="1" w:name="_GoBack"/>
                       <w:r>
                         <w:t>y</w:t>
                       </w:r>
-                      <w:bookmarkEnd w:id="1"/>
                     </w:p>
                   </w:txbxContent>
                 </v:textbox>
@@ -1342,7 +1276,7 @@
         <mc:AlternateContent>
           <mc:Choice Requires="wps">
             <w:drawing>
-              <wp:anchor distT="0" distB="0" distL="114300" distR="114300" simplePos="0" relativeHeight="251675648" behindDoc="0" locked="0" layoutInCell="1" allowOverlap="1">
+              <wp:anchor distT="0" distB="0" distL="114300" distR="114300" simplePos="0" relativeHeight="251666432" behindDoc="0" locked="0" layoutInCell="1" allowOverlap="1" wp14:anchorId="73A1061B" wp14:editId="03743A3D">
                 <wp:simplePos x="0" y="0"/>
                 <wp:positionH relativeFrom="column">
                   <wp:posOffset>1311965</wp:posOffset>
@@ -1376,7 +1310,7 @@
                         <w:txbxContent>
                           <w:p>
                             <w:r>
-                              <w:t>0/1</w:t>
+                              <w:t>1</w:t>
                             </w:r>
                           </w:p>
                         </w:txbxContent>
@@ -1401,12 +1335,12 @@
           </mc:Choice>
           <mc:Fallback>
             <w:pict>
-              <v:shape id="Text Box 10" o:spid="_x0000_s1035" type="#_x0000_t202" style="position:absolute;margin-left:103.3pt;margin-top:40.45pt;width:36.65pt;height:21.4pt;z-index:251675648;visibility:visible;mso-wrap-style:square;mso-width-percent:0;mso-height-percent:0;mso-wrap-distance-left:9pt;mso-wrap-distance-top:0;mso-wrap-distance-right:9pt;mso-wrap-distance-bottom:0;mso-position-horizontal:absolute;mso-position-horizontal-relative:text;mso-position-vertical:absolute;mso-position-vertical-relative:text;mso-width-percent:0;mso-height-percent:0;mso-width-relative:margin;mso-height-relative:margin;v-text-anchor:top" o:gfxdata="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" filled="f" stroked="f" strokeweight=".5pt">
+              <v:shape w14:anchorId="73A1061B" id="Text Box 10" o:spid="_x0000_s1035" type="#_x0000_t202" style="position:absolute;margin-left:103.3pt;margin-top:40.45pt;width:36.65pt;height:21.4pt;z-index:251666432;visibility:visible;mso-wrap-style:square;mso-width-percent:0;mso-height-percent:0;mso-wrap-distance-left:9pt;mso-wrap-distance-top:0;mso-wrap-distance-right:9pt;mso-wrap-distance-bottom:0;mso-position-horizontal:absolute;mso-position-horizontal-relative:text;mso-position-vertical:absolute;mso-position-vertical-relative:text;mso-width-percent:0;mso-height-percent:0;mso-width-relative:margin;mso-height-relative:margin;v-text-anchor:top" o:gfxdata="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" filled="f" stroked="f" strokeweight=".5pt">
                 <v:textbox>
                   <w:txbxContent>
                     <w:p>
                       <w:r>
-                        <w:t>0/1</w:t>
+                        <w:t>1</w:t>
                       </w:r>
                     </w:p>
                   </w:txbxContent>
@@ -1423,7 +1357,7 @@
         <mc:AlternateContent>
           <mc:Choice Requires="wps">
             <w:drawing>
-              <wp:anchor distT="0" distB="0" distL="114300" distR="114300" simplePos="0" relativeHeight="251681792" behindDoc="0" locked="0" layoutInCell="1" allowOverlap="1" wp14:anchorId="79932209" wp14:editId="1C8DBE6A">
+              <wp:anchor distT="0" distB="0" distL="114300" distR="114300" simplePos="0" relativeHeight="251668480" behindDoc="0" locked="0" layoutInCell="1" allowOverlap="1" wp14:anchorId="1CEAF687" wp14:editId="7D004DA4">
                 <wp:simplePos x="0" y="0"/>
                 <wp:positionH relativeFrom="column">
                   <wp:posOffset>3430420</wp:posOffset>
@@ -1457,7 +1391,7 @@
                         <w:txbxContent>
                           <w:p>
                             <w:r>
-                              <w:t>0/1</w:t>
+                              <w:t>1</w:t>
                             </w:r>
                           </w:p>
                         </w:txbxContent>
@@ -1482,12 +1416,12 @@
           </mc:Choice>
           <mc:Fallback>
             <w:pict>
-              <v:shape w14:anchorId="79932209" id="Text Box 13" o:spid="_x0000_s1036" type="#_x0000_t202" style="position:absolute;margin-left:270.1pt;margin-top:36pt;width:68.4pt;height:21.4pt;z-index:251681792;visibility:visible;mso-wrap-style:square;mso-width-percent:0;mso-height-percent:0;mso-wrap-distance-left:9pt;mso-wrap-distance-top:0;mso-wrap-distance-right:9pt;mso-wrap-distance-bottom:0;mso-position-horizontal:absolute;mso-position-horizontal-relative:text;mso-position-vertical:absolute;mso-position-vertical-relative:text;mso-width-percent:0;mso-height-percent:0;mso-width-relative:margin;mso-height-relative:margin;v-text-anchor:top" o:gfxdata="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" filled="f" stroked="f" strokeweight=".5pt">
+              <v:shape w14:anchorId="1CEAF687" id="Text Box 13" o:spid="_x0000_s1036" type="#_x0000_t202" style="position:absolute;margin-left:270.1pt;margin-top:36pt;width:68.4pt;height:21.4pt;z-index:251668480;visibility:visible;mso-wrap-style:square;mso-width-percent:0;mso-height-percent:0;mso-wrap-distance-left:9pt;mso-wrap-distance-top:0;mso-wrap-distance-right:9pt;mso-wrap-distance-bottom:0;mso-position-horizontal:absolute;mso-position-horizontal-relative:text;mso-position-vertical:absolute;mso-position-vertical-relative:text;mso-width-percent:0;mso-height-percent:0;mso-width-relative:margin;mso-height-relative:margin;v-text-anchor:top" o:gfxdata="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" filled="f" stroked="f" strokeweight=".5pt">
                 <v:textbox>
                   <w:txbxContent>
                     <w:p>
                       <w:r>
-                        <w:t>0/1</w:t>
+                        <w:t>1</w:t>
                       </w:r>
                     </w:p>
                   </w:txbxContent>
@@ -1504,7 +1438,7 @@
         <mc:AlternateContent>
           <mc:Choice Requires="wps">
             <w:drawing>
-              <wp:anchor distT="0" distB="0" distL="114300" distR="114300" simplePos="0" relativeHeight="251668480" behindDoc="0" locked="0" layoutInCell="1" allowOverlap="1" wp14:anchorId="58308B76" wp14:editId="59631F75">
+              <wp:anchor distT="0" distB="0" distL="114300" distR="114300" simplePos="0" relativeHeight="251664384" behindDoc="0" locked="0" layoutInCell="1" allowOverlap="1" wp14:anchorId="0FAF7A0D" wp14:editId="59EA06BC">
                 <wp:simplePos x="0" y="0"/>
                 <wp:positionH relativeFrom="column">
                   <wp:posOffset>2856789</wp:posOffset>
@@ -1562,7 +1496,7 @@
           </mc:Choice>
           <mc:Fallback>
             <w:pict>
-              <v:shape w14:anchorId="562E30CE" id="Straight Arrow Connector 6" o:spid="_x0000_s1026" type="#_x0000_t32" style="position:absolute;margin-left:224.95pt;margin-top:19.45pt;width:78.25pt;height:63.5pt;z-index:251668480;visibility:visible;mso-wrap-style:square;mso-width-percent:0;mso-height-percent:0;mso-wrap-distance-left:9pt;mso-wrap-distance-top:0;mso-wrap-distance-right:9pt;mso-wrap-distance-bottom:0;mso-position-horizontal:absolute;mso-position-horizontal-relative:text;mso-position-vertical:absolute;mso-position-vertical-relative:text;mso-width-percent:0;mso-height-percent:0;mso-width-relative:margin;mso-height-relative:margin" o:gfxdata="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" strokecolor="#4472c4 [3204]" strokeweight=".5pt">
+              <v:shape w14:anchorId="0DA521F8" id="Straight Arrow Connector 6" o:spid="_x0000_s1026" type="#_x0000_t32" style="position:absolute;margin-left:224.95pt;margin-top:19.45pt;width:78.25pt;height:63.5pt;z-index:251664384;visibility:visible;mso-wrap-style:square;mso-width-percent:0;mso-height-percent:0;mso-wrap-distance-left:9pt;mso-wrap-distance-top:0;mso-wrap-distance-right:9pt;mso-wrap-distance-bottom:0;mso-position-horizontal:absolute;mso-position-horizontal-relative:text;mso-position-vertical:absolute;mso-position-vertical-relative:text;mso-width-percent:0;mso-height-percent:0;mso-width-relative:margin;mso-height-relative:margin" o:gfxdata="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" strokecolor="#4472c4 [3204]" strokeweight=".5pt">
                 <v:stroke endarrow="block" joinstyle="miter"/>
               </v:shape>
             </w:pict>
@@ -1576,7 +1510,7 @@
         <mc:AlternateContent>
           <mc:Choice Requires="wps">
             <w:drawing>
-              <wp:anchor distT="0" distB="0" distL="114300" distR="114300" simplePos="0" relativeHeight="251666432" behindDoc="0" locked="0" layoutInCell="1" allowOverlap="1">
+              <wp:anchor distT="0" distB="0" distL="114300" distR="114300" simplePos="0" relativeHeight="251663360" behindDoc="0" locked="0" layoutInCell="1" allowOverlap="1" wp14:anchorId="0211351D" wp14:editId="692F52B4">
                 <wp:simplePos x="0" y="0"/>
                 <wp:positionH relativeFrom="column">
                   <wp:posOffset>1311965</wp:posOffset>
@@ -1634,7 +1568,7 @@
           </mc:Choice>
           <mc:Fallback>
             <w:pict>
-              <v:shape w14:anchorId="27599C5E" id="Straight Arrow Connector 5" o:spid="_x0000_s1026" type="#_x0000_t32" style="position:absolute;margin-left:103.3pt;margin-top:16.75pt;width:71.1pt;height:70.6pt;flip:y;z-index:251666432;visibility:visible;mso-wrap-style:square;mso-width-percent:0;mso-height-percent:0;mso-wrap-distance-left:9pt;mso-wrap-distance-top:0;mso-wrap-distance-right:9pt;mso-wrap-distance-bottom:0;mso-position-horizontal:absolute;mso-position-horizontal-relative:text;mso-position-vertical:absolute;mso-position-vertical-relative:text;mso-width-percent:0;mso-height-percent:0;mso-width-relative:margin;mso-height-relative:margin" o:gfxdata="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" strokecolor="#4472c4 [3204]" strokeweight=".5pt">
+              <v:shape w14:anchorId="041AA69E" id="Straight Arrow Connector 5" o:spid="_x0000_s1026" type="#_x0000_t32" style="position:absolute;margin-left:103.3pt;margin-top:16.75pt;width:71.1pt;height:70.6pt;flip:y;z-index:251663360;visibility:visible;mso-wrap-style:square;mso-width-percent:0;mso-height-percent:0;mso-wrap-distance-left:9pt;mso-wrap-distance-top:0;mso-wrap-distance-right:9pt;mso-wrap-distance-bottom:0;mso-position-horizontal:absolute;mso-position-horizontal-relative:text;mso-position-vertical:absolute;mso-position-vertical-relative:text;mso-width-percent:0;mso-height-percent:0;mso-width-relative:margin;mso-height-relative:margin" o:gfxdata="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" strokecolor="#4472c4 [3204]" strokeweight=".5pt">
                 <v:stroke endarrow="block" joinstyle="miter"/>
               </v:shape>
             </w:pict>
@@ -1648,7 +1582,7 @@
         <mc:AlternateContent>
           <mc:Choice Requires="wps">
             <w:drawing>
-              <wp:anchor distT="0" distB="0" distL="114300" distR="114300" simplePos="0" relativeHeight="251665408" behindDoc="0" locked="0" layoutInCell="1" allowOverlap="1" wp14:anchorId="36B18F16" wp14:editId="54CAFF0E">
+              <wp:anchor distT="0" distB="0" distL="114300" distR="114300" simplePos="0" relativeHeight="251662336" behindDoc="0" locked="0" layoutInCell="1" allowOverlap="1" wp14:anchorId="5784B3EF" wp14:editId="18F7C1ED">
                 <wp:simplePos x="0" y="0"/>
                 <wp:positionH relativeFrom="column">
                   <wp:posOffset>3803914</wp:posOffset>
@@ -1714,7 +1648,7 @@
           </mc:Choice>
           <mc:Fallback>
             <w:pict>
-              <v:oval w14:anchorId="36B18F16" id="Oval 4" o:spid="_x0000_s1037" style="position:absolute;margin-left:299.5pt;margin-top:72.55pt;width:49.65pt;height:49.65pt;z-index:251665408;visibility:visible;mso-wrap-style:square;mso-wrap-distance-left:9pt;mso-wrap-distance-top:0;mso-wrap-distance-right:9pt;mso-wrap-distance-bottom:0;mso-position-horizontal:absolute;mso-position-horizontal-relative:text;mso-position-vertical:absolute;mso-position-vertical-relative:text;v-text-anchor:middle" o:gfxdata="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" fillcolor="white [3201]" strokecolor="#70ad47 [3209]" strokeweight="1pt">
+              <v:oval w14:anchorId="5784B3EF" id="Oval 4" o:spid="_x0000_s1037" style="position:absolute;margin-left:299.5pt;margin-top:72.55pt;width:49.65pt;height:49.65pt;z-index:251662336;visibility:visible;mso-wrap-style:square;mso-wrap-distance-left:9pt;mso-wrap-distance-top:0;mso-wrap-distance-right:9pt;mso-wrap-distance-bottom:0;mso-position-horizontal:absolute;mso-position-horizontal-relative:text;mso-position-vertical:absolute;mso-position-vertical-relative:text;v-text-anchor:middle" o:gfxdata="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" fillcolor="white [3201]" strokecolor="#70ad47 [3209]" strokeweight="1pt">
                 <v:stroke joinstyle="miter"/>
                 <v:textbox>
                   <w:txbxContent>
@@ -1740,7 +1674,7 @@
         <mc:AlternateContent>
           <mc:Choice Requires="wps">
             <w:drawing>
-              <wp:anchor distT="0" distB="0" distL="114300" distR="114300" simplePos="0" relativeHeight="251659264" behindDoc="0" locked="0" layoutInCell="1" allowOverlap="1">
+              <wp:anchor distT="0" distB="0" distL="114300" distR="114300" simplePos="0" relativeHeight="251659264" behindDoc="0" locked="0" layoutInCell="1" allowOverlap="1" wp14:anchorId="73D75C5D" wp14:editId="27FF4FA0">
                 <wp:simplePos x="0" y="0"/>
                 <wp:positionH relativeFrom="column">
                   <wp:posOffset>732656</wp:posOffset>
@@ -1806,7 +1740,7 @@
           </mc:Choice>
           <mc:Fallback>
             <w:pict>
-              <v:oval id="Oval 1" o:spid="_x0000_s1038" style="position:absolute;margin-left:57.7pt;margin-top:76.25pt;width:49.65pt;height:49.65pt;z-index:251659264;visibility:visible;mso-wrap-style:square;mso-wrap-distance-left:9pt;mso-wrap-distance-top:0;mso-wrap-distance-right:9pt;mso-wrap-distance-bottom:0;mso-position-horizontal:absolute;mso-position-horizontal-relative:text;mso-position-vertical:absolute;mso-position-vertical-relative:text;v-text-anchor:middle" o:gfxdata="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" fillcolor="white [3201]" strokecolor="#70ad47 [3209]" strokeweight="1pt">
+              <v:oval w14:anchorId="73D75C5D" id="Oval 1" o:spid="_x0000_s1038" style="position:absolute;margin-left:57.7pt;margin-top:76.25pt;width:49.65pt;height:49.65pt;z-index:251659264;visibility:visible;mso-wrap-style:square;mso-wrap-distance-left:9pt;mso-wrap-distance-top:0;mso-wrap-distance-right:9pt;mso-wrap-distance-bottom:0;mso-position-horizontal:absolute;mso-position-horizontal-relative:text;mso-position-vertical:absolute;mso-position-vertical-relative:text;v-text-anchor:middle" o:gfxdata="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" fillcolor="white [3201]" strokecolor="#70ad47 [3209]" strokeweight="1pt">
                 <v:stroke joinstyle="miter"/>
                 <v:textbox>
                   <w:txbxContent>
@@ -1826,6 +1760,4032 @@
         </mc:AlternateContent>
       </w:r>
     </w:p>
+    <w:p/>
+    <w:p/>
+    <w:p/>
+    <w:p/>
+    <w:p/>
+    <w:p/>
+    <w:p>
+      <w:r>
+        <w:rPr>
+          <w:noProof/>
+        </w:rPr>
+        <mc:AlternateContent>
+          <mc:Choice Requires="wps">
+            <w:drawing>
+              <wp:anchor distT="0" distB="0" distL="114300" distR="114300" simplePos="0" relativeHeight="251671552" behindDoc="0" locked="0" layoutInCell="1" allowOverlap="1" wp14:anchorId="2BB3BD48" wp14:editId="2971456E">
+                <wp:simplePos x="0" y="0"/>
+                <wp:positionH relativeFrom="column">
+                  <wp:posOffset>2890867</wp:posOffset>
+                </wp:positionH>
+                <wp:positionV relativeFrom="paragraph">
+                  <wp:posOffset>53442</wp:posOffset>
+                </wp:positionV>
+                <wp:extent cx="913978" cy="45719"/>
+                <wp:effectExtent l="0" t="63500" r="0" b="43815"/>
+                <wp:wrapNone/>
+                <wp:docPr id="21" name="Straight Arrow Connector 21"/>
+                <wp:cNvGraphicFramePr/>
+                <a:graphic xmlns:a="http://schemas.openxmlformats.org/drawingml/2006/main">
+                  <a:graphicData uri="http://schemas.microsoft.com/office/word/2010/wordprocessingShape">
+                    <wps:wsp>
+                      <wps:cNvCnPr/>
+                      <wps:spPr>
+                        <a:xfrm flipV="1">
+                          <a:off x="0" y="0"/>
+                          <a:ext cx="913978" cy="45719"/>
+                        </a:xfrm>
+                        <a:prstGeom prst="straightConnector1">
+                          <a:avLst/>
+                        </a:prstGeom>
+                        <a:ln>
+                          <a:tailEnd type="triangle"/>
+                        </a:ln>
+                      </wps:spPr>
+                      <wps:style>
+                        <a:lnRef idx="1">
+                          <a:schemeClr val="accent1"/>
+                        </a:lnRef>
+                        <a:fillRef idx="0">
+                          <a:schemeClr val="accent1"/>
+                        </a:fillRef>
+                        <a:effectRef idx="0">
+                          <a:schemeClr val="accent1"/>
+                        </a:effectRef>
+                        <a:fontRef idx="minor">
+                          <a:schemeClr val="tx1"/>
+                        </a:fontRef>
+                      </wps:style>
+                      <wps:bodyPr/>
+                    </wps:wsp>
+                  </a:graphicData>
+                </a:graphic>
+                <wp14:sizeRelH relativeFrom="margin">
+                  <wp14:pctWidth>0</wp14:pctWidth>
+                </wp14:sizeRelH>
+                <wp14:sizeRelV relativeFrom="margin">
+                  <wp14:pctHeight>0</wp14:pctHeight>
+                </wp14:sizeRelV>
+              </wp:anchor>
+            </w:drawing>
+          </mc:Choice>
+          <mc:Fallback>
+            <w:pict>
+              <v:shape w14:anchorId="387062C8" id="Straight Arrow Connector 21" o:spid="_x0000_s1026" type="#_x0000_t32" style="position:absolute;margin-left:227.65pt;margin-top:4.2pt;width:71.95pt;height:3.6pt;flip:y;z-index:251671552;visibility:visible;mso-wrap-style:square;mso-width-percent:0;mso-height-percent:0;mso-wrap-distance-left:9pt;mso-wrap-distance-top:0;mso-wrap-distance-right:9pt;mso-wrap-distance-bottom:0;mso-position-horizontal:absolute;mso-position-horizontal-relative:text;mso-position-vertical:absolute;mso-position-vertical-relative:text;mso-width-percent:0;mso-height-percent:0;mso-width-relative:margin;mso-height-relative:margin" o:gfxdata="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" strokecolor="#4472c4 [3204]" strokeweight=".5pt">
+                <v:stroke endarrow="block" joinstyle="miter"/>
+              </v:shape>
+            </w:pict>
+          </mc:Fallback>
+        </mc:AlternateContent>
+      </w:r>
+    </w:p>
+    <w:p/>
+    <w:p/>
+    <w:p/>
+    <w:p/>
+    <w:p/>
+    <w:p/>
+    <w:p/>
+    <w:p/>
+    <w:p/>
+    <w:p>
+      <w:r>
+        <w:t xml:space="preserve">Those numbers are the edge capacities. </w:t>
+      </w:r>
+      <w:r>
+        <w:t xml:space="preserve">The maximum flow would be 3, </w:t>
+      </w:r>
+      <w:r>
+        <w:t>with the flow like this:</w:t>
+      </w:r>
+    </w:p>
+    <w:p/>
+    <w:p>
+      <w:r>
+        <w:rPr>
+          <w:noProof/>
+        </w:rPr>
+        <mc:AlternateContent>
+          <mc:Choice Requires="wps">
+            <w:drawing>
+              <wp:anchor distT="0" distB="0" distL="114300" distR="114300" simplePos="0" relativeHeight="251682816" behindDoc="0" locked="0" layoutInCell="1" allowOverlap="1" wp14:anchorId="4FE071CB" wp14:editId="707A62EB">
+                <wp:simplePos x="0" y="0"/>
+                <wp:positionH relativeFrom="column">
+                  <wp:posOffset>2212975</wp:posOffset>
+                </wp:positionH>
+                <wp:positionV relativeFrom="paragraph">
+                  <wp:posOffset>80610</wp:posOffset>
+                </wp:positionV>
+                <wp:extent cx="629920" cy="629920"/>
+                <wp:effectExtent l="0" t="0" r="17780" b="17780"/>
+                <wp:wrapNone/>
+                <wp:docPr id="34" name="Oval 34"/>
+                <wp:cNvGraphicFramePr/>
+                <a:graphic xmlns:a="http://schemas.openxmlformats.org/drawingml/2006/main">
+                  <a:graphicData uri="http://schemas.microsoft.com/office/word/2010/wordprocessingShape">
+                    <wps:wsp>
+                      <wps:cNvSpPr/>
+                      <wps:spPr>
+                        <a:xfrm>
+                          <a:off x="0" y="0"/>
+                          <a:ext cx="629920" cy="629920"/>
+                        </a:xfrm>
+                        <a:prstGeom prst="ellipse">
+                          <a:avLst/>
+                        </a:prstGeom>
+                      </wps:spPr>
+                      <wps:style>
+                        <a:lnRef idx="2">
+                          <a:schemeClr val="accent6"/>
+                        </a:lnRef>
+                        <a:fillRef idx="1">
+                          <a:schemeClr val="lt1"/>
+                        </a:fillRef>
+                        <a:effectRef idx="0">
+                          <a:schemeClr val="accent6"/>
+                        </a:effectRef>
+                        <a:fontRef idx="minor">
+                          <a:schemeClr val="dk1"/>
+                        </a:fontRef>
+                      </wps:style>
+                      <wps:txbx>
+                        <w:txbxContent>
+                          <w:p>
+                            <w:pPr>
+                              <w:jc w:val="center"/>
+                            </w:pPr>
+                            <w:r>
+                              <w:t>x</w:t>
+                            </w:r>
+                          </w:p>
+                        </w:txbxContent>
+                      </wps:txbx>
+                      <wps:bodyPr rot="0" spcFirstLastPara="0" vertOverflow="overflow" horzOverflow="overflow" vert="horz" wrap="square" lIns="91440" tIns="45720" rIns="91440" bIns="45720" numCol="1" spcCol="0" rtlCol="0" fromWordArt="0" anchor="ctr" anchorCtr="0" forceAA="0" compatLnSpc="1">
+                        <a:prstTxWarp prst="textNoShape">
+                          <a:avLst/>
+                        </a:prstTxWarp>
+                        <a:noAutofit/>
+                      </wps:bodyPr>
+                    </wps:wsp>
+                  </a:graphicData>
+                </a:graphic>
+              </wp:anchor>
+            </w:drawing>
+          </mc:Choice>
+          <mc:Fallback>
+            <w:pict>
+              <v:oval w14:anchorId="4FE071CB" id="Oval 34" o:spid="_x0000_s1039" style="position:absolute;margin-left:174.25pt;margin-top:6.35pt;width:49.6pt;height:49.6pt;z-index:251682816;visibility:visible;mso-wrap-style:square;mso-wrap-distance-left:9pt;mso-wrap-distance-top:0;mso-wrap-distance-right:9pt;mso-wrap-distance-bottom:0;mso-position-horizontal:absolute;mso-position-horizontal-relative:text;mso-position-vertical:absolute;mso-position-vertical-relative:text;v-text-anchor:middle" o:gfxdata="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" fillcolor="white [3201]" strokecolor="#70ad47 [3209]" strokeweight="1pt">
+                <v:stroke joinstyle="miter"/>
+                <v:textbox>
+                  <w:txbxContent>
+                    <w:p>
+                      <w:pPr>
+                        <w:jc w:val="center"/>
+                      </w:pPr>
+                      <w:r>
+                        <w:t>x</w:t>
+                      </w:r>
+                    </w:p>
+                  </w:txbxContent>
+                </v:textbox>
+              </v:oval>
+            </w:pict>
+          </mc:Fallback>
+        </mc:AlternateContent>
+      </w:r>
+    </w:p>
+    <w:p>
+      <w:r>
+        <w:rPr>
+          <w:noProof/>
+        </w:rPr>
+        <mc:AlternateContent>
+          <mc:Choice Requires="wps">
+            <w:drawing>
+              <wp:anchor distT="0" distB="0" distL="114300" distR="114300" simplePos="0" relativeHeight="251693056" behindDoc="1" locked="0" layoutInCell="1" allowOverlap="1" wp14:anchorId="2231B9F9" wp14:editId="68B84ECF">
+                <wp:simplePos x="0" y="0"/>
+                <wp:positionH relativeFrom="column">
+                  <wp:posOffset>2260442</wp:posOffset>
+                </wp:positionH>
+                <wp:positionV relativeFrom="paragraph">
+                  <wp:posOffset>2331333</wp:posOffset>
+                </wp:positionV>
+                <wp:extent cx="629920" cy="629920"/>
+                <wp:effectExtent l="0" t="0" r="17780" b="17780"/>
+                <wp:wrapTight wrapText="bothSides">
+                  <wp:wrapPolygon edited="0">
+                    <wp:start x="6968" y="0"/>
+                    <wp:lineTo x="4355" y="1306"/>
+                    <wp:lineTo x="0" y="5661"/>
+                    <wp:lineTo x="0" y="16113"/>
+                    <wp:lineTo x="4790" y="20903"/>
+                    <wp:lineTo x="6968" y="21774"/>
+                    <wp:lineTo x="14806" y="21774"/>
+                    <wp:lineTo x="16984" y="20903"/>
+                    <wp:lineTo x="21774" y="16113"/>
+                    <wp:lineTo x="21774" y="5661"/>
+                    <wp:lineTo x="17419" y="1306"/>
+                    <wp:lineTo x="14806" y="0"/>
+                    <wp:lineTo x="6968" y="0"/>
+                  </wp:wrapPolygon>
+                </wp:wrapTight>
+                <wp:docPr id="35" name="Oval 35"/>
+                <wp:cNvGraphicFramePr/>
+                <a:graphic xmlns:a="http://schemas.openxmlformats.org/drawingml/2006/main">
+                  <a:graphicData uri="http://schemas.microsoft.com/office/word/2010/wordprocessingShape">
+                    <wps:wsp>
+                      <wps:cNvSpPr/>
+                      <wps:spPr>
+                        <a:xfrm>
+                          <a:off x="0" y="0"/>
+                          <a:ext cx="629920" cy="629920"/>
+                        </a:xfrm>
+                        <a:prstGeom prst="ellipse">
+                          <a:avLst/>
+                        </a:prstGeom>
+                      </wps:spPr>
+                      <wps:style>
+                        <a:lnRef idx="2">
+                          <a:schemeClr val="accent6"/>
+                        </a:lnRef>
+                        <a:fillRef idx="1">
+                          <a:schemeClr val="lt1"/>
+                        </a:fillRef>
+                        <a:effectRef idx="0">
+                          <a:schemeClr val="accent6"/>
+                        </a:effectRef>
+                        <a:fontRef idx="minor">
+                          <a:schemeClr val="dk1"/>
+                        </a:fontRef>
+                      </wps:style>
+                      <wps:txbx>
+                        <w:txbxContent>
+                          <w:p>
+                            <w:pPr>
+                              <w:jc w:val="center"/>
+                            </w:pPr>
+                            <w:r>
+                              <w:t>z</w:t>
+                            </w:r>
+                          </w:p>
+                        </w:txbxContent>
+                      </wps:txbx>
+                      <wps:bodyPr rot="0" spcFirstLastPara="0" vertOverflow="overflow" horzOverflow="overflow" vert="horz" wrap="square" lIns="91440" tIns="45720" rIns="91440" bIns="45720" numCol="1" spcCol="0" rtlCol="0" fromWordArt="0" anchor="ctr" anchorCtr="0" forceAA="0" compatLnSpc="1">
+                        <a:prstTxWarp prst="textNoShape">
+                          <a:avLst/>
+                        </a:prstTxWarp>
+                        <a:noAutofit/>
+                      </wps:bodyPr>
+                    </wps:wsp>
+                  </a:graphicData>
+                </a:graphic>
+              </wp:anchor>
+            </w:drawing>
+          </mc:Choice>
+          <mc:Fallback>
+            <w:pict>
+              <v:oval w14:anchorId="2231B9F9" id="Oval 35" o:spid="_x0000_s1040" style="position:absolute;margin-left:178pt;margin-top:183.55pt;width:49.6pt;height:49.6pt;z-index:-251623424;visibility:visible;mso-wrap-style:square;mso-wrap-distance-left:9pt;mso-wrap-distance-top:0;mso-wrap-distance-right:9pt;mso-wrap-distance-bottom:0;mso-position-horizontal:absolute;mso-position-horizontal-relative:text;mso-position-vertical:absolute;mso-position-vertical-relative:text;v-text-anchor:middle" o:gfxdata="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" fillcolor="white [3201]" strokecolor="#70ad47 [3209]" strokeweight="1pt">
+                <v:stroke joinstyle="miter"/>
+                <v:textbox>
+                  <w:txbxContent>
+                    <w:p>
+                      <w:pPr>
+                        <w:jc w:val="center"/>
+                      </w:pPr>
+                      <w:r>
+                        <w:t>z</w:t>
+                      </w:r>
+                    </w:p>
+                  </w:txbxContent>
+                </v:textbox>
+                <w10:wrap type="tight"/>
+              </v:oval>
+            </w:pict>
+          </mc:Fallback>
+        </mc:AlternateContent>
+      </w:r>
+      <w:r>
+        <w:rPr>
+          <w:noProof/>
+        </w:rPr>
+        <mc:AlternateContent>
+          <mc:Choice Requires="wps">
+            <w:drawing>
+              <wp:anchor distT="0" distB="0" distL="114300" distR="114300" simplePos="0" relativeHeight="251702272" behindDoc="0" locked="0" layoutInCell="1" allowOverlap="1" wp14:anchorId="01B454BD" wp14:editId="7E237B99">
+                <wp:simplePos x="0" y="0"/>
+                <wp:positionH relativeFrom="column">
+                  <wp:posOffset>2492020</wp:posOffset>
+                </wp:positionH>
+                <wp:positionV relativeFrom="paragraph">
+                  <wp:posOffset>620395</wp:posOffset>
+                </wp:positionV>
+                <wp:extent cx="465203" cy="271780"/>
+                <wp:effectExtent l="0" t="0" r="0" b="0"/>
+                <wp:wrapNone/>
+                <wp:docPr id="36" name="Text Box 36"/>
+                <wp:cNvGraphicFramePr/>
+                <a:graphic xmlns:a="http://schemas.openxmlformats.org/drawingml/2006/main">
+                  <a:graphicData uri="http://schemas.microsoft.com/office/word/2010/wordprocessingShape">
+                    <wps:wsp>
+                      <wps:cNvSpPr txBox="1"/>
+                      <wps:spPr>
+                        <a:xfrm>
+                          <a:off x="0" y="0"/>
+                          <a:ext cx="465203" cy="271780"/>
+                        </a:xfrm>
+                        <a:prstGeom prst="rect">
+                          <a:avLst/>
+                        </a:prstGeom>
+                        <a:noFill/>
+                        <a:ln w="6350">
+                          <a:noFill/>
+                        </a:ln>
+                      </wps:spPr>
+                      <wps:txbx>
+                        <w:txbxContent>
+                          <w:p>
+                            <w:r>
+                              <w:t>0/2</w:t>
+                            </w:r>
+                          </w:p>
+                        </w:txbxContent>
+                      </wps:txbx>
+                      <wps:bodyPr rot="0" spcFirstLastPara="0" vertOverflow="overflow" horzOverflow="overflow" vert="horz" wrap="square" lIns="91440" tIns="45720" rIns="91440" bIns="45720" numCol="1" spcCol="0" rtlCol="0" fromWordArt="0" anchor="t" anchorCtr="0" forceAA="0" compatLnSpc="1">
+                        <a:prstTxWarp prst="textNoShape">
+                          <a:avLst/>
+                        </a:prstTxWarp>
+                        <a:noAutofit/>
+                      </wps:bodyPr>
+                    </wps:wsp>
+                  </a:graphicData>
+                </a:graphic>
+                <wp14:sizeRelH relativeFrom="margin">
+                  <wp14:pctWidth>0</wp14:pctWidth>
+                </wp14:sizeRelH>
+                <wp14:sizeRelV relativeFrom="margin">
+                  <wp14:pctHeight>0</wp14:pctHeight>
+                </wp14:sizeRelV>
+              </wp:anchor>
+            </w:drawing>
+          </mc:Choice>
+          <mc:Fallback>
+            <w:pict>
+              <v:shape w14:anchorId="01B454BD" id="Text Box 36" o:spid="_x0000_s1041" type="#_x0000_t202" style="position:absolute;margin-left:196.2pt;margin-top:48.85pt;width:36.65pt;height:21.4pt;z-index:251702272;visibility:visible;mso-wrap-style:square;mso-width-percent:0;mso-height-percent:0;mso-wrap-distance-left:9pt;mso-wrap-distance-top:0;mso-wrap-distance-right:9pt;mso-wrap-distance-bottom:0;mso-position-horizontal:absolute;mso-position-horizontal-relative:text;mso-position-vertical:absolute;mso-position-vertical-relative:text;mso-width-percent:0;mso-height-percent:0;mso-width-relative:margin;mso-height-relative:margin;v-text-anchor:top" o:gfxdata="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" filled="f" stroked="f" strokeweight=".5pt">
+                <v:textbox>
+                  <w:txbxContent>
+                    <w:p>
+                      <w:r>
+                        <w:t>0/2</w:t>
+                      </w:r>
+                    </w:p>
+                  </w:txbxContent>
+                </v:textbox>
+              </v:shape>
+            </w:pict>
+          </mc:Fallback>
+        </mc:AlternateContent>
+      </w:r>
+      <w:r>
+        <w:rPr>
+          <w:noProof/>
+        </w:rPr>
+        <mc:AlternateContent>
+          <mc:Choice Requires="wps">
+            <w:drawing>
+              <wp:anchor distT="0" distB="0" distL="114300" distR="114300" simplePos="0" relativeHeight="251701248" behindDoc="0" locked="0" layoutInCell="1" allowOverlap="1" wp14:anchorId="32498B7B" wp14:editId="4A78B1A5">
+                <wp:simplePos x="0" y="0"/>
+                <wp:positionH relativeFrom="column">
+                  <wp:posOffset>1590261</wp:posOffset>
+                </wp:positionH>
+                <wp:positionV relativeFrom="paragraph">
+                  <wp:posOffset>1084635</wp:posOffset>
+                </wp:positionV>
+                <wp:extent cx="465203" cy="271780"/>
+                <wp:effectExtent l="0" t="0" r="0" b="0"/>
+                <wp:wrapNone/>
+                <wp:docPr id="37" name="Text Box 37"/>
+                <wp:cNvGraphicFramePr/>
+                <a:graphic xmlns:a="http://schemas.openxmlformats.org/drawingml/2006/main">
+                  <a:graphicData uri="http://schemas.microsoft.com/office/word/2010/wordprocessingShape">
+                    <wps:wsp>
+                      <wps:cNvSpPr txBox="1"/>
+                      <wps:spPr>
+                        <a:xfrm>
+                          <a:off x="0" y="0"/>
+                          <a:ext cx="465203" cy="271780"/>
+                        </a:xfrm>
+                        <a:prstGeom prst="rect">
+                          <a:avLst/>
+                        </a:prstGeom>
+                        <a:noFill/>
+                        <a:ln w="6350">
+                          <a:noFill/>
+                        </a:ln>
+                      </wps:spPr>
+                      <wps:txbx>
+                        <w:txbxContent>
+                          <w:p>
+                            <w:r>
+                              <w:t>2/2</w:t>
+                            </w:r>
+                            <w:r>
+                              <w:rPr>
+                                <w:noProof/>
+                              </w:rPr>
+                              <w:drawing>
+                                <wp:inline distT="0" distB="0" distL="0" distR="0" wp14:anchorId="63404190" wp14:editId="33201F15">
+                                  <wp:extent cx="247650" cy="173990"/>
+                                  <wp:effectExtent l="0" t="0" r="0" b="0"/>
+                                  <wp:docPr id="55" name="Picture 55"/>
+                                  <wp:cNvGraphicFramePr>
+                                    <a:graphicFrameLocks xmlns:a="http://schemas.openxmlformats.org/drawingml/2006/main" noChangeAspect="1"/>
+                                  </wp:cNvGraphicFramePr>
+                                  <a:graphic xmlns:a="http://schemas.openxmlformats.org/drawingml/2006/main">
+                                    <a:graphicData uri="http://schemas.openxmlformats.org/drawingml/2006/picture">
+                                      <pic:pic xmlns:pic="http://schemas.openxmlformats.org/drawingml/2006/picture">
+                                        <pic:nvPicPr>
+                                          <pic:cNvPr id="1" name=""/>
+                                          <pic:cNvPicPr/>
+                                        </pic:nvPicPr>
+                                        <pic:blipFill>
+                                          <a:blip r:embed="rId4"/>
+                                          <a:stretch>
+                                            <a:fillRect/>
+                                          </a:stretch>
+                                        </pic:blipFill>
+                                        <pic:spPr>
+                                          <a:xfrm>
+                                            <a:off x="0" y="0"/>
+                                            <a:ext cx="247650" cy="173990"/>
+                                          </a:xfrm>
+                                          <a:prstGeom prst="rect">
+                                            <a:avLst/>
+                                          </a:prstGeom>
+                                        </pic:spPr>
+                                      </pic:pic>
+                                    </a:graphicData>
+                                  </a:graphic>
+                                </wp:inline>
+                              </w:drawing>
+                            </w:r>
+                          </w:p>
+                        </w:txbxContent>
+                      </wps:txbx>
+                      <wps:bodyPr rot="0" spcFirstLastPara="0" vertOverflow="overflow" horzOverflow="overflow" vert="horz" wrap="square" lIns="91440" tIns="45720" rIns="91440" bIns="45720" numCol="1" spcCol="0" rtlCol="0" fromWordArt="0" anchor="t" anchorCtr="0" forceAA="0" compatLnSpc="1">
+                        <a:prstTxWarp prst="textNoShape">
+                          <a:avLst/>
+                        </a:prstTxWarp>
+                        <a:noAutofit/>
+                      </wps:bodyPr>
+                    </wps:wsp>
+                  </a:graphicData>
+                </a:graphic>
+                <wp14:sizeRelH relativeFrom="margin">
+                  <wp14:pctWidth>0</wp14:pctWidth>
+                </wp14:sizeRelH>
+                <wp14:sizeRelV relativeFrom="margin">
+                  <wp14:pctHeight>0</wp14:pctHeight>
+                </wp14:sizeRelV>
+              </wp:anchor>
+            </w:drawing>
+          </mc:Choice>
+          <mc:Fallback>
+            <w:pict>
+              <v:shape w14:anchorId="32498B7B" id="Text Box 37" o:spid="_x0000_s1042" type="#_x0000_t202" style="position:absolute;margin-left:125.2pt;margin-top:85.4pt;width:36.65pt;height:21.4pt;z-index:251701248;visibility:visible;mso-wrap-style:square;mso-width-percent:0;mso-height-percent:0;mso-wrap-distance-left:9pt;mso-wrap-distance-top:0;mso-wrap-distance-right:9pt;mso-wrap-distance-bottom:0;mso-position-horizontal:absolute;mso-position-horizontal-relative:text;mso-position-vertical:absolute;mso-position-vertical-relative:text;mso-width-percent:0;mso-height-percent:0;mso-width-relative:margin;mso-height-relative:margin;v-text-anchor:top" o:gfxdata="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" filled="f" stroked="f" strokeweight=".5pt">
+                <v:textbox>
+                  <w:txbxContent>
+                    <w:p>
+                      <w:r>
+                        <w:t>2/2</w:t>
+                      </w:r>
+                      <w:r>
+                        <w:rPr>
+                          <w:noProof/>
+                        </w:rPr>
+                        <w:drawing>
+                          <wp:inline distT="0" distB="0" distL="0" distR="0" wp14:anchorId="63404190" wp14:editId="33201F15">
+                            <wp:extent cx="247650" cy="173990"/>
+                            <wp:effectExtent l="0" t="0" r="0" b="0"/>
+                            <wp:docPr id="55" name="Picture 55"/>
+                            <wp:cNvGraphicFramePr>
+                              <a:graphicFrameLocks xmlns:a="http://schemas.openxmlformats.org/drawingml/2006/main" noChangeAspect="1"/>
+                            </wp:cNvGraphicFramePr>
+                            <a:graphic xmlns:a="http://schemas.openxmlformats.org/drawingml/2006/main">
+                              <a:graphicData uri="http://schemas.openxmlformats.org/drawingml/2006/picture">
+                                <pic:pic xmlns:pic="http://schemas.openxmlformats.org/drawingml/2006/picture">
+                                  <pic:nvPicPr>
+                                    <pic:cNvPr id="1" name=""/>
+                                    <pic:cNvPicPr/>
+                                  </pic:nvPicPr>
+                                  <pic:blipFill>
+                                    <a:blip r:embed="rId4"/>
+                                    <a:stretch>
+                                      <a:fillRect/>
+                                    </a:stretch>
+                                  </pic:blipFill>
+                                  <pic:spPr>
+                                    <a:xfrm>
+                                      <a:off x="0" y="0"/>
+                                      <a:ext cx="247650" cy="173990"/>
+                                    </a:xfrm>
+                                    <a:prstGeom prst="rect">
+                                      <a:avLst/>
+                                    </a:prstGeom>
+                                  </pic:spPr>
+                                </pic:pic>
+                              </a:graphicData>
+                            </a:graphic>
+                          </wp:inline>
+                        </w:drawing>
+                      </w:r>
+                    </w:p>
+                  </w:txbxContent>
+                </v:textbox>
+              </v:shape>
+            </w:pict>
+          </mc:Fallback>
+        </mc:AlternateContent>
+      </w:r>
+      <w:r>
+        <w:rPr>
+          <w:noProof/>
+        </w:rPr>
+        <mc:AlternateContent>
+          <mc:Choice Requires="wps">
+            <w:drawing>
+              <wp:anchor distT="0" distB="0" distL="114300" distR="114300" simplePos="0" relativeHeight="251700224" behindDoc="0" locked="0" layoutInCell="1" allowOverlap="1" wp14:anchorId="1343D71E" wp14:editId="2CA05B03">
+                <wp:simplePos x="0" y="0"/>
+                <wp:positionH relativeFrom="column">
+                  <wp:posOffset>2964405</wp:posOffset>
+                </wp:positionH>
+                <wp:positionV relativeFrom="paragraph">
+                  <wp:posOffset>1853253</wp:posOffset>
+                </wp:positionV>
+                <wp:extent cx="465203" cy="271780"/>
+                <wp:effectExtent l="0" t="0" r="0" b="0"/>
+                <wp:wrapNone/>
+                <wp:docPr id="38" name="Text Box 38"/>
+                <wp:cNvGraphicFramePr/>
+                <a:graphic xmlns:a="http://schemas.openxmlformats.org/drawingml/2006/main">
+                  <a:graphicData uri="http://schemas.microsoft.com/office/word/2010/wordprocessingShape">
+                    <wps:wsp>
+                      <wps:cNvSpPr txBox="1"/>
+                      <wps:spPr>
+                        <a:xfrm>
+                          <a:off x="0" y="0"/>
+                          <a:ext cx="465203" cy="271780"/>
+                        </a:xfrm>
+                        <a:prstGeom prst="rect">
+                          <a:avLst/>
+                        </a:prstGeom>
+                        <a:noFill/>
+                        <a:ln w="6350">
+                          <a:noFill/>
+                        </a:ln>
+                      </wps:spPr>
+                      <wps:txbx>
+                        <w:txbxContent>
+                          <w:p>
+                            <w:r>
+                              <w:t>1/1</w:t>
+                            </w:r>
+                          </w:p>
+                        </w:txbxContent>
+                      </wps:txbx>
+                      <wps:bodyPr rot="0" spcFirstLastPara="0" vertOverflow="overflow" horzOverflow="overflow" vert="horz" wrap="square" lIns="91440" tIns="45720" rIns="91440" bIns="45720" numCol="1" spcCol="0" rtlCol="0" fromWordArt="0" anchor="t" anchorCtr="0" forceAA="0" compatLnSpc="1">
+                        <a:prstTxWarp prst="textNoShape">
+                          <a:avLst/>
+                        </a:prstTxWarp>
+                        <a:noAutofit/>
+                      </wps:bodyPr>
+                    </wps:wsp>
+                  </a:graphicData>
+                </a:graphic>
+                <wp14:sizeRelH relativeFrom="margin">
+                  <wp14:pctWidth>0</wp14:pctWidth>
+                </wp14:sizeRelH>
+                <wp14:sizeRelV relativeFrom="margin">
+                  <wp14:pctHeight>0</wp14:pctHeight>
+                </wp14:sizeRelV>
+              </wp:anchor>
+            </w:drawing>
+          </mc:Choice>
+          <mc:Fallback>
+            <w:pict>
+              <v:shape w14:anchorId="1343D71E" id="Text Box 38" o:spid="_x0000_s1043" type="#_x0000_t202" style="position:absolute;margin-left:233.4pt;margin-top:145.95pt;width:36.65pt;height:21.4pt;z-index:251700224;visibility:visible;mso-wrap-style:square;mso-width-percent:0;mso-height-percent:0;mso-wrap-distance-left:9pt;mso-wrap-distance-top:0;mso-wrap-distance-right:9pt;mso-wrap-distance-bottom:0;mso-position-horizontal:absolute;mso-position-horizontal-relative:text;mso-position-vertical:absolute;mso-position-vertical-relative:text;mso-width-percent:0;mso-height-percent:0;mso-width-relative:margin;mso-height-relative:margin;v-text-anchor:top" o:gfxdata="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" filled="f" stroked="f" strokeweight=".5pt">
+                <v:textbox>
+                  <w:txbxContent>
+                    <w:p>
+                      <w:r>
+                        <w:t>1/1</w:t>
+                      </w:r>
+                    </w:p>
+                  </w:txbxContent>
+                </v:textbox>
+              </v:shape>
+            </w:pict>
+          </mc:Fallback>
+        </mc:AlternateContent>
+      </w:r>
+      <w:r>
+        <w:rPr>
+          <w:noProof/>
+        </w:rPr>
+        <mc:AlternateContent>
+          <mc:Choice Requires="wps">
+            <w:drawing>
+              <wp:anchor distT="0" distB="0" distL="114300" distR="114300" simplePos="0" relativeHeight="251699200" behindDoc="0" locked="0" layoutInCell="1" allowOverlap="1" wp14:anchorId="1ED05603" wp14:editId="3980755A">
+                <wp:simplePos x="0" y="0"/>
+                <wp:positionH relativeFrom="column">
+                  <wp:posOffset>1788941</wp:posOffset>
+                </wp:positionH>
+                <wp:positionV relativeFrom="paragraph">
+                  <wp:posOffset>1853131</wp:posOffset>
+                </wp:positionV>
+                <wp:extent cx="465203" cy="271780"/>
+                <wp:effectExtent l="0" t="0" r="0" b="0"/>
+                <wp:wrapNone/>
+                <wp:docPr id="39" name="Text Box 39"/>
+                <wp:cNvGraphicFramePr/>
+                <a:graphic xmlns:a="http://schemas.openxmlformats.org/drawingml/2006/main">
+                  <a:graphicData uri="http://schemas.microsoft.com/office/word/2010/wordprocessingShape">
+                    <wps:wsp>
+                      <wps:cNvSpPr txBox="1"/>
+                      <wps:spPr>
+                        <a:xfrm>
+                          <a:off x="0" y="0"/>
+                          <a:ext cx="465203" cy="271780"/>
+                        </a:xfrm>
+                        <a:prstGeom prst="rect">
+                          <a:avLst/>
+                        </a:prstGeom>
+                        <a:noFill/>
+                        <a:ln w="6350">
+                          <a:noFill/>
+                        </a:ln>
+                      </wps:spPr>
+                      <wps:txbx>
+                        <w:txbxContent>
+                          <w:p>
+                            <w:r>
+                              <w:t>0/1</w:t>
+                            </w:r>
+                          </w:p>
+                        </w:txbxContent>
+                      </wps:txbx>
+                      <wps:bodyPr rot="0" spcFirstLastPara="0" vertOverflow="overflow" horzOverflow="overflow" vert="horz" wrap="square" lIns="91440" tIns="45720" rIns="91440" bIns="45720" numCol="1" spcCol="0" rtlCol="0" fromWordArt="0" anchor="t" anchorCtr="0" forceAA="0" compatLnSpc="1">
+                        <a:prstTxWarp prst="textNoShape">
+                          <a:avLst/>
+                        </a:prstTxWarp>
+                        <a:noAutofit/>
+                      </wps:bodyPr>
+                    </wps:wsp>
+                  </a:graphicData>
+                </a:graphic>
+                <wp14:sizeRelH relativeFrom="margin">
+                  <wp14:pctWidth>0</wp14:pctWidth>
+                </wp14:sizeRelH>
+                <wp14:sizeRelV relativeFrom="margin">
+                  <wp14:pctHeight>0</wp14:pctHeight>
+                </wp14:sizeRelV>
+              </wp:anchor>
+            </w:drawing>
+          </mc:Choice>
+          <mc:Fallback>
+            <w:pict>
+              <v:shape w14:anchorId="1ED05603" id="Text Box 39" o:spid="_x0000_s1044" type="#_x0000_t202" style="position:absolute;margin-left:140.85pt;margin-top:145.9pt;width:36.65pt;height:21.4pt;z-index:251699200;visibility:visible;mso-wrap-style:square;mso-width-percent:0;mso-height-percent:0;mso-wrap-distance-left:9pt;mso-wrap-distance-top:0;mso-wrap-distance-right:9pt;mso-wrap-distance-bottom:0;mso-position-horizontal:absolute;mso-position-horizontal-relative:text;mso-position-vertical:absolute;mso-position-vertical-relative:text;mso-width-percent:0;mso-height-percent:0;mso-width-relative:margin;mso-height-relative:margin;v-text-anchor:top" o:gfxdata="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" filled="f" stroked="f" strokeweight=".5pt">
+                <v:textbox>
+                  <w:txbxContent>
+                    <w:p>
+                      <w:r>
+                        <w:t>0/1</w:t>
+                      </w:r>
+                    </w:p>
+                  </w:txbxContent>
+                </v:textbox>
+              </v:shape>
+            </w:pict>
+          </mc:Fallback>
+        </mc:AlternateContent>
+      </w:r>
+      <w:r>
+        <w:rPr>
+          <w:noProof/>
+        </w:rPr>
+        <mc:AlternateContent>
+          <mc:Choice Requires="wps">
+            <w:drawing>
+              <wp:anchor distT="0" distB="0" distL="114300" distR="114300" simplePos="0" relativeHeight="251698176" behindDoc="0" locked="0" layoutInCell="1" allowOverlap="1" wp14:anchorId="1022C362" wp14:editId="20AE373B">
+                <wp:simplePos x="0" y="0"/>
+                <wp:positionH relativeFrom="column">
+                  <wp:posOffset>2300199</wp:posOffset>
+                </wp:positionH>
+                <wp:positionV relativeFrom="paragraph">
+                  <wp:posOffset>1627075</wp:posOffset>
+                </wp:positionV>
+                <wp:extent cx="45719" cy="863285"/>
+                <wp:effectExtent l="190500" t="25400" r="31115" b="13335"/>
+                <wp:wrapNone/>
+                <wp:docPr id="40" name="Curved Connector 40"/>
+                <wp:cNvGraphicFramePr/>
+                <a:graphic xmlns:a="http://schemas.openxmlformats.org/drawingml/2006/main">
+                  <a:graphicData uri="http://schemas.microsoft.com/office/word/2010/wordprocessingShape">
+                    <wps:wsp>
+                      <wps:cNvCnPr/>
+                      <wps:spPr>
+                        <a:xfrm flipV="1">
+                          <a:off x="0" y="0"/>
+                          <a:ext cx="45719" cy="863285"/>
+                        </a:xfrm>
+                        <a:prstGeom prst="curvedConnector3">
+                          <a:avLst>
+                            <a:gd name="adj1" fmla="val -400494"/>
+                          </a:avLst>
+                        </a:prstGeom>
+                        <a:ln>
+                          <a:tailEnd type="triangle"/>
+                        </a:ln>
+                      </wps:spPr>
+                      <wps:style>
+                        <a:lnRef idx="1">
+                          <a:schemeClr val="accent1"/>
+                        </a:lnRef>
+                        <a:fillRef idx="0">
+                          <a:schemeClr val="accent1"/>
+                        </a:fillRef>
+                        <a:effectRef idx="0">
+                          <a:schemeClr val="accent1"/>
+                        </a:effectRef>
+                        <a:fontRef idx="minor">
+                          <a:schemeClr val="tx1"/>
+                        </a:fontRef>
+                      </wps:style>
+                      <wps:bodyPr/>
+                    </wps:wsp>
+                  </a:graphicData>
+                </a:graphic>
+                <wp14:sizeRelH relativeFrom="margin">
+                  <wp14:pctWidth>0</wp14:pctWidth>
+                </wp14:sizeRelH>
+                <wp14:sizeRelV relativeFrom="margin">
+                  <wp14:pctHeight>0</wp14:pctHeight>
+                </wp14:sizeRelV>
+              </wp:anchor>
+            </w:drawing>
+          </mc:Choice>
+          <mc:Fallback>
+            <w:pict>
+              <v:shape w14:anchorId="18418D10" id="Curved Connector 40" o:spid="_x0000_s1026" type="#_x0000_t38" style="position:absolute;margin-left:181.1pt;margin-top:128.1pt;width:3.6pt;height:68pt;flip:y;z-index:251698176;visibility:visible;mso-wrap-style:square;mso-width-percent:0;mso-height-percent:0;mso-wrap-distance-left:9pt;mso-wrap-distance-top:0;mso-wrap-distance-right:9pt;mso-wrap-distance-bottom:0;mso-position-horizontal:absolute;mso-position-horizontal-relative:text;mso-position-vertical:absolute;mso-position-vertical-relative:text;mso-width-percent:0;mso-height-percent:0;mso-width-relative:margin;mso-height-relative:margin" o:gfxdata="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" adj="-86507" strokecolor="#4472c4 [3204]" strokeweight=".5pt">
+                <v:stroke endarrow="block" joinstyle="miter"/>
+              </v:shape>
+            </w:pict>
+          </mc:Fallback>
+        </mc:AlternateContent>
+      </w:r>
+      <w:r>
+        <w:rPr>
+          <w:noProof/>
+        </w:rPr>
+        <mc:AlternateContent>
+          <mc:Choice Requires="wps">
+            <w:drawing>
+              <wp:anchor distT="0" distB="0" distL="114300" distR="114300" simplePos="0" relativeHeight="251697152" behindDoc="0" locked="0" layoutInCell="1" allowOverlap="1" wp14:anchorId="5689A7DA" wp14:editId="79F932BB">
+                <wp:simplePos x="0" y="0"/>
+                <wp:positionH relativeFrom="column">
+                  <wp:posOffset>2726161</wp:posOffset>
+                </wp:positionH>
+                <wp:positionV relativeFrom="paragraph">
+                  <wp:posOffset>1627075</wp:posOffset>
+                </wp:positionV>
+                <wp:extent cx="130629" cy="863285"/>
+                <wp:effectExtent l="0" t="0" r="174625" b="38735"/>
+                <wp:wrapNone/>
+                <wp:docPr id="41" name="Curved Connector 41"/>
+                <wp:cNvGraphicFramePr/>
+                <a:graphic xmlns:a="http://schemas.openxmlformats.org/drawingml/2006/main">
+                  <a:graphicData uri="http://schemas.microsoft.com/office/word/2010/wordprocessingShape">
+                    <wps:wsp>
+                      <wps:cNvCnPr/>
+                      <wps:spPr>
+                        <a:xfrm>
+                          <a:off x="0" y="0"/>
+                          <a:ext cx="130629" cy="863285"/>
+                        </a:xfrm>
+                        <a:prstGeom prst="curvedConnector3">
+                          <a:avLst>
+                            <a:gd name="adj1" fmla="val 223739"/>
+                          </a:avLst>
+                        </a:prstGeom>
+                        <a:ln>
+                          <a:tailEnd type="triangle"/>
+                        </a:ln>
+                      </wps:spPr>
+                      <wps:style>
+                        <a:lnRef idx="1">
+                          <a:schemeClr val="accent1"/>
+                        </a:lnRef>
+                        <a:fillRef idx="0">
+                          <a:schemeClr val="accent1"/>
+                        </a:fillRef>
+                        <a:effectRef idx="0">
+                          <a:schemeClr val="accent1"/>
+                        </a:effectRef>
+                        <a:fontRef idx="minor">
+                          <a:schemeClr val="tx1"/>
+                        </a:fontRef>
+                      </wps:style>
+                      <wps:bodyPr/>
+                    </wps:wsp>
+                  </a:graphicData>
+                </a:graphic>
+                <wp14:sizeRelH relativeFrom="margin">
+                  <wp14:pctWidth>0</wp14:pctWidth>
+                </wp14:sizeRelH>
+                <wp14:sizeRelV relativeFrom="margin">
+                  <wp14:pctHeight>0</wp14:pctHeight>
+                </wp14:sizeRelV>
+              </wp:anchor>
+            </w:drawing>
+          </mc:Choice>
+          <mc:Fallback>
+            <w:pict>
+              <v:shape w14:anchorId="15D47781" id="Curved Connector 41" o:spid="_x0000_s1026" type="#_x0000_t38" style="position:absolute;margin-left:214.65pt;margin-top:128.1pt;width:10.3pt;height:68pt;z-index:251697152;visibility:visible;mso-wrap-style:square;mso-width-percent:0;mso-height-percent:0;mso-wrap-distance-left:9pt;mso-wrap-distance-top:0;mso-wrap-distance-right:9pt;mso-wrap-distance-bottom:0;mso-position-horizontal:absolute;mso-position-horizontal-relative:text;mso-position-vertical:absolute;mso-position-vertical-relative:text;mso-width-percent:0;mso-height-percent:0;mso-width-relative:margin;mso-height-relative:margin" o:gfxdata="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" adj="48328" strokecolor="#4472c4 [3204]" strokeweight=".5pt">
+                <v:stroke endarrow="block" joinstyle="miter"/>
+              </v:shape>
+            </w:pict>
+          </mc:Fallback>
+        </mc:AlternateContent>
+      </w:r>
+      <w:r>
+        <w:rPr>
+          <w:noProof/>
+        </w:rPr>
+        <mc:AlternateContent>
+          <mc:Choice Requires="wps">
+            <w:drawing>
+              <wp:anchor distT="0" distB="0" distL="114300" distR="114300" simplePos="0" relativeHeight="251696128" behindDoc="0" locked="0" layoutInCell="1" allowOverlap="1" wp14:anchorId="681C1649" wp14:editId="188FCD28">
+                <wp:simplePos x="0" y="0"/>
+                <wp:positionH relativeFrom="column">
+                  <wp:posOffset>2498981</wp:posOffset>
+                </wp:positionH>
+                <wp:positionV relativeFrom="paragraph">
+                  <wp:posOffset>524747</wp:posOffset>
+                </wp:positionV>
+                <wp:extent cx="45719" cy="528189"/>
+                <wp:effectExtent l="25400" t="0" r="43815" b="31115"/>
+                <wp:wrapNone/>
+                <wp:docPr id="42" name="Straight Arrow Connector 42"/>
+                <wp:cNvGraphicFramePr/>
+                <a:graphic xmlns:a="http://schemas.openxmlformats.org/drawingml/2006/main">
+                  <a:graphicData uri="http://schemas.microsoft.com/office/word/2010/wordprocessingShape">
+                    <wps:wsp>
+                      <wps:cNvCnPr/>
+                      <wps:spPr>
+                        <a:xfrm>
+                          <a:off x="0" y="0"/>
+                          <a:ext cx="45719" cy="528189"/>
+                        </a:xfrm>
+                        <a:prstGeom prst="straightConnector1">
+                          <a:avLst/>
+                        </a:prstGeom>
+                        <a:ln>
+                          <a:tailEnd type="triangle"/>
+                        </a:ln>
+                      </wps:spPr>
+                      <wps:style>
+                        <a:lnRef idx="1">
+                          <a:schemeClr val="accent1"/>
+                        </a:lnRef>
+                        <a:fillRef idx="0">
+                          <a:schemeClr val="accent1"/>
+                        </a:fillRef>
+                        <a:effectRef idx="0">
+                          <a:schemeClr val="accent1"/>
+                        </a:effectRef>
+                        <a:fontRef idx="minor">
+                          <a:schemeClr val="tx1"/>
+                        </a:fontRef>
+                      </wps:style>
+                      <wps:bodyPr/>
+                    </wps:wsp>
+                  </a:graphicData>
+                </a:graphic>
+                <wp14:sizeRelH relativeFrom="margin">
+                  <wp14:pctWidth>0</wp14:pctWidth>
+                </wp14:sizeRelH>
+                <wp14:sizeRelV relativeFrom="margin">
+                  <wp14:pctHeight>0</wp14:pctHeight>
+                </wp14:sizeRelV>
+              </wp:anchor>
+            </w:drawing>
+          </mc:Choice>
+          <mc:Fallback>
+            <w:pict>
+              <v:shape w14:anchorId="6875D528" id="Straight Arrow Connector 42" o:spid="_x0000_s1026" type="#_x0000_t32" style="position:absolute;margin-left:196.75pt;margin-top:41.3pt;width:3.6pt;height:41.6pt;z-index:251696128;visibility:visible;mso-wrap-style:square;mso-width-percent:0;mso-height-percent:0;mso-wrap-distance-left:9pt;mso-wrap-distance-top:0;mso-wrap-distance-right:9pt;mso-wrap-distance-bottom:0;mso-position-horizontal:absolute;mso-position-horizontal-relative:text;mso-position-vertical:absolute;mso-position-vertical-relative:text;mso-width-percent:0;mso-height-percent:0;mso-width-relative:margin;mso-height-relative:margin" o:gfxdata="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" strokecolor="#4472c4 [3204]" strokeweight=".5pt">
+                <v:stroke endarrow="block" joinstyle="miter"/>
+              </v:shape>
+            </w:pict>
+          </mc:Fallback>
+        </mc:AlternateContent>
+      </w:r>
+      <w:r>
+        <w:rPr>
+          <w:noProof/>
+        </w:rPr>
+        <mc:AlternateContent>
+          <mc:Choice Requires="wps">
+            <w:drawing>
+              <wp:anchor distT="0" distB="0" distL="114300" distR="114300" simplePos="0" relativeHeight="251695104" behindDoc="0" locked="0" layoutInCell="1" allowOverlap="1" wp14:anchorId="5FBE3AD1" wp14:editId="1FE3421D">
+                <wp:simplePos x="0" y="0"/>
+                <wp:positionH relativeFrom="column">
+                  <wp:posOffset>1363081</wp:posOffset>
+                </wp:positionH>
+                <wp:positionV relativeFrom="paragraph">
+                  <wp:posOffset>1314702</wp:posOffset>
+                </wp:positionV>
+                <wp:extent cx="851925" cy="45719"/>
+                <wp:effectExtent l="0" t="25400" r="24765" b="69215"/>
+                <wp:wrapNone/>
+                <wp:docPr id="43" name="Straight Arrow Connector 43"/>
+                <wp:cNvGraphicFramePr/>
+                <a:graphic xmlns:a="http://schemas.openxmlformats.org/drawingml/2006/main">
+                  <a:graphicData uri="http://schemas.microsoft.com/office/word/2010/wordprocessingShape">
+                    <wps:wsp>
+                      <wps:cNvCnPr/>
+                      <wps:spPr>
+                        <a:xfrm>
+                          <a:off x="0" y="0"/>
+                          <a:ext cx="851925" cy="45719"/>
+                        </a:xfrm>
+                        <a:prstGeom prst="straightConnector1">
+                          <a:avLst/>
+                        </a:prstGeom>
+                        <a:ln>
+                          <a:tailEnd type="triangle"/>
+                        </a:ln>
+                      </wps:spPr>
+                      <wps:style>
+                        <a:lnRef idx="1">
+                          <a:schemeClr val="accent1"/>
+                        </a:lnRef>
+                        <a:fillRef idx="0">
+                          <a:schemeClr val="accent1"/>
+                        </a:fillRef>
+                        <a:effectRef idx="0">
+                          <a:schemeClr val="accent1"/>
+                        </a:effectRef>
+                        <a:fontRef idx="minor">
+                          <a:schemeClr val="tx1"/>
+                        </a:fontRef>
+                      </wps:style>
+                      <wps:bodyPr/>
+                    </wps:wsp>
+                  </a:graphicData>
+                </a:graphic>
+                <wp14:sizeRelH relativeFrom="margin">
+                  <wp14:pctWidth>0</wp14:pctWidth>
+                </wp14:sizeRelH>
+                <wp14:sizeRelV relativeFrom="margin">
+                  <wp14:pctHeight>0</wp14:pctHeight>
+                </wp14:sizeRelV>
+              </wp:anchor>
+            </w:drawing>
+          </mc:Choice>
+          <mc:Fallback>
+            <w:pict>
+              <v:shape w14:anchorId="22C1EDB2" id="Straight Arrow Connector 43" o:spid="_x0000_s1026" type="#_x0000_t32" style="position:absolute;margin-left:107.35pt;margin-top:103.5pt;width:67.1pt;height:3.6pt;z-index:251695104;visibility:visible;mso-wrap-style:square;mso-width-percent:0;mso-height-percent:0;mso-wrap-distance-left:9pt;mso-wrap-distance-top:0;mso-wrap-distance-right:9pt;mso-wrap-distance-bottom:0;mso-position-horizontal:absolute;mso-position-horizontal-relative:text;mso-position-vertical:absolute;mso-position-vertical-relative:text;mso-width-percent:0;mso-height-percent:0;mso-width-relative:margin;mso-height-relative:margin" o:gfxdata="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" strokecolor="#4472c4 [3204]" strokeweight=".5pt">
+                <v:stroke endarrow="block" joinstyle="miter"/>
+              </v:shape>
+            </w:pict>
+          </mc:Fallback>
+        </mc:AlternateContent>
+      </w:r>
+      <w:r>
+        <w:rPr>
+          <w:noProof/>
+        </w:rPr>
+        <mc:AlternateContent>
+          <mc:Choice Requires="wps">
+            <w:drawing>
+              <wp:anchor distT="0" distB="0" distL="114300" distR="114300" simplePos="0" relativeHeight="251692032" behindDoc="0" locked="0" layoutInCell="1" allowOverlap="1" wp14:anchorId="6C6C125F" wp14:editId="0909BD6D">
+                <wp:simplePos x="0" y="0"/>
+                <wp:positionH relativeFrom="column">
+                  <wp:posOffset>3106688</wp:posOffset>
+                </wp:positionH>
+                <wp:positionV relativeFrom="paragraph">
+                  <wp:posOffset>1132958</wp:posOffset>
+                </wp:positionV>
+                <wp:extent cx="868964" cy="272060"/>
+                <wp:effectExtent l="0" t="0" r="0" b="0"/>
+                <wp:wrapNone/>
+                <wp:docPr id="44" name="Text Box 44"/>
+                <wp:cNvGraphicFramePr/>
+                <a:graphic xmlns:a="http://schemas.openxmlformats.org/drawingml/2006/main">
+                  <a:graphicData uri="http://schemas.microsoft.com/office/word/2010/wordprocessingShape">
+                    <wps:wsp>
+                      <wps:cNvSpPr txBox="1"/>
+                      <wps:spPr>
+                        <a:xfrm>
+                          <a:off x="0" y="0"/>
+                          <a:ext cx="868964" cy="272060"/>
+                        </a:xfrm>
+                        <a:prstGeom prst="rect">
+                          <a:avLst/>
+                        </a:prstGeom>
+                        <a:noFill/>
+                        <a:ln w="6350">
+                          <a:noFill/>
+                        </a:ln>
+                      </wps:spPr>
+                      <wps:txbx>
+                        <w:txbxContent>
+                          <w:p>
+                            <w:r>
+                              <w:t>1/1</w:t>
+                            </w:r>
+                          </w:p>
+                        </w:txbxContent>
+                      </wps:txbx>
+                      <wps:bodyPr rot="0" spcFirstLastPara="0" vertOverflow="overflow" horzOverflow="overflow" vert="horz" wrap="square" lIns="91440" tIns="45720" rIns="91440" bIns="45720" numCol="1" spcCol="0" rtlCol="0" fromWordArt="0" anchor="t" anchorCtr="0" forceAA="0" compatLnSpc="1">
+                        <a:prstTxWarp prst="textNoShape">
+                          <a:avLst/>
+                        </a:prstTxWarp>
+                        <a:noAutofit/>
+                      </wps:bodyPr>
+                    </wps:wsp>
+                  </a:graphicData>
+                </a:graphic>
+                <wp14:sizeRelH relativeFrom="margin">
+                  <wp14:pctWidth>0</wp14:pctWidth>
+                </wp14:sizeRelH>
+                <wp14:sizeRelV relativeFrom="margin">
+                  <wp14:pctHeight>0</wp14:pctHeight>
+                </wp14:sizeRelV>
+              </wp:anchor>
+            </w:drawing>
+          </mc:Choice>
+          <mc:Fallback>
+            <w:pict>
+              <v:shape w14:anchorId="6C6C125F" id="Text Box 44" o:spid="_x0000_s1045" type="#_x0000_t202" style="position:absolute;margin-left:244.6pt;margin-top:89.2pt;width:68.4pt;height:21.4pt;z-index:251692032;visibility:visible;mso-wrap-style:square;mso-width-percent:0;mso-height-percent:0;mso-wrap-distance-left:9pt;mso-wrap-distance-top:0;mso-wrap-distance-right:9pt;mso-wrap-distance-bottom:0;mso-position-horizontal:absolute;mso-position-horizontal-relative:text;mso-position-vertical:absolute;mso-position-vertical-relative:text;mso-width-percent:0;mso-height-percent:0;mso-width-relative:margin;mso-height-relative:margin;v-text-anchor:top" o:gfxdata="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" filled="f" stroked="f" strokeweight=".5pt">
+                <v:textbox>
+                  <w:txbxContent>
+                    <w:p>
+                      <w:r>
+                        <w:t>1/1</w:t>
+                      </w:r>
+                    </w:p>
+                  </w:txbxContent>
+                </v:textbox>
+              </v:shape>
+            </w:pict>
+          </mc:Fallback>
+        </mc:AlternateContent>
+      </w:r>
+      <w:r>
+        <w:rPr>
+          <w:noProof/>
+        </w:rPr>
+        <mc:AlternateContent>
+          <mc:Choice Requires="wps">
+            <w:drawing>
+              <wp:anchor distT="0" distB="0" distL="114300" distR="114300" simplePos="0" relativeHeight="251687936" behindDoc="0" locked="0" layoutInCell="1" allowOverlap="1" wp14:anchorId="58C1A5EC" wp14:editId="1807298D">
+                <wp:simplePos x="0" y="0"/>
+                <wp:positionH relativeFrom="column">
+                  <wp:posOffset>2885188</wp:posOffset>
+                </wp:positionH>
+                <wp:positionV relativeFrom="paragraph">
+                  <wp:posOffset>1507805</wp:posOffset>
+                </wp:positionV>
+                <wp:extent cx="1045028" cy="1118621"/>
+                <wp:effectExtent l="0" t="25400" r="34925" b="12065"/>
+                <wp:wrapNone/>
+                <wp:docPr id="46" name="Straight Arrow Connector 46"/>
+                <wp:cNvGraphicFramePr/>
+                <a:graphic xmlns:a="http://schemas.openxmlformats.org/drawingml/2006/main">
+                  <a:graphicData uri="http://schemas.microsoft.com/office/word/2010/wordprocessingShape">
+                    <wps:wsp>
+                      <wps:cNvCnPr/>
+                      <wps:spPr>
+                        <a:xfrm flipV="1">
+                          <a:off x="0" y="0"/>
+                          <a:ext cx="1045028" cy="1118621"/>
+                        </a:xfrm>
+                        <a:prstGeom prst="straightConnector1">
+                          <a:avLst/>
+                        </a:prstGeom>
+                        <a:ln>
+                          <a:tailEnd type="triangle"/>
+                        </a:ln>
+                      </wps:spPr>
+                      <wps:style>
+                        <a:lnRef idx="1">
+                          <a:schemeClr val="accent1"/>
+                        </a:lnRef>
+                        <a:fillRef idx="0">
+                          <a:schemeClr val="accent1"/>
+                        </a:fillRef>
+                        <a:effectRef idx="0">
+                          <a:schemeClr val="accent1"/>
+                        </a:effectRef>
+                        <a:fontRef idx="minor">
+                          <a:schemeClr val="tx1"/>
+                        </a:fontRef>
+                      </wps:style>
+                      <wps:bodyPr/>
+                    </wps:wsp>
+                  </a:graphicData>
+                </a:graphic>
+                <wp14:sizeRelH relativeFrom="margin">
+                  <wp14:pctWidth>0</wp14:pctWidth>
+                </wp14:sizeRelH>
+                <wp14:sizeRelV relativeFrom="margin">
+                  <wp14:pctHeight>0</wp14:pctHeight>
+                </wp14:sizeRelV>
+              </wp:anchor>
+            </w:drawing>
+          </mc:Choice>
+          <mc:Fallback>
+            <w:pict>
+              <v:shape w14:anchorId="0AC65A26" id="Straight Arrow Connector 46" o:spid="_x0000_s1026" type="#_x0000_t32" style="position:absolute;margin-left:227.2pt;margin-top:118.7pt;width:82.3pt;height:88.1pt;flip:y;z-index:251687936;visibility:visible;mso-wrap-style:square;mso-width-percent:0;mso-height-percent:0;mso-wrap-distance-left:9pt;mso-wrap-distance-top:0;mso-wrap-distance-right:9pt;mso-wrap-distance-bottom:0;mso-position-horizontal:absolute;mso-position-horizontal-relative:text;mso-position-vertical:absolute;mso-position-vertical-relative:text;mso-width-percent:0;mso-height-percent:0;mso-width-relative:margin;mso-height-relative:margin" o:gfxdata="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" strokecolor="#4472c4 [3204]" strokeweight=".5pt">
+                <v:stroke endarrow="block" joinstyle="miter"/>
+              </v:shape>
+            </w:pict>
+          </mc:Fallback>
+        </mc:AlternateContent>
+      </w:r>
+      <w:r>
+        <w:rPr>
+          <w:noProof/>
+        </w:rPr>
+        <mc:AlternateContent>
+          <mc:Choice Requires="wps">
+            <w:drawing>
+              <wp:anchor distT="0" distB="0" distL="114300" distR="114300" simplePos="0" relativeHeight="251689984" behindDoc="0" locked="0" layoutInCell="1" allowOverlap="1" wp14:anchorId="65D1BF64" wp14:editId="3AA84FDF">
+                <wp:simplePos x="0" y="0"/>
+                <wp:positionH relativeFrom="column">
+                  <wp:posOffset>3566148</wp:posOffset>
+                </wp:positionH>
+                <wp:positionV relativeFrom="paragraph">
+                  <wp:posOffset>1973043</wp:posOffset>
+                </wp:positionV>
+                <wp:extent cx="448681" cy="271780"/>
+                <wp:effectExtent l="0" t="0" r="0" b="0"/>
+                <wp:wrapNone/>
+                <wp:docPr id="47" name="Text Box 47"/>
+                <wp:cNvGraphicFramePr/>
+                <a:graphic xmlns:a="http://schemas.openxmlformats.org/drawingml/2006/main">
+                  <a:graphicData uri="http://schemas.microsoft.com/office/word/2010/wordprocessingShape">
+                    <wps:wsp>
+                      <wps:cNvSpPr txBox="1"/>
+                      <wps:spPr>
+                        <a:xfrm>
+                          <a:off x="0" y="0"/>
+                          <a:ext cx="448681" cy="271780"/>
+                        </a:xfrm>
+                        <a:prstGeom prst="rect">
+                          <a:avLst/>
+                        </a:prstGeom>
+                        <a:noFill/>
+                        <a:ln w="6350">
+                          <a:noFill/>
+                        </a:ln>
+                      </wps:spPr>
+                      <wps:txbx>
+                        <w:txbxContent>
+                          <w:p>
+                            <w:r>
+                              <w:t>1/1</w:t>
+                            </w:r>
+                          </w:p>
+                          <w:p/>
+                        </w:txbxContent>
+                      </wps:txbx>
+                      <wps:bodyPr rot="0" spcFirstLastPara="0" vertOverflow="overflow" horzOverflow="overflow" vert="horz" wrap="square" lIns="91440" tIns="45720" rIns="91440" bIns="45720" numCol="1" spcCol="0" rtlCol="0" fromWordArt="0" anchor="t" anchorCtr="0" forceAA="0" compatLnSpc="1">
+                        <a:prstTxWarp prst="textNoShape">
+                          <a:avLst/>
+                        </a:prstTxWarp>
+                        <a:noAutofit/>
+                      </wps:bodyPr>
+                    </wps:wsp>
+                  </a:graphicData>
+                </a:graphic>
+                <wp14:sizeRelH relativeFrom="margin">
+                  <wp14:pctWidth>0</wp14:pctWidth>
+                </wp14:sizeRelH>
+                <wp14:sizeRelV relativeFrom="margin">
+                  <wp14:pctHeight>0</wp14:pctHeight>
+                </wp14:sizeRelV>
+              </wp:anchor>
+            </w:drawing>
+          </mc:Choice>
+          <mc:Fallback>
+            <w:pict>
+              <v:shape w14:anchorId="65D1BF64" id="Text Box 47" o:spid="_x0000_s1046" type="#_x0000_t202" style="position:absolute;margin-left:280.8pt;margin-top:155.35pt;width:35.35pt;height:21.4pt;z-index:251689984;visibility:visible;mso-wrap-style:square;mso-width-percent:0;mso-height-percent:0;mso-wrap-distance-left:9pt;mso-wrap-distance-top:0;mso-wrap-distance-right:9pt;mso-wrap-distance-bottom:0;mso-position-horizontal:absolute;mso-position-horizontal-relative:text;mso-position-vertical:absolute;mso-position-vertical-relative:text;mso-width-percent:0;mso-height-percent:0;mso-width-relative:margin;mso-height-relative:margin;v-text-anchor:top" o:gfxdata="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" filled="f" stroked="f" strokeweight=".5pt">
+                <v:textbox>
+                  <w:txbxContent>
+                    <w:p>
+                      <w:r>
+                        <w:t>1/1</w:t>
+                      </w:r>
+                    </w:p>
+                    <w:p/>
+                  </w:txbxContent>
+                </v:textbox>
+              </v:shape>
+            </w:pict>
+          </mc:Fallback>
+        </mc:AlternateContent>
+      </w:r>
+      <w:r>
+        <w:rPr>
+          <w:noProof/>
+        </w:rPr>
+        <mc:AlternateContent>
+          <mc:Choice Requires="wps">
+            <w:drawing>
+              <wp:anchor distT="0" distB="0" distL="114300" distR="114300" simplePos="0" relativeHeight="251683840" behindDoc="0" locked="0" layoutInCell="1" allowOverlap="1" wp14:anchorId="660CF11B" wp14:editId="198A8382">
+                <wp:simplePos x="0" y="0"/>
+                <wp:positionH relativeFrom="column">
+                  <wp:posOffset>2253438</wp:posOffset>
+                </wp:positionH>
+                <wp:positionV relativeFrom="paragraph">
+                  <wp:posOffset>1051308</wp:posOffset>
+                </wp:positionV>
+                <wp:extent cx="630425" cy="630425"/>
+                <wp:effectExtent l="0" t="0" r="17780" b="17780"/>
+                <wp:wrapNone/>
+                <wp:docPr id="48" name="Oval 48"/>
+                <wp:cNvGraphicFramePr/>
+                <a:graphic xmlns:a="http://schemas.openxmlformats.org/drawingml/2006/main">
+                  <a:graphicData uri="http://schemas.microsoft.com/office/word/2010/wordprocessingShape">
+                    <wps:wsp>
+                      <wps:cNvSpPr/>
+                      <wps:spPr>
+                        <a:xfrm>
+                          <a:off x="0" y="0"/>
+                          <a:ext cx="630425" cy="630425"/>
+                        </a:xfrm>
+                        <a:prstGeom prst="ellipse">
+                          <a:avLst/>
+                        </a:prstGeom>
+                      </wps:spPr>
+                      <wps:style>
+                        <a:lnRef idx="2">
+                          <a:schemeClr val="accent6"/>
+                        </a:lnRef>
+                        <a:fillRef idx="1">
+                          <a:schemeClr val="lt1"/>
+                        </a:fillRef>
+                        <a:effectRef idx="0">
+                          <a:schemeClr val="accent6"/>
+                        </a:effectRef>
+                        <a:fontRef idx="minor">
+                          <a:schemeClr val="dk1"/>
+                        </a:fontRef>
+                      </wps:style>
+                      <wps:txbx>
+                        <w:txbxContent>
+                          <w:p>
+                            <w:pPr>
+                              <w:jc w:val="center"/>
+                            </w:pPr>
+                            <w:r>
+                              <w:t>y</w:t>
+                            </w:r>
+                          </w:p>
+                        </w:txbxContent>
+                      </wps:txbx>
+                      <wps:bodyPr rot="0" spcFirstLastPara="0" vertOverflow="overflow" horzOverflow="overflow" vert="horz" wrap="square" lIns="91440" tIns="45720" rIns="91440" bIns="45720" numCol="1" spcCol="0" rtlCol="0" fromWordArt="0" anchor="ctr" anchorCtr="0" forceAA="0" compatLnSpc="1">
+                        <a:prstTxWarp prst="textNoShape">
+                          <a:avLst/>
+                        </a:prstTxWarp>
+                        <a:noAutofit/>
+                      </wps:bodyPr>
+                    </wps:wsp>
+                  </a:graphicData>
+                </a:graphic>
+              </wp:anchor>
+            </w:drawing>
+          </mc:Choice>
+          <mc:Fallback>
+            <w:pict>
+              <v:oval w14:anchorId="660CF11B" id="Oval 48" o:spid="_x0000_s1047" style="position:absolute;margin-left:177.45pt;margin-top:82.8pt;width:49.65pt;height:49.65pt;z-index:251683840;visibility:visible;mso-wrap-style:square;mso-wrap-distance-left:9pt;mso-wrap-distance-top:0;mso-wrap-distance-right:9pt;mso-wrap-distance-bottom:0;mso-position-horizontal:absolute;mso-position-horizontal-relative:text;mso-position-vertical:absolute;mso-position-vertical-relative:text;v-text-anchor:middle" o:gfxdata="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" fillcolor="white [3201]" strokecolor="#70ad47 [3209]" strokeweight="1pt">
+                <v:stroke joinstyle="miter"/>
+                <v:textbox>
+                  <w:txbxContent>
+                    <w:p>
+                      <w:pPr>
+                        <w:jc w:val="center"/>
+                      </w:pPr>
+                      <w:r>
+                        <w:t>y</w:t>
+                      </w:r>
+                    </w:p>
+                  </w:txbxContent>
+                </v:textbox>
+              </v:oval>
+            </w:pict>
+          </mc:Fallback>
+        </mc:AlternateContent>
+      </w:r>
+      <w:r>
+        <w:rPr>
+          <w:noProof/>
+        </w:rPr>
+        <mc:AlternateContent>
+          <mc:Choice Requires="wps">
+            <w:drawing>
+              <wp:anchor distT="0" distB="0" distL="114300" distR="114300" simplePos="0" relativeHeight="251688960" behindDoc="0" locked="0" layoutInCell="1" allowOverlap="1" wp14:anchorId="71E3DEE0" wp14:editId="4DEA309C">
+                <wp:simplePos x="0" y="0"/>
+                <wp:positionH relativeFrom="column">
+                  <wp:posOffset>1311965</wp:posOffset>
+                </wp:positionH>
+                <wp:positionV relativeFrom="paragraph">
+                  <wp:posOffset>513892</wp:posOffset>
+                </wp:positionV>
+                <wp:extent cx="465203" cy="271780"/>
+                <wp:effectExtent l="0" t="0" r="0" b="0"/>
+                <wp:wrapNone/>
+                <wp:docPr id="49" name="Text Box 49"/>
+                <wp:cNvGraphicFramePr/>
+                <a:graphic xmlns:a="http://schemas.openxmlformats.org/drawingml/2006/main">
+                  <a:graphicData uri="http://schemas.microsoft.com/office/word/2010/wordprocessingShape">
+                    <wps:wsp>
+                      <wps:cNvSpPr txBox="1"/>
+                      <wps:spPr>
+                        <a:xfrm>
+                          <a:off x="0" y="0"/>
+                          <a:ext cx="465203" cy="271780"/>
+                        </a:xfrm>
+                        <a:prstGeom prst="rect">
+                          <a:avLst/>
+                        </a:prstGeom>
+                        <a:noFill/>
+                        <a:ln w="6350">
+                          <a:noFill/>
+                        </a:ln>
+                      </wps:spPr>
+                      <wps:txbx>
+                        <w:txbxContent>
+                          <w:p>
+                            <w:r>
+                              <w:t>1/1</w:t>
+                            </w:r>
+                          </w:p>
+                        </w:txbxContent>
+                      </wps:txbx>
+                      <wps:bodyPr rot="0" spcFirstLastPara="0" vertOverflow="overflow" horzOverflow="overflow" vert="horz" wrap="square" lIns="91440" tIns="45720" rIns="91440" bIns="45720" numCol="1" spcCol="0" rtlCol="0" fromWordArt="0" anchor="t" anchorCtr="0" forceAA="0" compatLnSpc="1">
+                        <a:prstTxWarp prst="textNoShape">
+                          <a:avLst/>
+                        </a:prstTxWarp>
+                        <a:noAutofit/>
+                      </wps:bodyPr>
+                    </wps:wsp>
+                  </a:graphicData>
+                </a:graphic>
+                <wp14:sizeRelH relativeFrom="margin">
+                  <wp14:pctWidth>0</wp14:pctWidth>
+                </wp14:sizeRelH>
+                <wp14:sizeRelV relativeFrom="margin">
+                  <wp14:pctHeight>0</wp14:pctHeight>
+                </wp14:sizeRelV>
+              </wp:anchor>
+            </w:drawing>
+          </mc:Choice>
+          <mc:Fallback>
+            <w:pict>
+              <v:shape w14:anchorId="71E3DEE0" id="Text Box 49" o:spid="_x0000_s1048" type="#_x0000_t202" style="position:absolute;margin-left:103.3pt;margin-top:40.45pt;width:36.65pt;height:21.4pt;z-index:251688960;visibility:visible;mso-wrap-style:square;mso-width-percent:0;mso-height-percent:0;mso-wrap-distance-left:9pt;mso-wrap-distance-top:0;mso-wrap-distance-right:9pt;mso-wrap-distance-bottom:0;mso-position-horizontal:absolute;mso-position-horizontal-relative:text;mso-position-vertical:absolute;mso-position-vertical-relative:text;mso-width-percent:0;mso-height-percent:0;mso-width-relative:margin;mso-height-relative:margin;v-text-anchor:top" o:gfxdata="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" filled="f" stroked="f" strokeweight=".5pt">
+                <v:textbox>
+                  <w:txbxContent>
+                    <w:p>
+                      <w:r>
+                        <w:t>1/1</w:t>
+                      </w:r>
+                    </w:p>
+                  </w:txbxContent>
+                </v:textbox>
+              </v:shape>
+            </w:pict>
+          </mc:Fallback>
+        </mc:AlternateContent>
+      </w:r>
+      <w:r>
+        <w:rPr>
+          <w:noProof/>
+        </w:rPr>
+        <mc:AlternateContent>
+          <mc:Choice Requires="wps">
+            <w:drawing>
+              <wp:anchor distT="0" distB="0" distL="114300" distR="114300" simplePos="0" relativeHeight="251686912" behindDoc="0" locked="0" layoutInCell="1" allowOverlap="1" wp14:anchorId="2C57A69E" wp14:editId="399FBBFD">
+                <wp:simplePos x="0" y="0"/>
+                <wp:positionH relativeFrom="column">
+                  <wp:posOffset>2856789</wp:posOffset>
+                </wp:positionH>
+                <wp:positionV relativeFrom="paragraph">
+                  <wp:posOffset>246956</wp:posOffset>
+                </wp:positionV>
+                <wp:extent cx="993913" cy="806489"/>
+                <wp:effectExtent l="0" t="0" r="47625" b="31750"/>
+                <wp:wrapNone/>
+                <wp:docPr id="51" name="Straight Arrow Connector 51"/>
+                <wp:cNvGraphicFramePr/>
+                <a:graphic xmlns:a="http://schemas.openxmlformats.org/drawingml/2006/main">
+                  <a:graphicData uri="http://schemas.microsoft.com/office/word/2010/wordprocessingShape">
+                    <wps:wsp>
+                      <wps:cNvCnPr/>
+                      <wps:spPr>
+                        <a:xfrm>
+                          <a:off x="0" y="0"/>
+                          <a:ext cx="993913" cy="806489"/>
+                        </a:xfrm>
+                        <a:prstGeom prst="straightConnector1">
+                          <a:avLst/>
+                        </a:prstGeom>
+                        <a:ln>
+                          <a:tailEnd type="triangle"/>
+                        </a:ln>
+                      </wps:spPr>
+                      <wps:style>
+                        <a:lnRef idx="1">
+                          <a:schemeClr val="accent1"/>
+                        </a:lnRef>
+                        <a:fillRef idx="0">
+                          <a:schemeClr val="accent1"/>
+                        </a:fillRef>
+                        <a:effectRef idx="0">
+                          <a:schemeClr val="accent1"/>
+                        </a:effectRef>
+                        <a:fontRef idx="minor">
+                          <a:schemeClr val="tx1"/>
+                        </a:fontRef>
+                      </wps:style>
+                      <wps:bodyPr/>
+                    </wps:wsp>
+                  </a:graphicData>
+                </a:graphic>
+                <wp14:sizeRelH relativeFrom="margin">
+                  <wp14:pctWidth>0</wp14:pctWidth>
+                </wp14:sizeRelH>
+                <wp14:sizeRelV relativeFrom="margin">
+                  <wp14:pctHeight>0</wp14:pctHeight>
+                </wp14:sizeRelV>
+              </wp:anchor>
+            </w:drawing>
+          </mc:Choice>
+          <mc:Fallback>
+            <w:pict>
+              <v:shape w14:anchorId="7913E278" id="Straight Arrow Connector 51" o:spid="_x0000_s1026" type="#_x0000_t32" style="position:absolute;margin-left:224.95pt;margin-top:19.45pt;width:78.25pt;height:63.5pt;z-index:251686912;visibility:visible;mso-wrap-style:square;mso-width-percent:0;mso-height-percent:0;mso-wrap-distance-left:9pt;mso-wrap-distance-top:0;mso-wrap-distance-right:9pt;mso-wrap-distance-bottom:0;mso-position-horizontal:absolute;mso-position-horizontal-relative:text;mso-position-vertical:absolute;mso-position-vertical-relative:text;mso-width-percent:0;mso-height-percent:0;mso-width-relative:margin;mso-height-relative:margin" o:gfxdata="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" strokecolor="#4472c4 [3204]" strokeweight=".5pt">
+                <v:stroke endarrow="block" joinstyle="miter"/>
+              </v:shape>
+            </w:pict>
+          </mc:Fallback>
+        </mc:AlternateContent>
+      </w:r>
+      <w:r>
+        <w:rPr>
+          <w:noProof/>
+        </w:rPr>
+        <mc:AlternateContent>
+          <mc:Choice Requires="wps">
+            <w:drawing>
+              <wp:anchor distT="0" distB="0" distL="114300" distR="114300" simplePos="0" relativeHeight="251685888" behindDoc="0" locked="0" layoutInCell="1" allowOverlap="1" wp14:anchorId="3FFBA26A" wp14:editId="33929D9E">
+                <wp:simplePos x="0" y="0"/>
+                <wp:positionH relativeFrom="column">
+                  <wp:posOffset>1311965</wp:posOffset>
+                </wp:positionH>
+                <wp:positionV relativeFrom="paragraph">
+                  <wp:posOffset>212879</wp:posOffset>
+                </wp:positionV>
+                <wp:extent cx="903041" cy="896817"/>
+                <wp:effectExtent l="0" t="25400" r="36830" b="17780"/>
+                <wp:wrapNone/>
+                <wp:docPr id="52" name="Straight Arrow Connector 52"/>
+                <wp:cNvGraphicFramePr/>
+                <a:graphic xmlns:a="http://schemas.openxmlformats.org/drawingml/2006/main">
+                  <a:graphicData uri="http://schemas.microsoft.com/office/word/2010/wordprocessingShape">
+                    <wps:wsp>
+                      <wps:cNvCnPr/>
+                      <wps:spPr>
+                        <a:xfrm flipV="1">
+                          <a:off x="0" y="0"/>
+                          <a:ext cx="903041" cy="896817"/>
+                        </a:xfrm>
+                        <a:prstGeom prst="straightConnector1">
+                          <a:avLst/>
+                        </a:prstGeom>
+                        <a:ln>
+                          <a:tailEnd type="triangle"/>
+                        </a:ln>
+                      </wps:spPr>
+                      <wps:style>
+                        <a:lnRef idx="1">
+                          <a:schemeClr val="accent1"/>
+                        </a:lnRef>
+                        <a:fillRef idx="0">
+                          <a:schemeClr val="accent1"/>
+                        </a:fillRef>
+                        <a:effectRef idx="0">
+                          <a:schemeClr val="accent1"/>
+                        </a:effectRef>
+                        <a:fontRef idx="minor">
+                          <a:schemeClr val="tx1"/>
+                        </a:fontRef>
+                      </wps:style>
+                      <wps:bodyPr/>
+                    </wps:wsp>
+                  </a:graphicData>
+                </a:graphic>
+                <wp14:sizeRelH relativeFrom="margin">
+                  <wp14:pctWidth>0</wp14:pctWidth>
+                </wp14:sizeRelH>
+                <wp14:sizeRelV relativeFrom="margin">
+                  <wp14:pctHeight>0</wp14:pctHeight>
+                </wp14:sizeRelV>
+              </wp:anchor>
+            </w:drawing>
+          </mc:Choice>
+          <mc:Fallback>
+            <w:pict>
+              <v:shape w14:anchorId="285E3961" id="Straight Arrow Connector 52" o:spid="_x0000_s1026" type="#_x0000_t32" style="position:absolute;margin-left:103.3pt;margin-top:16.75pt;width:71.1pt;height:70.6pt;flip:y;z-index:251685888;visibility:visible;mso-wrap-style:square;mso-width-percent:0;mso-height-percent:0;mso-wrap-distance-left:9pt;mso-wrap-distance-top:0;mso-wrap-distance-right:9pt;mso-wrap-distance-bottom:0;mso-position-horizontal:absolute;mso-position-horizontal-relative:text;mso-position-vertical:absolute;mso-position-vertical-relative:text;mso-width-percent:0;mso-height-percent:0;mso-width-relative:margin;mso-height-relative:margin" o:gfxdata="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" strokecolor="#4472c4 [3204]" strokeweight=".5pt">
+                <v:stroke endarrow="block" joinstyle="miter"/>
+              </v:shape>
+            </w:pict>
+          </mc:Fallback>
+        </mc:AlternateContent>
+      </w:r>
+      <w:r>
+        <w:rPr>
+          <w:noProof/>
+        </w:rPr>
+        <mc:AlternateContent>
+          <mc:Choice Requires="wps">
+            <w:drawing>
+              <wp:anchor distT="0" distB="0" distL="114300" distR="114300" simplePos="0" relativeHeight="251684864" behindDoc="0" locked="0" layoutInCell="1" allowOverlap="1" wp14:anchorId="1AB57976" wp14:editId="3F016D26">
+                <wp:simplePos x="0" y="0"/>
+                <wp:positionH relativeFrom="column">
+                  <wp:posOffset>3803914</wp:posOffset>
+                </wp:positionH>
+                <wp:positionV relativeFrom="paragraph">
+                  <wp:posOffset>921567</wp:posOffset>
+                </wp:positionV>
+                <wp:extent cx="630425" cy="630425"/>
+                <wp:effectExtent l="0" t="0" r="17780" b="17780"/>
+                <wp:wrapNone/>
+                <wp:docPr id="53" name="Oval 53"/>
+                <wp:cNvGraphicFramePr/>
+                <a:graphic xmlns:a="http://schemas.openxmlformats.org/drawingml/2006/main">
+                  <a:graphicData uri="http://schemas.microsoft.com/office/word/2010/wordprocessingShape">
+                    <wps:wsp>
+                      <wps:cNvSpPr/>
+                      <wps:spPr>
+                        <a:xfrm>
+                          <a:off x="0" y="0"/>
+                          <a:ext cx="630425" cy="630425"/>
+                        </a:xfrm>
+                        <a:prstGeom prst="ellipse">
+                          <a:avLst/>
+                        </a:prstGeom>
+                      </wps:spPr>
+                      <wps:style>
+                        <a:lnRef idx="2">
+                          <a:schemeClr val="accent6"/>
+                        </a:lnRef>
+                        <a:fillRef idx="1">
+                          <a:schemeClr val="lt1"/>
+                        </a:fillRef>
+                        <a:effectRef idx="0">
+                          <a:schemeClr val="accent6"/>
+                        </a:effectRef>
+                        <a:fontRef idx="minor">
+                          <a:schemeClr val="dk1"/>
+                        </a:fontRef>
+                      </wps:style>
+                      <wps:txbx>
+                        <w:txbxContent>
+                          <w:p>
+                            <w:pPr>
+                              <w:jc w:val="center"/>
+                            </w:pPr>
+                            <w:r>
+                              <w:t>t</w:t>
+                            </w:r>
+                          </w:p>
+                        </w:txbxContent>
+                      </wps:txbx>
+                      <wps:bodyPr rot="0" spcFirstLastPara="0" vertOverflow="overflow" horzOverflow="overflow" vert="horz" wrap="square" lIns="91440" tIns="45720" rIns="91440" bIns="45720" numCol="1" spcCol="0" rtlCol="0" fromWordArt="0" anchor="ctr" anchorCtr="0" forceAA="0" compatLnSpc="1">
+                        <a:prstTxWarp prst="textNoShape">
+                          <a:avLst/>
+                        </a:prstTxWarp>
+                        <a:noAutofit/>
+                      </wps:bodyPr>
+                    </wps:wsp>
+                  </a:graphicData>
+                </a:graphic>
+              </wp:anchor>
+            </w:drawing>
+          </mc:Choice>
+          <mc:Fallback>
+            <w:pict>
+              <v:oval w14:anchorId="1AB57976" id="Oval 53" o:spid="_x0000_s1049" style="position:absolute;margin-left:299.5pt;margin-top:72.55pt;width:49.65pt;height:49.65pt;z-index:251684864;visibility:visible;mso-wrap-style:square;mso-wrap-distance-left:9pt;mso-wrap-distance-top:0;mso-wrap-distance-right:9pt;mso-wrap-distance-bottom:0;mso-position-horizontal:absolute;mso-position-horizontal-relative:text;mso-position-vertical:absolute;mso-position-vertical-relative:text;v-text-anchor:middle" o:gfxdata="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" fillcolor="white [3201]" strokecolor="#70ad47 [3209]" strokeweight="1pt">
+                <v:stroke joinstyle="miter"/>
+                <v:textbox>
+                  <w:txbxContent>
+                    <w:p>
+                      <w:pPr>
+                        <w:jc w:val="center"/>
+                      </w:pPr>
+                      <w:r>
+                        <w:t>t</w:t>
+                      </w:r>
+                    </w:p>
+                  </w:txbxContent>
+                </v:textbox>
+              </v:oval>
+            </w:pict>
+          </mc:Fallback>
+        </mc:AlternateContent>
+      </w:r>
+      <w:r>
+        <w:rPr>
+          <w:noProof/>
+        </w:rPr>
+        <mc:AlternateContent>
+          <mc:Choice Requires="wps">
+            <w:drawing>
+              <wp:anchor distT="0" distB="0" distL="114300" distR="114300" simplePos="0" relativeHeight="251681792" behindDoc="0" locked="0" layoutInCell="1" allowOverlap="1" wp14:anchorId="34C51702" wp14:editId="08107727">
+                <wp:simplePos x="0" y="0"/>
+                <wp:positionH relativeFrom="column">
+                  <wp:posOffset>732656</wp:posOffset>
+                </wp:positionH>
+                <wp:positionV relativeFrom="paragraph">
+                  <wp:posOffset>968253</wp:posOffset>
+                </wp:positionV>
+                <wp:extent cx="630425" cy="630425"/>
+                <wp:effectExtent l="0" t="0" r="17780" b="17780"/>
+                <wp:wrapNone/>
+                <wp:docPr id="54" name="Oval 54"/>
+                <wp:cNvGraphicFramePr/>
+                <a:graphic xmlns:a="http://schemas.openxmlformats.org/drawingml/2006/main">
+                  <a:graphicData uri="http://schemas.microsoft.com/office/word/2010/wordprocessingShape">
+                    <wps:wsp>
+                      <wps:cNvSpPr/>
+                      <wps:spPr>
+                        <a:xfrm>
+                          <a:off x="0" y="0"/>
+                          <a:ext cx="630425" cy="630425"/>
+                        </a:xfrm>
+                        <a:prstGeom prst="ellipse">
+                          <a:avLst/>
+                        </a:prstGeom>
+                      </wps:spPr>
+                      <wps:style>
+                        <a:lnRef idx="2">
+                          <a:schemeClr val="accent6"/>
+                        </a:lnRef>
+                        <a:fillRef idx="1">
+                          <a:schemeClr val="lt1"/>
+                        </a:fillRef>
+                        <a:effectRef idx="0">
+                          <a:schemeClr val="accent6"/>
+                        </a:effectRef>
+                        <a:fontRef idx="minor">
+                          <a:schemeClr val="dk1"/>
+                        </a:fontRef>
+                      </wps:style>
+                      <wps:txbx>
+                        <w:txbxContent>
+                          <w:p>
+                            <w:pPr>
+                              <w:jc w:val="center"/>
+                            </w:pPr>
+                            <w:r>
+                              <w:t>s</w:t>
+                            </w:r>
+                          </w:p>
+                        </w:txbxContent>
+                      </wps:txbx>
+                      <wps:bodyPr rot="0" spcFirstLastPara="0" vertOverflow="overflow" horzOverflow="overflow" vert="horz" wrap="square" lIns="91440" tIns="45720" rIns="91440" bIns="45720" numCol="1" spcCol="0" rtlCol="0" fromWordArt="0" anchor="ctr" anchorCtr="0" forceAA="0" compatLnSpc="1">
+                        <a:prstTxWarp prst="textNoShape">
+                          <a:avLst/>
+                        </a:prstTxWarp>
+                        <a:noAutofit/>
+                      </wps:bodyPr>
+                    </wps:wsp>
+                  </a:graphicData>
+                </a:graphic>
+              </wp:anchor>
+            </w:drawing>
+          </mc:Choice>
+          <mc:Fallback>
+            <w:pict>
+              <v:oval w14:anchorId="34C51702" id="Oval 54" o:spid="_x0000_s1050" style="position:absolute;margin-left:57.7pt;margin-top:76.25pt;width:49.65pt;height:49.65pt;z-index:251681792;visibility:visible;mso-wrap-style:square;mso-wrap-distance-left:9pt;mso-wrap-distance-top:0;mso-wrap-distance-right:9pt;mso-wrap-distance-bottom:0;mso-position-horizontal:absolute;mso-position-horizontal-relative:text;mso-position-vertical:absolute;mso-position-vertical-relative:text;v-text-anchor:middle" o:gfxdata="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" fillcolor="white [3201]" strokecolor="#70ad47 [3209]" strokeweight="1pt">
+                <v:stroke joinstyle="miter"/>
+                <v:textbox>
+                  <w:txbxContent>
+                    <w:p>
+                      <w:pPr>
+                        <w:jc w:val="center"/>
+                      </w:pPr>
+                      <w:r>
+                        <w:t>s</w:t>
+                      </w:r>
+                    </w:p>
+                  </w:txbxContent>
+                </v:textbox>
+              </v:oval>
+            </w:pict>
+          </mc:Fallback>
+        </mc:AlternateContent>
+      </w:r>
+    </w:p>
+    <w:p>
+      <w:r>
+        <w:rPr>
+          <w:noProof/>
+        </w:rPr>
+        <mc:AlternateContent>
+          <mc:Choice Requires="wps">
+            <w:drawing>
+              <wp:anchor distT="0" distB="0" distL="114300" distR="114300" simplePos="0" relativeHeight="251691008" behindDoc="0" locked="0" layoutInCell="1" allowOverlap="1" wp14:anchorId="7AB7DB52" wp14:editId="7A65D5EB">
+                <wp:simplePos x="0" y="0"/>
+                <wp:positionH relativeFrom="column">
+                  <wp:posOffset>3417835</wp:posOffset>
+                </wp:positionH>
+                <wp:positionV relativeFrom="paragraph">
+                  <wp:posOffset>270510</wp:posOffset>
+                </wp:positionV>
+                <wp:extent cx="868964" cy="272060"/>
+                <wp:effectExtent l="0" t="0" r="0" b="0"/>
+                <wp:wrapNone/>
+                <wp:docPr id="50" name="Text Box 50"/>
+                <wp:cNvGraphicFramePr/>
+                <a:graphic xmlns:a="http://schemas.openxmlformats.org/drawingml/2006/main">
+                  <a:graphicData uri="http://schemas.microsoft.com/office/word/2010/wordprocessingShape">
+                    <wps:wsp>
+                      <wps:cNvSpPr txBox="1"/>
+                      <wps:spPr>
+                        <a:xfrm>
+                          <a:off x="0" y="0"/>
+                          <a:ext cx="868964" cy="272060"/>
+                        </a:xfrm>
+                        <a:prstGeom prst="rect">
+                          <a:avLst/>
+                        </a:prstGeom>
+                        <a:noFill/>
+                        <a:ln w="6350">
+                          <a:noFill/>
+                        </a:ln>
+                      </wps:spPr>
+                      <wps:txbx>
+                        <w:txbxContent>
+                          <w:p>
+                            <w:r>
+                              <w:t>1/1</w:t>
+                            </w:r>
+                          </w:p>
+                        </w:txbxContent>
+                      </wps:txbx>
+                      <wps:bodyPr rot="0" spcFirstLastPara="0" vertOverflow="overflow" horzOverflow="overflow" vert="horz" wrap="square" lIns="91440" tIns="45720" rIns="91440" bIns="45720" numCol="1" spcCol="0" rtlCol="0" fromWordArt="0" anchor="t" anchorCtr="0" forceAA="0" compatLnSpc="1">
+                        <a:prstTxWarp prst="textNoShape">
+                          <a:avLst/>
+                        </a:prstTxWarp>
+                        <a:noAutofit/>
+                      </wps:bodyPr>
+                    </wps:wsp>
+                  </a:graphicData>
+                </a:graphic>
+                <wp14:sizeRelH relativeFrom="margin">
+                  <wp14:pctWidth>0</wp14:pctWidth>
+                </wp14:sizeRelH>
+                <wp14:sizeRelV relativeFrom="margin">
+                  <wp14:pctHeight>0</wp14:pctHeight>
+                </wp14:sizeRelV>
+              </wp:anchor>
+            </w:drawing>
+          </mc:Choice>
+          <mc:Fallback>
+            <w:pict>
+              <v:shape w14:anchorId="7AB7DB52" id="Text Box 50" o:spid="_x0000_s1051" type="#_x0000_t202" style="position:absolute;margin-left:269.1pt;margin-top:21.3pt;width:68.4pt;height:21.4pt;z-index:251691008;visibility:visible;mso-wrap-style:square;mso-width-percent:0;mso-height-percent:0;mso-wrap-distance-left:9pt;mso-wrap-distance-top:0;mso-wrap-distance-right:9pt;mso-wrap-distance-bottom:0;mso-position-horizontal:absolute;mso-position-horizontal-relative:text;mso-position-vertical:absolute;mso-position-vertical-relative:text;mso-width-percent:0;mso-height-percent:0;mso-width-relative:margin;mso-height-relative:margin;v-text-anchor:top" o:gfxdata="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" filled="f" stroked="f" strokeweight=".5pt">
+                <v:textbox>
+                  <w:txbxContent>
+                    <w:p>
+                      <w:r>
+                        <w:t>1/1</w:t>
+                      </w:r>
+                    </w:p>
+                  </w:txbxContent>
+                </v:textbox>
+              </v:shape>
+            </w:pict>
+          </mc:Fallback>
+        </mc:AlternateContent>
+      </w:r>
+    </w:p>
+    <w:p/>
+    <w:p/>
+    <w:p/>
+    <w:p/>
+    <w:p/>
+    <w:p>
+      <w:r>
+        <w:rPr>
+          <w:noProof/>
+        </w:rPr>
+        <mc:AlternateContent>
+          <mc:Choice Requires="wps">
+            <w:drawing>
+              <wp:anchor distT="0" distB="0" distL="114300" distR="114300" simplePos="0" relativeHeight="251694080" behindDoc="0" locked="0" layoutInCell="1" allowOverlap="1" wp14:anchorId="55B4BC43" wp14:editId="11A742FD">
+                <wp:simplePos x="0" y="0"/>
+                <wp:positionH relativeFrom="column">
+                  <wp:posOffset>2890867</wp:posOffset>
+                </wp:positionH>
+                <wp:positionV relativeFrom="paragraph">
+                  <wp:posOffset>53051</wp:posOffset>
+                </wp:positionV>
+                <wp:extent cx="914483" cy="50279"/>
+                <wp:effectExtent l="0" t="63500" r="0" b="38735"/>
+                <wp:wrapNone/>
+                <wp:docPr id="45" name="Straight Arrow Connector 45"/>
+                <wp:cNvGraphicFramePr/>
+                <a:graphic xmlns:a="http://schemas.openxmlformats.org/drawingml/2006/main">
+                  <a:graphicData uri="http://schemas.microsoft.com/office/word/2010/wordprocessingShape">
+                    <wps:wsp>
+                      <wps:cNvCnPr/>
+                      <wps:spPr>
+                        <a:xfrm flipV="1">
+                          <a:off x="0" y="0"/>
+                          <a:ext cx="914483" cy="50279"/>
+                        </a:xfrm>
+                        <a:prstGeom prst="straightConnector1">
+                          <a:avLst/>
+                        </a:prstGeom>
+                        <a:ln>
+                          <a:tailEnd type="triangle"/>
+                        </a:ln>
+                      </wps:spPr>
+                      <wps:style>
+                        <a:lnRef idx="1">
+                          <a:schemeClr val="accent1"/>
+                        </a:lnRef>
+                        <a:fillRef idx="0">
+                          <a:schemeClr val="accent1"/>
+                        </a:fillRef>
+                        <a:effectRef idx="0">
+                          <a:schemeClr val="accent1"/>
+                        </a:effectRef>
+                        <a:fontRef idx="minor">
+                          <a:schemeClr val="tx1"/>
+                        </a:fontRef>
+                      </wps:style>
+                      <wps:bodyPr/>
+                    </wps:wsp>
+                  </a:graphicData>
+                </a:graphic>
+                <wp14:sizeRelH relativeFrom="margin">
+                  <wp14:pctWidth>0</wp14:pctWidth>
+                </wp14:sizeRelH>
+                <wp14:sizeRelV relativeFrom="margin">
+                  <wp14:pctHeight>0</wp14:pctHeight>
+                </wp14:sizeRelV>
+              </wp:anchor>
+            </w:drawing>
+          </mc:Choice>
+          <mc:Fallback>
+            <w:pict>
+              <v:shape w14:anchorId="727674F4" id="Straight Arrow Connector 45" o:spid="_x0000_s1026" type="#_x0000_t32" style="position:absolute;margin-left:227.65pt;margin-top:4.2pt;width:1in;height:3.95pt;flip:y;z-index:251694080;visibility:visible;mso-wrap-style:square;mso-width-percent:0;mso-height-percent:0;mso-wrap-distance-left:9pt;mso-wrap-distance-top:0;mso-wrap-distance-right:9pt;mso-wrap-distance-bottom:0;mso-position-horizontal:absolute;mso-position-horizontal-relative:text;mso-position-vertical:absolute;mso-position-vertical-relative:text;mso-width-percent:0;mso-height-percent:0;mso-width-relative:margin;mso-height-relative:margin" o:gfxdata="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" strokecolor="#4472c4 [3204]" strokeweight=".5pt">
+                <v:stroke endarrow="block" joinstyle="miter"/>
+              </v:shape>
+            </w:pict>
+          </mc:Fallback>
+        </mc:AlternateContent>
+      </w:r>
+    </w:p>
+    <w:p/>
+    <w:p/>
+    <w:p/>
+    <w:p/>
+    <w:p/>
+    <w:p/>
+    <w:p/>
+    <w:p/>
+    <w:p/>
+    <w:p>
+      <w:r>
+        <w:t>If we were to run my friends’ faulty Ford-Fulkerson algorithm, though, the flow might end up as 1</w:t>
+      </w:r>
+      <w:r>
+        <w:t>, which is less than half of 3</w:t>
+      </w:r>
+      <w:r>
+        <w:t xml:space="preserve">. First of all, the path from </w:t>
+      </w:r>
+      <m:oMath>
+        <m:r>
+          <w:rPr>
+            <w:rFonts w:ascii="Cambria Math" w:hAnsi="Cambria Math"/>
+          </w:rPr>
+          <m:t>s</m:t>
+        </m:r>
+      </m:oMath>
+      <w:r>
+        <w:t xml:space="preserve"> to </w:t>
+      </w:r>
+      <m:oMath>
+        <m:r>
+          <w:rPr>
+            <w:rFonts w:ascii="Cambria Math" w:hAnsi="Cambria Math"/>
+          </w:rPr>
+          <m:t>t</m:t>
+        </m:r>
+      </m:oMath>
+      <w:r>
+        <w:t xml:space="preserve"> of maximum value</w:t>
+      </w:r>
+      <w:r>
+        <w:t xml:space="preserve"> is 1, for which several paths have ties: </w:t>
+      </w:r>
+      <m:oMath>
+        <m:r>
+          <w:rPr>
+            <w:rFonts w:ascii="Cambria Math" w:hAnsi="Cambria Math"/>
+          </w:rPr>
+          <m:t>[s,x,t]</m:t>
+        </m:r>
+      </m:oMath>
+      <w:r>
+        <w:t>,</w:t>
+      </w:r>
+      <m:oMath>
+        <m:r>
+          <w:rPr>
+            <w:rFonts w:ascii="Cambria Math" w:hAnsi="Cambria Math"/>
+          </w:rPr>
+          <m:t xml:space="preserve"> </m:t>
+        </m:r>
+        <m:r>
+          <w:rPr>
+            <w:rFonts w:ascii="Cambria Math" w:hAnsi="Cambria Math"/>
+          </w:rPr>
+          <m:t>[s,x,</m:t>
+        </m:r>
+        <m:r>
+          <w:rPr>
+            <w:rFonts w:ascii="Cambria Math" w:hAnsi="Cambria Math"/>
+          </w:rPr>
+          <m:t>y,</m:t>
+        </m:r>
+        <m:r>
+          <w:rPr>
+            <w:rFonts w:ascii="Cambria Math" w:hAnsi="Cambria Math"/>
+          </w:rPr>
+          <m:t>t]</m:t>
+        </m:r>
+      </m:oMath>
+      <w:r>
+        <w:t>,</w:t>
+      </w:r>
+      <m:oMath>
+        <m:r>
+          <w:rPr>
+            <w:rFonts w:ascii="Cambria Math" w:hAnsi="Cambria Math"/>
+          </w:rPr>
+          <m:t xml:space="preserve"> </m:t>
+        </m:r>
+        <m:r>
+          <w:rPr>
+            <w:rFonts w:ascii="Cambria Math" w:hAnsi="Cambria Math"/>
+          </w:rPr>
+          <m:t>[s,x,</m:t>
+        </m:r>
+        <m:r>
+          <w:rPr>
+            <w:rFonts w:ascii="Cambria Math" w:hAnsi="Cambria Math"/>
+          </w:rPr>
+          <m:t xml:space="preserve">y,z, </m:t>
+        </m:r>
+        <m:r>
+          <w:rPr>
+            <w:rFonts w:ascii="Cambria Math" w:hAnsi="Cambria Math"/>
+          </w:rPr>
+          <m:t>t]</m:t>
+        </m:r>
+      </m:oMath>
+      <w:r>
+        <w:t>,</w:t>
+      </w:r>
+      <m:oMath>
+        <m:r>
+          <w:rPr>
+            <w:rFonts w:ascii="Cambria Math" w:hAnsi="Cambria Math"/>
+          </w:rPr>
+          <m:t xml:space="preserve"> </m:t>
+        </m:r>
+        <m:r>
+          <w:rPr>
+            <w:rFonts w:ascii="Cambria Math" w:hAnsi="Cambria Math"/>
+          </w:rPr>
+          <m:t>[s,x,</m:t>
+        </m:r>
+        <m:r>
+          <w:rPr>
+            <w:rFonts w:ascii="Cambria Math" w:hAnsi="Cambria Math"/>
+          </w:rPr>
+          <m:t>y,z,y,</m:t>
+        </m:r>
+        <m:r>
+          <w:rPr>
+            <w:rFonts w:ascii="Cambria Math" w:hAnsi="Cambria Math"/>
+          </w:rPr>
+          <m:t>t]</m:t>
+        </m:r>
+      </m:oMath>
+      <w:r>
+        <w:t>,</w:t>
+      </w:r>
+      <m:oMath>
+        <m:r>
+          <w:rPr>
+            <w:rFonts w:ascii="Cambria Math" w:hAnsi="Cambria Math"/>
+          </w:rPr>
+          <m:t xml:space="preserve"> </m:t>
+        </m:r>
+        <m:r>
+          <w:rPr>
+            <w:rFonts w:ascii="Cambria Math" w:hAnsi="Cambria Math"/>
+          </w:rPr>
+          <m:t>[s,</m:t>
+        </m:r>
+        <m:r>
+          <w:rPr>
+            <w:rFonts w:ascii="Cambria Math" w:hAnsi="Cambria Math"/>
+          </w:rPr>
+          <m:t>y</m:t>
+        </m:r>
+        <m:r>
+          <w:rPr>
+            <w:rFonts w:ascii="Cambria Math" w:hAnsi="Cambria Math"/>
+          </w:rPr>
+          <m:t>,t]</m:t>
+        </m:r>
+      </m:oMath>
+      <w:r>
+        <w:t xml:space="preserve">, </w:t>
+      </w:r>
+      <m:oMath>
+        <m:r>
+          <w:rPr>
+            <w:rFonts w:ascii="Cambria Math" w:hAnsi="Cambria Math"/>
+          </w:rPr>
+          <m:t>[s,</m:t>
+        </m:r>
+        <m:r>
+          <w:rPr>
+            <w:rFonts w:ascii="Cambria Math" w:hAnsi="Cambria Math"/>
+          </w:rPr>
+          <m:t>y,z</m:t>
+        </m:r>
+        <m:r>
+          <w:rPr>
+            <w:rFonts w:ascii="Cambria Math" w:hAnsi="Cambria Math"/>
+          </w:rPr>
+          <m:t>,t]</m:t>
+        </m:r>
+      </m:oMath>
+      <w:r>
+        <w:t xml:space="preserve">, and </w:t>
+      </w:r>
+      <m:oMath>
+        <m:r>
+          <w:rPr>
+            <w:rFonts w:ascii="Cambria Math" w:hAnsi="Cambria Math"/>
+          </w:rPr>
+          <m:t>[s,</m:t>
+        </m:r>
+        <m:r>
+          <w:rPr>
+            <w:rFonts w:ascii="Cambria Math" w:hAnsi="Cambria Math"/>
+          </w:rPr>
+          <m:t>y,z</m:t>
+        </m:r>
+        <m:r>
+          <w:rPr>
+            <w:rFonts w:ascii="Cambria Math" w:hAnsi="Cambria Math"/>
+          </w:rPr>
+          <m:t>,</m:t>
+        </m:r>
+        <m:r>
+          <w:rPr>
+            <w:rFonts w:ascii="Cambria Math" w:hAnsi="Cambria Math"/>
+          </w:rPr>
+          <m:t>y,</m:t>
+        </m:r>
+        <m:r>
+          <w:rPr>
+            <w:rFonts w:ascii="Cambria Math" w:hAnsi="Cambria Math"/>
+          </w:rPr>
+          <m:t>t]</m:t>
+        </m:r>
+      </m:oMath>
+      <w:r>
+        <w:t>.</w:t>
+      </w:r>
+      <w:r>
+        <w:t xml:space="preserve"> </w:t>
+      </w:r>
+      <w:r>
+        <w:t xml:space="preserve">The algorithm could pick </w:t>
+      </w:r>
+      <m:oMath>
+        <m:r>
+          <w:rPr>
+            <w:rFonts w:ascii="Cambria Math" w:hAnsi="Cambria Math"/>
+          </w:rPr>
+          <m:t>[s,x,y,z,y,t]</m:t>
+        </m:r>
+      </m:oMath>
+      <w:r>
+        <w:t>;</w:t>
+      </w:r>
+      <m:oMath>
+        <m:r>
+          <w:rPr>
+            <w:rFonts w:ascii="Cambria Math" w:hAnsi="Cambria Math"/>
+          </w:rPr>
+          <m:t xml:space="preserve"> </m:t>
+        </m:r>
+      </m:oMath>
+      <w:r>
+        <w:t>so the</w:t>
+      </w:r>
+      <w:bookmarkStart w:id="0" w:name="_GoBack"/>
+      <w:bookmarkEnd w:id="0"/>
+      <w:r>
+        <w:t xml:space="preserve"> faulty residual graph would be:</w:t>
+      </w:r>
+    </w:p>
+    <w:p>
+      <w:r>
+        <w:rPr>
+          <w:noProof/>
+        </w:rPr>
+        <w:lastRenderedPageBreak/>
+        <mc:AlternateContent>
+          <mc:Choice Requires="wps">
+            <w:drawing>
+              <wp:anchor distT="0" distB="0" distL="114300" distR="114300" simplePos="0" relativeHeight="251705344" behindDoc="0" locked="0" layoutInCell="1" allowOverlap="1" wp14:anchorId="080F4A54" wp14:editId="4DA34085">
+                <wp:simplePos x="0" y="0"/>
+                <wp:positionH relativeFrom="column">
+                  <wp:posOffset>2212975</wp:posOffset>
+                </wp:positionH>
+                <wp:positionV relativeFrom="paragraph">
+                  <wp:posOffset>80610</wp:posOffset>
+                </wp:positionV>
+                <wp:extent cx="629920" cy="629920"/>
+                <wp:effectExtent l="0" t="0" r="17780" b="17780"/>
+                <wp:wrapNone/>
+                <wp:docPr id="56" name="Oval 56"/>
+                <wp:cNvGraphicFramePr/>
+                <a:graphic xmlns:a="http://schemas.openxmlformats.org/drawingml/2006/main">
+                  <a:graphicData uri="http://schemas.microsoft.com/office/word/2010/wordprocessingShape">
+                    <wps:wsp>
+                      <wps:cNvSpPr/>
+                      <wps:spPr>
+                        <a:xfrm>
+                          <a:off x="0" y="0"/>
+                          <a:ext cx="629920" cy="629920"/>
+                        </a:xfrm>
+                        <a:prstGeom prst="ellipse">
+                          <a:avLst/>
+                        </a:prstGeom>
+                      </wps:spPr>
+                      <wps:style>
+                        <a:lnRef idx="2">
+                          <a:schemeClr val="accent6"/>
+                        </a:lnRef>
+                        <a:fillRef idx="1">
+                          <a:schemeClr val="lt1"/>
+                        </a:fillRef>
+                        <a:effectRef idx="0">
+                          <a:schemeClr val="accent6"/>
+                        </a:effectRef>
+                        <a:fontRef idx="minor">
+                          <a:schemeClr val="dk1"/>
+                        </a:fontRef>
+                      </wps:style>
+                      <wps:txbx>
+                        <w:txbxContent>
+                          <w:p>
+                            <w:pPr>
+                              <w:jc w:val="center"/>
+                            </w:pPr>
+                            <w:r>
+                              <w:t>x</w:t>
+                            </w:r>
+                          </w:p>
+                        </w:txbxContent>
+                      </wps:txbx>
+                      <wps:bodyPr rot="0" spcFirstLastPara="0" vertOverflow="overflow" horzOverflow="overflow" vert="horz" wrap="square" lIns="91440" tIns="45720" rIns="91440" bIns="45720" numCol="1" spcCol="0" rtlCol="0" fromWordArt="0" anchor="ctr" anchorCtr="0" forceAA="0" compatLnSpc="1">
+                        <a:prstTxWarp prst="textNoShape">
+                          <a:avLst/>
+                        </a:prstTxWarp>
+                        <a:noAutofit/>
+                      </wps:bodyPr>
+                    </wps:wsp>
+                  </a:graphicData>
+                </a:graphic>
+              </wp:anchor>
+            </w:drawing>
+          </mc:Choice>
+          <mc:Fallback>
+            <w:pict>
+              <v:oval w14:anchorId="080F4A54" id="Oval 56" o:spid="_x0000_s1052" style="position:absolute;margin-left:174.25pt;margin-top:6.35pt;width:49.6pt;height:49.6pt;z-index:251705344;visibility:visible;mso-wrap-style:square;mso-wrap-distance-left:9pt;mso-wrap-distance-top:0;mso-wrap-distance-right:9pt;mso-wrap-distance-bottom:0;mso-position-horizontal:absolute;mso-position-horizontal-relative:text;mso-position-vertical:absolute;mso-position-vertical-relative:text;v-text-anchor:middle" o:gfxdata="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" fillcolor="white [3201]" strokecolor="#70ad47 [3209]" strokeweight="1pt">
+                <v:stroke joinstyle="miter"/>
+                <v:textbox>
+                  <w:txbxContent>
+                    <w:p>
+                      <w:pPr>
+                        <w:jc w:val="center"/>
+                      </w:pPr>
+                      <w:r>
+                        <w:t>x</w:t>
+                      </w:r>
+                    </w:p>
+                  </w:txbxContent>
+                </v:textbox>
+              </v:oval>
+            </w:pict>
+          </mc:Fallback>
+        </mc:AlternateContent>
+      </w:r>
+    </w:p>
+    <w:p>
+      <w:r>
+        <w:rPr>
+          <w:noProof/>
+        </w:rPr>
+        <mc:AlternateContent>
+          <mc:Choice Requires="wps">
+            <w:drawing>
+              <wp:anchor distT="0" distB="0" distL="114300" distR="114300" simplePos="0" relativeHeight="251715584" behindDoc="1" locked="0" layoutInCell="1" allowOverlap="1" wp14:anchorId="0AEF1D83" wp14:editId="124BF359">
+                <wp:simplePos x="0" y="0"/>
+                <wp:positionH relativeFrom="column">
+                  <wp:posOffset>2260442</wp:posOffset>
+                </wp:positionH>
+                <wp:positionV relativeFrom="paragraph">
+                  <wp:posOffset>2331333</wp:posOffset>
+                </wp:positionV>
+                <wp:extent cx="629920" cy="629920"/>
+                <wp:effectExtent l="0" t="0" r="17780" b="17780"/>
+                <wp:wrapTight wrapText="bothSides">
+                  <wp:wrapPolygon edited="0">
+                    <wp:start x="6968" y="0"/>
+                    <wp:lineTo x="4355" y="1306"/>
+                    <wp:lineTo x="0" y="5661"/>
+                    <wp:lineTo x="0" y="16113"/>
+                    <wp:lineTo x="4790" y="20903"/>
+                    <wp:lineTo x="6968" y="21774"/>
+                    <wp:lineTo x="14806" y="21774"/>
+                    <wp:lineTo x="16984" y="20903"/>
+                    <wp:lineTo x="21774" y="16113"/>
+                    <wp:lineTo x="21774" y="5661"/>
+                    <wp:lineTo x="17419" y="1306"/>
+                    <wp:lineTo x="14806" y="0"/>
+                    <wp:lineTo x="6968" y="0"/>
+                  </wp:wrapPolygon>
+                </wp:wrapTight>
+                <wp:docPr id="57" name="Oval 57"/>
+                <wp:cNvGraphicFramePr/>
+                <a:graphic xmlns:a="http://schemas.openxmlformats.org/drawingml/2006/main">
+                  <a:graphicData uri="http://schemas.microsoft.com/office/word/2010/wordprocessingShape">
+                    <wps:wsp>
+                      <wps:cNvSpPr/>
+                      <wps:spPr>
+                        <a:xfrm>
+                          <a:off x="0" y="0"/>
+                          <a:ext cx="629920" cy="629920"/>
+                        </a:xfrm>
+                        <a:prstGeom prst="ellipse">
+                          <a:avLst/>
+                        </a:prstGeom>
+                      </wps:spPr>
+                      <wps:style>
+                        <a:lnRef idx="2">
+                          <a:schemeClr val="accent6"/>
+                        </a:lnRef>
+                        <a:fillRef idx="1">
+                          <a:schemeClr val="lt1"/>
+                        </a:fillRef>
+                        <a:effectRef idx="0">
+                          <a:schemeClr val="accent6"/>
+                        </a:effectRef>
+                        <a:fontRef idx="minor">
+                          <a:schemeClr val="dk1"/>
+                        </a:fontRef>
+                      </wps:style>
+                      <wps:txbx>
+                        <w:txbxContent>
+                          <w:p>
+                            <w:pPr>
+                              <w:jc w:val="center"/>
+                            </w:pPr>
+                            <w:r>
+                              <w:t>z</w:t>
+                            </w:r>
+                          </w:p>
+                        </w:txbxContent>
+                      </wps:txbx>
+                      <wps:bodyPr rot="0" spcFirstLastPara="0" vertOverflow="overflow" horzOverflow="overflow" vert="horz" wrap="square" lIns="91440" tIns="45720" rIns="91440" bIns="45720" numCol="1" spcCol="0" rtlCol="0" fromWordArt="0" anchor="ctr" anchorCtr="0" forceAA="0" compatLnSpc="1">
+                        <a:prstTxWarp prst="textNoShape">
+                          <a:avLst/>
+                        </a:prstTxWarp>
+                        <a:noAutofit/>
+                      </wps:bodyPr>
+                    </wps:wsp>
+                  </a:graphicData>
+                </a:graphic>
+              </wp:anchor>
+            </w:drawing>
+          </mc:Choice>
+          <mc:Fallback>
+            <w:pict>
+              <v:oval w14:anchorId="0AEF1D83" id="Oval 57" o:spid="_x0000_s1053" style="position:absolute;margin-left:178pt;margin-top:183.55pt;width:49.6pt;height:49.6pt;z-index:-251600896;visibility:visible;mso-wrap-style:square;mso-wrap-distance-left:9pt;mso-wrap-distance-top:0;mso-wrap-distance-right:9pt;mso-wrap-distance-bottom:0;mso-position-horizontal:absolute;mso-position-horizontal-relative:text;mso-position-vertical:absolute;mso-position-vertical-relative:text;v-text-anchor:middle" o:gfxdata="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" fillcolor="white [3201]" strokecolor="#70ad47 [3209]" strokeweight="1pt">
+                <v:stroke joinstyle="miter"/>
+                <v:textbox>
+                  <w:txbxContent>
+                    <w:p>
+                      <w:pPr>
+                        <w:jc w:val="center"/>
+                      </w:pPr>
+                      <w:r>
+                        <w:t>z</w:t>
+                      </w:r>
+                    </w:p>
+                  </w:txbxContent>
+                </v:textbox>
+                <w10:wrap type="tight"/>
+              </v:oval>
+            </w:pict>
+          </mc:Fallback>
+        </mc:AlternateContent>
+      </w:r>
+      <w:r>
+        <w:rPr>
+          <w:noProof/>
+        </w:rPr>
+        <mc:AlternateContent>
+          <mc:Choice Requires="wps">
+            <w:drawing>
+              <wp:anchor distT="0" distB="0" distL="114300" distR="114300" simplePos="0" relativeHeight="251724800" behindDoc="0" locked="0" layoutInCell="1" allowOverlap="1" wp14:anchorId="06C35F1F" wp14:editId="1024EE2C">
+                <wp:simplePos x="0" y="0"/>
+                <wp:positionH relativeFrom="column">
+                  <wp:posOffset>2492020</wp:posOffset>
+                </wp:positionH>
+                <wp:positionV relativeFrom="paragraph">
+                  <wp:posOffset>620395</wp:posOffset>
+                </wp:positionV>
+                <wp:extent cx="465203" cy="271780"/>
+                <wp:effectExtent l="0" t="0" r="0" b="0"/>
+                <wp:wrapNone/>
+                <wp:docPr id="58" name="Text Box 58"/>
+                <wp:cNvGraphicFramePr/>
+                <a:graphic xmlns:a="http://schemas.openxmlformats.org/drawingml/2006/main">
+                  <a:graphicData uri="http://schemas.microsoft.com/office/word/2010/wordprocessingShape">
+                    <wps:wsp>
+                      <wps:cNvSpPr txBox="1"/>
+                      <wps:spPr>
+                        <a:xfrm>
+                          <a:off x="0" y="0"/>
+                          <a:ext cx="465203" cy="271780"/>
+                        </a:xfrm>
+                        <a:prstGeom prst="rect">
+                          <a:avLst/>
+                        </a:prstGeom>
+                        <a:noFill/>
+                        <a:ln w="6350">
+                          <a:noFill/>
+                        </a:ln>
+                      </wps:spPr>
+                      <wps:txbx>
+                        <w:txbxContent>
+                          <w:p>
+                            <w:r>
+                              <w:t>1</w:t>
+                            </w:r>
+                          </w:p>
+                        </w:txbxContent>
+                      </wps:txbx>
+                      <wps:bodyPr rot="0" spcFirstLastPara="0" vertOverflow="overflow" horzOverflow="overflow" vert="horz" wrap="square" lIns="91440" tIns="45720" rIns="91440" bIns="45720" numCol="1" spcCol="0" rtlCol="0" fromWordArt="0" anchor="t" anchorCtr="0" forceAA="0" compatLnSpc="1">
+                        <a:prstTxWarp prst="textNoShape">
+                          <a:avLst/>
+                        </a:prstTxWarp>
+                        <a:noAutofit/>
+                      </wps:bodyPr>
+                    </wps:wsp>
+                  </a:graphicData>
+                </a:graphic>
+                <wp14:sizeRelH relativeFrom="margin">
+                  <wp14:pctWidth>0</wp14:pctWidth>
+                </wp14:sizeRelH>
+                <wp14:sizeRelV relativeFrom="margin">
+                  <wp14:pctHeight>0</wp14:pctHeight>
+                </wp14:sizeRelV>
+              </wp:anchor>
+            </w:drawing>
+          </mc:Choice>
+          <mc:Fallback>
+            <w:pict>
+              <v:shape w14:anchorId="06C35F1F" id="Text Box 58" o:spid="_x0000_s1054" type="#_x0000_t202" style="position:absolute;margin-left:196.2pt;margin-top:48.85pt;width:36.65pt;height:21.4pt;z-index:251724800;visibility:visible;mso-wrap-style:square;mso-width-percent:0;mso-height-percent:0;mso-wrap-distance-left:9pt;mso-wrap-distance-top:0;mso-wrap-distance-right:9pt;mso-wrap-distance-bottom:0;mso-position-horizontal:absolute;mso-position-horizontal-relative:text;mso-position-vertical:absolute;mso-position-vertical-relative:text;mso-width-percent:0;mso-height-percent:0;mso-width-relative:margin;mso-height-relative:margin;v-text-anchor:top" o:gfxdata="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" filled="f" stroked="f" strokeweight=".5pt">
+                <v:textbox>
+                  <w:txbxContent>
+                    <w:p>
+                      <w:r>
+                        <w:t>1</w:t>
+                      </w:r>
+                    </w:p>
+                  </w:txbxContent>
+                </v:textbox>
+              </v:shape>
+            </w:pict>
+          </mc:Fallback>
+        </mc:AlternateContent>
+      </w:r>
+      <w:r>
+        <w:rPr>
+          <w:noProof/>
+        </w:rPr>
+        <mc:AlternateContent>
+          <mc:Choice Requires="wps">
+            <w:drawing>
+              <wp:anchor distT="0" distB="0" distL="114300" distR="114300" simplePos="0" relativeHeight="251723776" behindDoc="0" locked="0" layoutInCell="1" allowOverlap="1" wp14:anchorId="73D1D384" wp14:editId="53AC5E5F">
+                <wp:simplePos x="0" y="0"/>
+                <wp:positionH relativeFrom="column">
+                  <wp:posOffset>1590261</wp:posOffset>
+                </wp:positionH>
+                <wp:positionV relativeFrom="paragraph">
+                  <wp:posOffset>1084635</wp:posOffset>
+                </wp:positionV>
+                <wp:extent cx="465203" cy="271780"/>
+                <wp:effectExtent l="0" t="0" r="0" b="0"/>
+                <wp:wrapNone/>
+                <wp:docPr id="59" name="Text Box 59"/>
+                <wp:cNvGraphicFramePr/>
+                <a:graphic xmlns:a="http://schemas.openxmlformats.org/drawingml/2006/main">
+                  <a:graphicData uri="http://schemas.microsoft.com/office/word/2010/wordprocessingShape">
+                    <wps:wsp>
+                      <wps:cNvSpPr txBox="1"/>
+                      <wps:spPr>
+                        <a:xfrm>
+                          <a:off x="0" y="0"/>
+                          <a:ext cx="465203" cy="271780"/>
+                        </a:xfrm>
+                        <a:prstGeom prst="rect">
+                          <a:avLst/>
+                        </a:prstGeom>
+                        <a:noFill/>
+                        <a:ln w="6350">
+                          <a:noFill/>
+                        </a:ln>
+                      </wps:spPr>
+                      <wps:txbx>
+                        <w:txbxContent>
+                          <w:p>
+                            <w:r>
+                              <w:t>2</w:t>
+                            </w:r>
+                            <w:r>
+                              <w:rPr>
+                                <w:noProof/>
+                              </w:rPr>
+                              <w:drawing>
+                                <wp:inline distT="0" distB="0" distL="0" distR="0" wp14:anchorId="7891A582" wp14:editId="0687695C">
+                                  <wp:extent cx="247650" cy="173990"/>
+                                  <wp:effectExtent l="0" t="0" r="0" b="0"/>
+                                  <wp:docPr id="77" name="Picture 77"/>
+                                  <wp:cNvGraphicFramePr>
+                                    <a:graphicFrameLocks xmlns:a="http://schemas.openxmlformats.org/drawingml/2006/main" noChangeAspect="1"/>
+                                  </wp:cNvGraphicFramePr>
+                                  <a:graphic xmlns:a="http://schemas.openxmlformats.org/drawingml/2006/main">
+                                    <a:graphicData uri="http://schemas.openxmlformats.org/drawingml/2006/picture">
+                                      <pic:pic xmlns:pic="http://schemas.openxmlformats.org/drawingml/2006/picture">
+                                        <pic:nvPicPr>
+                                          <pic:cNvPr id="1" name=""/>
+                                          <pic:cNvPicPr/>
+                                        </pic:nvPicPr>
+                                        <pic:blipFill>
+                                          <a:blip r:embed="rId4"/>
+                                          <a:stretch>
+                                            <a:fillRect/>
+                                          </a:stretch>
+                                        </pic:blipFill>
+                                        <pic:spPr>
+                                          <a:xfrm>
+                                            <a:off x="0" y="0"/>
+                                            <a:ext cx="247650" cy="173990"/>
+                                          </a:xfrm>
+                                          <a:prstGeom prst="rect">
+                                            <a:avLst/>
+                                          </a:prstGeom>
+                                        </pic:spPr>
+                                      </pic:pic>
+                                    </a:graphicData>
+                                  </a:graphic>
+                                </wp:inline>
+                              </w:drawing>
+                            </w:r>
+                          </w:p>
+                        </w:txbxContent>
+                      </wps:txbx>
+                      <wps:bodyPr rot="0" spcFirstLastPara="0" vertOverflow="overflow" horzOverflow="overflow" vert="horz" wrap="square" lIns="91440" tIns="45720" rIns="91440" bIns="45720" numCol="1" spcCol="0" rtlCol="0" fromWordArt="0" anchor="t" anchorCtr="0" forceAA="0" compatLnSpc="1">
+                        <a:prstTxWarp prst="textNoShape">
+                          <a:avLst/>
+                        </a:prstTxWarp>
+                        <a:noAutofit/>
+                      </wps:bodyPr>
+                    </wps:wsp>
+                  </a:graphicData>
+                </a:graphic>
+                <wp14:sizeRelH relativeFrom="margin">
+                  <wp14:pctWidth>0</wp14:pctWidth>
+                </wp14:sizeRelH>
+                <wp14:sizeRelV relativeFrom="margin">
+                  <wp14:pctHeight>0</wp14:pctHeight>
+                </wp14:sizeRelV>
+              </wp:anchor>
+            </w:drawing>
+          </mc:Choice>
+          <mc:Fallback>
+            <w:pict>
+              <v:shape w14:anchorId="73D1D384" id="Text Box 59" o:spid="_x0000_s1055" type="#_x0000_t202" style="position:absolute;margin-left:125.2pt;margin-top:85.4pt;width:36.65pt;height:21.4pt;z-index:251723776;visibility:visible;mso-wrap-style:square;mso-width-percent:0;mso-height-percent:0;mso-wrap-distance-left:9pt;mso-wrap-distance-top:0;mso-wrap-distance-right:9pt;mso-wrap-distance-bottom:0;mso-position-horizontal:absolute;mso-position-horizontal-relative:text;mso-position-vertical:absolute;mso-position-vertical-relative:text;mso-width-percent:0;mso-height-percent:0;mso-width-relative:margin;mso-height-relative:margin;v-text-anchor:top" o:gfxdata="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" filled="f" stroked="f" strokeweight=".5pt">
+                <v:textbox>
+                  <w:txbxContent>
+                    <w:p>
+                      <w:r>
+                        <w:t>2</w:t>
+                      </w:r>
+                      <w:r>
+                        <w:rPr>
+                          <w:noProof/>
+                        </w:rPr>
+                        <w:drawing>
+                          <wp:inline distT="0" distB="0" distL="0" distR="0" wp14:anchorId="7891A582" wp14:editId="0687695C">
+                            <wp:extent cx="247650" cy="173990"/>
+                            <wp:effectExtent l="0" t="0" r="0" b="0"/>
+                            <wp:docPr id="77" name="Picture 77"/>
+                            <wp:cNvGraphicFramePr>
+                              <a:graphicFrameLocks xmlns:a="http://schemas.openxmlformats.org/drawingml/2006/main" noChangeAspect="1"/>
+                            </wp:cNvGraphicFramePr>
+                            <a:graphic xmlns:a="http://schemas.openxmlformats.org/drawingml/2006/main">
+                              <a:graphicData uri="http://schemas.openxmlformats.org/drawingml/2006/picture">
+                                <pic:pic xmlns:pic="http://schemas.openxmlformats.org/drawingml/2006/picture">
+                                  <pic:nvPicPr>
+                                    <pic:cNvPr id="1" name=""/>
+                                    <pic:cNvPicPr/>
+                                  </pic:nvPicPr>
+                                  <pic:blipFill>
+                                    <a:blip r:embed="rId4"/>
+                                    <a:stretch>
+                                      <a:fillRect/>
+                                    </a:stretch>
+                                  </pic:blipFill>
+                                  <pic:spPr>
+                                    <a:xfrm>
+                                      <a:off x="0" y="0"/>
+                                      <a:ext cx="247650" cy="173990"/>
+                                    </a:xfrm>
+                                    <a:prstGeom prst="rect">
+                                      <a:avLst/>
+                                    </a:prstGeom>
+                                  </pic:spPr>
+                                </pic:pic>
+                              </a:graphicData>
+                            </a:graphic>
+                          </wp:inline>
+                        </w:drawing>
+                      </w:r>
+                    </w:p>
+                  </w:txbxContent>
+                </v:textbox>
+              </v:shape>
+            </w:pict>
+          </mc:Fallback>
+        </mc:AlternateContent>
+      </w:r>
+      <w:r>
+        <w:rPr>
+          <w:noProof/>
+        </w:rPr>
+        <mc:AlternateContent>
+          <mc:Choice Requires="wps">
+            <w:drawing>
+              <wp:anchor distT="0" distB="0" distL="114300" distR="114300" simplePos="0" relativeHeight="251722752" behindDoc="0" locked="0" layoutInCell="1" allowOverlap="1" wp14:anchorId="16AD4040" wp14:editId="0F8693A5">
+                <wp:simplePos x="0" y="0"/>
+                <wp:positionH relativeFrom="column">
+                  <wp:posOffset>2964405</wp:posOffset>
+                </wp:positionH>
+                <wp:positionV relativeFrom="paragraph">
+                  <wp:posOffset>1853253</wp:posOffset>
+                </wp:positionV>
+                <wp:extent cx="465203" cy="271780"/>
+                <wp:effectExtent l="0" t="0" r="0" b="0"/>
+                <wp:wrapNone/>
+                <wp:docPr id="60" name="Text Box 60"/>
+                <wp:cNvGraphicFramePr/>
+                <a:graphic xmlns:a="http://schemas.openxmlformats.org/drawingml/2006/main">
+                  <a:graphicData uri="http://schemas.microsoft.com/office/word/2010/wordprocessingShape">
+                    <wps:wsp>
+                      <wps:cNvSpPr txBox="1"/>
+                      <wps:spPr>
+                        <a:xfrm>
+                          <a:off x="0" y="0"/>
+                          <a:ext cx="465203" cy="271780"/>
+                        </a:xfrm>
+                        <a:prstGeom prst="rect">
+                          <a:avLst/>
+                        </a:prstGeom>
+                        <a:noFill/>
+                        <a:ln w="6350">
+                          <a:noFill/>
+                        </a:ln>
+                      </wps:spPr>
+                      <wps:txbx>
+                        <w:txbxContent>
+                          <w:p>
+                            <w:r>
+                              <w:t>0</w:t>
+                            </w:r>
+                          </w:p>
+                        </w:txbxContent>
+                      </wps:txbx>
+                      <wps:bodyPr rot="0" spcFirstLastPara="0" vertOverflow="overflow" horzOverflow="overflow" vert="horz" wrap="square" lIns="91440" tIns="45720" rIns="91440" bIns="45720" numCol="1" spcCol="0" rtlCol="0" fromWordArt="0" anchor="t" anchorCtr="0" forceAA="0" compatLnSpc="1">
+                        <a:prstTxWarp prst="textNoShape">
+                          <a:avLst/>
+                        </a:prstTxWarp>
+                        <a:noAutofit/>
+                      </wps:bodyPr>
+                    </wps:wsp>
+                  </a:graphicData>
+                </a:graphic>
+                <wp14:sizeRelH relativeFrom="margin">
+                  <wp14:pctWidth>0</wp14:pctWidth>
+                </wp14:sizeRelH>
+                <wp14:sizeRelV relativeFrom="margin">
+                  <wp14:pctHeight>0</wp14:pctHeight>
+                </wp14:sizeRelV>
+              </wp:anchor>
+            </w:drawing>
+          </mc:Choice>
+          <mc:Fallback>
+            <w:pict>
+              <v:shape w14:anchorId="16AD4040" id="Text Box 60" o:spid="_x0000_s1056" type="#_x0000_t202" style="position:absolute;margin-left:233.4pt;margin-top:145.95pt;width:36.65pt;height:21.4pt;z-index:251722752;visibility:visible;mso-wrap-style:square;mso-width-percent:0;mso-height-percent:0;mso-wrap-distance-left:9pt;mso-wrap-distance-top:0;mso-wrap-distance-right:9pt;mso-wrap-distance-bottom:0;mso-position-horizontal:absolute;mso-position-horizontal-relative:text;mso-position-vertical:absolute;mso-position-vertical-relative:text;mso-width-percent:0;mso-height-percent:0;mso-width-relative:margin;mso-height-relative:margin;v-text-anchor:top" o:gfxdata="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" filled="f" stroked="f" strokeweight=".5pt">
+                <v:textbox>
+                  <w:txbxContent>
+                    <w:p>
+                      <w:r>
+                        <w:t>0</w:t>
+                      </w:r>
+                    </w:p>
+                  </w:txbxContent>
+                </v:textbox>
+              </v:shape>
+            </w:pict>
+          </mc:Fallback>
+        </mc:AlternateContent>
+      </w:r>
+      <w:r>
+        <w:rPr>
+          <w:noProof/>
+        </w:rPr>
+        <mc:AlternateContent>
+          <mc:Choice Requires="wps">
+            <w:drawing>
+              <wp:anchor distT="0" distB="0" distL="114300" distR="114300" simplePos="0" relativeHeight="251721728" behindDoc="0" locked="0" layoutInCell="1" allowOverlap="1" wp14:anchorId="38DAE3DA" wp14:editId="406403E7">
+                <wp:simplePos x="0" y="0"/>
+                <wp:positionH relativeFrom="column">
+                  <wp:posOffset>1788941</wp:posOffset>
+                </wp:positionH>
+                <wp:positionV relativeFrom="paragraph">
+                  <wp:posOffset>1853131</wp:posOffset>
+                </wp:positionV>
+                <wp:extent cx="465203" cy="271780"/>
+                <wp:effectExtent l="0" t="0" r="0" b="0"/>
+                <wp:wrapNone/>
+                <wp:docPr id="61" name="Text Box 61"/>
+                <wp:cNvGraphicFramePr/>
+                <a:graphic xmlns:a="http://schemas.openxmlformats.org/drawingml/2006/main">
+                  <a:graphicData uri="http://schemas.microsoft.com/office/word/2010/wordprocessingShape">
+                    <wps:wsp>
+                      <wps:cNvSpPr txBox="1"/>
+                      <wps:spPr>
+                        <a:xfrm>
+                          <a:off x="0" y="0"/>
+                          <a:ext cx="465203" cy="271780"/>
+                        </a:xfrm>
+                        <a:prstGeom prst="rect">
+                          <a:avLst/>
+                        </a:prstGeom>
+                        <a:noFill/>
+                        <a:ln w="6350">
+                          <a:noFill/>
+                        </a:ln>
+                      </wps:spPr>
+                      <wps:txbx>
+                        <w:txbxContent>
+                          <w:p>
+                            <w:r>
+                              <w:t>0</w:t>
+                            </w:r>
+                          </w:p>
+                        </w:txbxContent>
+                      </wps:txbx>
+                      <wps:bodyPr rot="0" spcFirstLastPara="0" vertOverflow="overflow" horzOverflow="overflow" vert="horz" wrap="square" lIns="91440" tIns="45720" rIns="91440" bIns="45720" numCol="1" spcCol="0" rtlCol="0" fromWordArt="0" anchor="t" anchorCtr="0" forceAA="0" compatLnSpc="1">
+                        <a:prstTxWarp prst="textNoShape">
+                          <a:avLst/>
+                        </a:prstTxWarp>
+                        <a:noAutofit/>
+                      </wps:bodyPr>
+                    </wps:wsp>
+                  </a:graphicData>
+                </a:graphic>
+                <wp14:sizeRelH relativeFrom="margin">
+                  <wp14:pctWidth>0</wp14:pctWidth>
+                </wp14:sizeRelH>
+                <wp14:sizeRelV relativeFrom="margin">
+                  <wp14:pctHeight>0</wp14:pctHeight>
+                </wp14:sizeRelV>
+              </wp:anchor>
+            </w:drawing>
+          </mc:Choice>
+          <mc:Fallback>
+            <w:pict>
+              <v:shape w14:anchorId="38DAE3DA" id="Text Box 61" o:spid="_x0000_s1057" type="#_x0000_t202" style="position:absolute;margin-left:140.85pt;margin-top:145.9pt;width:36.65pt;height:21.4pt;z-index:251721728;visibility:visible;mso-wrap-style:square;mso-width-percent:0;mso-height-percent:0;mso-wrap-distance-left:9pt;mso-wrap-distance-top:0;mso-wrap-distance-right:9pt;mso-wrap-distance-bottom:0;mso-position-horizontal:absolute;mso-position-horizontal-relative:text;mso-position-vertical:absolute;mso-position-vertical-relative:text;mso-width-percent:0;mso-height-percent:0;mso-width-relative:margin;mso-height-relative:margin;v-text-anchor:top" o:gfxdata="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" filled="f" stroked="f" strokeweight=".5pt">
+                <v:textbox>
+                  <w:txbxContent>
+                    <w:p>
+                      <w:r>
+                        <w:t>0</w:t>
+                      </w:r>
+                    </w:p>
+                  </w:txbxContent>
+                </v:textbox>
+              </v:shape>
+            </w:pict>
+          </mc:Fallback>
+        </mc:AlternateContent>
+      </w:r>
+      <w:r>
+        <w:rPr>
+          <w:noProof/>
+        </w:rPr>
+        <mc:AlternateContent>
+          <mc:Choice Requires="wps">
+            <w:drawing>
+              <wp:anchor distT="0" distB="0" distL="114300" distR="114300" simplePos="0" relativeHeight="251720704" behindDoc="0" locked="0" layoutInCell="1" allowOverlap="1" wp14:anchorId="57F6895C" wp14:editId="28008376">
+                <wp:simplePos x="0" y="0"/>
+                <wp:positionH relativeFrom="column">
+                  <wp:posOffset>2300199</wp:posOffset>
+                </wp:positionH>
+                <wp:positionV relativeFrom="paragraph">
+                  <wp:posOffset>1627075</wp:posOffset>
+                </wp:positionV>
+                <wp:extent cx="45719" cy="863285"/>
+                <wp:effectExtent l="190500" t="25400" r="31115" b="13335"/>
+                <wp:wrapNone/>
+                <wp:docPr id="62" name="Curved Connector 62"/>
+                <wp:cNvGraphicFramePr/>
+                <a:graphic xmlns:a="http://schemas.openxmlformats.org/drawingml/2006/main">
+                  <a:graphicData uri="http://schemas.microsoft.com/office/word/2010/wordprocessingShape">
+                    <wps:wsp>
+                      <wps:cNvCnPr/>
+                      <wps:spPr>
+                        <a:xfrm flipV="1">
+                          <a:off x="0" y="0"/>
+                          <a:ext cx="45719" cy="863285"/>
+                        </a:xfrm>
+                        <a:prstGeom prst="curvedConnector3">
+                          <a:avLst>
+                            <a:gd name="adj1" fmla="val -400494"/>
+                          </a:avLst>
+                        </a:prstGeom>
+                        <a:ln>
+                          <a:tailEnd type="triangle"/>
+                        </a:ln>
+                      </wps:spPr>
+                      <wps:style>
+                        <a:lnRef idx="1">
+                          <a:schemeClr val="accent1"/>
+                        </a:lnRef>
+                        <a:fillRef idx="0">
+                          <a:schemeClr val="accent1"/>
+                        </a:fillRef>
+                        <a:effectRef idx="0">
+                          <a:schemeClr val="accent1"/>
+                        </a:effectRef>
+                        <a:fontRef idx="minor">
+                          <a:schemeClr val="tx1"/>
+                        </a:fontRef>
+                      </wps:style>
+                      <wps:bodyPr/>
+                    </wps:wsp>
+                  </a:graphicData>
+                </a:graphic>
+                <wp14:sizeRelH relativeFrom="margin">
+                  <wp14:pctWidth>0</wp14:pctWidth>
+                </wp14:sizeRelH>
+                <wp14:sizeRelV relativeFrom="margin">
+                  <wp14:pctHeight>0</wp14:pctHeight>
+                </wp14:sizeRelV>
+              </wp:anchor>
+            </w:drawing>
+          </mc:Choice>
+          <mc:Fallback>
+            <w:pict>
+              <v:shape w14:anchorId="3BF96D12" id="Curved Connector 62" o:spid="_x0000_s1026" type="#_x0000_t38" style="position:absolute;margin-left:181.1pt;margin-top:128.1pt;width:3.6pt;height:68pt;flip:y;z-index:251720704;visibility:visible;mso-wrap-style:square;mso-width-percent:0;mso-height-percent:0;mso-wrap-distance-left:9pt;mso-wrap-distance-top:0;mso-wrap-distance-right:9pt;mso-wrap-distance-bottom:0;mso-position-horizontal:absolute;mso-position-horizontal-relative:text;mso-position-vertical:absolute;mso-position-vertical-relative:text;mso-width-percent:0;mso-height-percent:0;mso-width-relative:margin;mso-height-relative:margin" o:gfxdata="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" adj="-86507" strokecolor="#4472c4 [3204]" strokeweight=".5pt">
+                <v:stroke endarrow="block" joinstyle="miter"/>
+              </v:shape>
+            </w:pict>
+          </mc:Fallback>
+        </mc:AlternateContent>
+      </w:r>
+      <w:r>
+        <w:rPr>
+          <w:noProof/>
+        </w:rPr>
+        <mc:AlternateContent>
+          <mc:Choice Requires="wps">
+            <w:drawing>
+              <wp:anchor distT="0" distB="0" distL="114300" distR="114300" simplePos="0" relativeHeight="251719680" behindDoc="0" locked="0" layoutInCell="1" allowOverlap="1" wp14:anchorId="36C01511" wp14:editId="01F506CB">
+                <wp:simplePos x="0" y="0"/>
+                <wp:positionH relativeFrom="column">
+                  <wp:posOffset>2726161</wp:posOffset>
+                </wp:positionH>
+                <wp:positionV relativeFrom="paragraph">
+                  <wp:posOffset>1627075</wp:posOffset>
+                </wp:positionV>
+                <wp:extent cx="130629" cy="863285"/>
+                <wp:effectExtent l="0" t="0" r="174625" b="38735"/>
+                <wp:wrapNone/>
+                <wp:docPr id="63" name="Curved Connector 63"/>
+                <wp:cNvGraphicFramePr/>
+                <a:graphic xmlns:a="http://schemas.openxmlformats.org/drawingml/2006/main">
+                  <a:graphicData uri="http://schemas.microsoft.com/office/word/2010/wordprocessingShape">
+                    <wps:wsp>
+                      <wps:cNvCnPr/>
+                      <wps:spPr>
+                        <a:xfrm>
+                          <a:off x="0" y="0"/>
+                          <a:ext cx="130629" cy="863285"/>
+                        </a:xfrm>
+                        <a:prstGeom prst="curvedConnector3">
+                          <a:avLst>
+                            <a:gd name="adj1" fmla="val 223739"/>
+                          </a:avLst>
+                        </a:prstGeom>
+                        <a:ln>
+                          <a:tailEnd type="triangle"/>
+                        </a:ln>
+                      </wps:spPr>
+                      <wps:style>
+                        <a:lnRef idx="1">
+                          <a:schemeClr val="accent1"/>
+                        </a:lnRef>
+                        <a:fillRef idx="0">
+                          <a:schemeClr val="accent1"/>
+                        </a:fillRef>
+                        <a:effectRef idx="0">
+                          <a:schemeClr val="accent1"/>
+                        </a:effectRef>
+                        <a:fontRef idx="minor">
+                          <a:schemeClr val="tx1"/>
+                        </a:fontRef>
+                      </wps:style>
+                      <wps:bodyPr/>
+                    </wps:wsp>
+                  </a:graphicData>
+                </a:graphic>
+                <wp14:sizeRelH relativeFrom="margin">
+                  <wp14:pctWidth>0</wp14:pctWidth>
+                </wp14:sizeRelH>
+                <wp14:sizeRelV relativeFrom="margin">
+                  <wp14:pctHeight>0</wp14:pctHeight>
+                </wp14:sizeRelV>
+              </wp:anchor>
+            </w:drawing>
+          </mc:Choice>
+          <mc:Fallback>
+            <w:pict>
+              <v:shape w14:anchorId="218AC393" id="Curved Connector 63" o:spid="_x0000_s1026" type="#_x0000_t38" style="position:absolute;margin-left:214.65pt;margin-top:128.1pt;width:10.3pt;height:68pt;z-index:251719680;visibility:visible;mso-wrap-style:square;mso-width-percent:0;mso-height-percent:0;mso-wrap-distance-left:9pt;mso-wrap-distance-top:0;mso-wrap-distance-right:9pt;mso-wrap-distance-bottom:0;mso-position-horizontal:absolute;mso-position-horizontal-relative:text;mso-position-vertical:absolute;mso-position-vertical-relative:text;mso-width-percent:0;mso-height-percent:0;mso-width-relative:margin;mso-height-relative:margin" o:gfxdata="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" adj="48328" strokecolor="#4472c4 [3204]" strokeweight=".5pt">
+                <v:stroke endarrow="block" joinstyle="miter"/>
+              </v:shape>
+            </w:pict>
+          </mc:Fallback>
+        </mc:AlternateContent>
+      </w:r>
+      <w:r>
+        <w:rPr>
+          <w:noProof/>
+        </w:rPr>
+        <mc:AlternateContent>
+          <mc:Choice Requires="wps">
+            <w:drawing>
+              <wp:anchor distT="0" distB="0" distL="114300" distR="114300" simplePos="0" relativeHeight="251718656" behindDoc="0" locked="0" layoutInCell="1" allowOverlap="1" wp14:anchorId="30125684" wp14:editId="4A8DC558">
+                <wp:simplePos x="0" y="0"/>
+                <wp:positionH relativeFrom="column">
+                  <wp:posOffset>2498981</wp:posOffset>
+                </wp:positionH>
+                <wp:positionV relativeFrom="paragraph">
+                  <wp:posOffset>524747</wp:posOffset>
+                </wp:positionV>
+                <wp:extent cx="45719" cy="528189"/>
+                <wp:effectExtent l="25400" t="0" r="43815" b="31115"/>
+                <wp:wrapNone/>
+                <wp:docPr id="64" name="Straight Arrow Connector 64"/>
+                <wp:cNvGraphicFramePr/>
+                <a:graphic xmlns:a="http://schemas.openxmlformats.org/drawingml/2006/main">
+                  <a:graphicData uri="http://schemas.microsoft.com/office/word/2010/wordprocessingShape">
+                    <wps:wsp>
+                      <wps:cNvCnPr/>
+                      <wps:spPr>
+                        <a:xfrm>
+                          <a:off x="0" y="0"/>
+                          <a:ext cx="45719" cy="528189"/>
+                        </a:xfrm>
+                        <a:prstGeom prst="straightConnector1">
+                          <a:avLst/>
+                        </a:prstGeom>
+                        <a:ln>
+                          <a:tailEnd type="triangle"/>
+                        </a:ln>
+                      </wps:spPr>
+                      <wps:style>
+                        <a:lnRef idx="1">
+                          <a:schemeClr val="accent1"/>
+                        </a:lnRef>
+                        <a:fillRef idx="0">
+                          <a:schemeClr val="accent1"/>
+                        </a:fillRef>
+                        <a:effectRef idx="0">
+                          <a:schemeClr val="accent1"/>
+                        </a:effectRef>
+                        <a:fontRef idx="minor">
+                          <a:schemeClr val="tx1"/>
+                        </a:fontRef>
+                      </wps:style>
+                      <wps:bodyPr/>
+                    </wps:wsp>
+                  </a:graphicData>
+                </a:graphic>
+                <wp14:sizeRelH relativeFrom="margin">
+                  <wp14:pctWidth>0</wp14:pctWidth>
+                </wp14:sizeRelH>
+                <wp14:sizeRelV relativeFrom="margin">
+                  <wp14:pctHeight>0</wp14:pctHeight>
+                </wp14:sizeRelV>
+              </wp:anchor>
+            </w:drawing>
+          </mc:Choice>
+          <mc:Fallback>
+            <w:pict>
+              <v:shape w14:anchorId="6400E9D2" id="Straight Arrow Connector 64" o:spid="_x0000_s1026" type="#_x0000_t32" style="position:absolute;margin-left:196.75pt;margin-top:41.3pt;width:3.6pt;height:41.6pt;z-index:251718656;visibility:visible;mso-wrap-style:square;mso-width-percent:0;mso-height-percent:0;mso-wrap-distance-left:9pt;mso-wrap-distance-top:0;mso-wrap-distance-right:9pt;mso-wrap-distance-bottom:0;mso-position-horizontal:absolute;mso-position-horizontal-relative:text;mso-position-vertical:absolute;mso-position-vertical-relative:text;mso-width-percent:0;mso-height-percent:0;mso-width-relative:margin;mso-height-relative:margin" o:gfxdata="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" strokecolor="#4472c4 [3204]" strokeweight=".5pt">
+                <v:stroke endarrow="block" joinstyle="miter"/>
+              </v:shape>
+            </w:pict>
+          </mc:Fallback>
+        </mc:AlternateContent>
+      </w:r>
+      <w:r>
+        <w:rPr>
+          <w:noProof/>
+        </w:rPr>
+        <mc:AlternateContent>
+          <mc:Choice Requires="wps">
+            <w:drawing>
+              <wp:anchor distT="0" distB="0" distL="114300" distR="114300" simplePos="0" relativeHeight="251717632" behindDoc="0" locked="0" layoutInCell="1" allowOverlap="1" wp14:anchorId="3BD8A513" wp14:editId="01419728">
+                <wp:simplePos x="0" y="0"/>
+                <wp:positionH relativeFrom="column">
+                  <wp:posOffset>1363081</wp:posOffset>
+                </wp:positionH>
+                <wp:positionV relativeFrom="paragraph">
+                  <wp:posOffset>1314702</wp:posOffset>
+                </wp:positionV>
+                <wp:extent cx="851925" cy="45719"/>
+                <wp:effectExtent l="0" t="25400" r="24765" b="69215"/>
+                <wp:wrapNone/>
+                <wp:docPr id="65" name="Straight Arrow Connector 65"/>
+                <wp:cNvGraphicFramePr/>
+                <a:graphic xmlns:a="http://schemas.openxmlformats.org/drawingml/2006/main">
+                  <a:graphicData uri="http://schemas.microsoft.com/office/word/2010/wordprocessingShape">
+                    <wps:wsp>
+                      <wps:cNvCnPr/>
+                      <wps:spPr>
+                        <a:xfrm>
+                          <a:off x="0" y="0"/>
+                          <a:ext cx="851925" cy="45719"/>
+                        </a:xfrm>
+                        <a:prstGeom prst="straightConnector1">
+                          <a:avLst/>
+                        </a:prstGeom>
+                        <a:ln>
+                          <a:tailEnd type="triangle"/>
+                        </a:ln>
+                      </wps:spPr>
+                      <wps:style>
+                        <a:lnRef idx="1">
+                          <a:schemeClr val="accent1"/>
+                        </a:lnRef>
+                        <a:fillRef idx="0">
+                          <a:schemeClr val="accent1"/>
+                        </a:fillRef>
+                        <a:effectRef idx="0">
+                          <a:schemeClr val="accent1"/>
+                        </a:effectRef>
+                        <a:fontRef idx="minor">
+                          <a:schemeClr val="tx1"/>
+                        </a:fontRef>
+                      </wps:style>
+                      <wps:bodyPr/>
+                    </wps:wsp>
+                  </a:graphicData>
+                </a:graphic>
+                <wp14:sizeRelH relativeFrom="margin">
+                  <wp14:pctWidth>0</wp14:pctWidth>
+                </wp14:sizeRelH>
+                <wp14:sizeRelV relativeFrom="margin">
+                  <wp14:pctHeight>0</wp14:pctHeight>
+                </wp14:sizeRelV>
+              </wp:anchor>
+            </w:drawing>
+          </mc:Choice>
+          <mc:Fallback>
+            <w:pict>
+              <v:shape w14:anchorId="11E1ADB6" id="Straight Arrow Connector 65" o:spid="_x0000_s1026" type="#_x0000_t32" style="position:absolute;margin-left:107.35pt;margin-top:103.5pt;width:67.1pt;height:3.6pt;z-index:251717632;visibility:visible;mso-wrap-style:square;mso-width-percent:0;mso-height-percent:0;mso-wrap-distance-left:9pt;mso-wrap-distance-top:0;mso-wrap-distance-right:9pt;mso-wrap-distance-bottom:0;mso-position-horizontal:absolute;mso-position-horizontal-relative:text;mso-position-vertical:absolute;mso-position-vertical-relative:text;mso-width-percent:0;mso-height-percent:0;mso-width-relative:margin;mso-height-relative:margin" o:gfxdata="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" strokecolor="#4472c4 [3204]" strokeweight=".5pt">
+                <v:stroke endarrow="block" joinstyle="miter"/>
+              </v:shape>
+            </w:pict>
+          </mc:Fallback>
+        </mc:AlternateContent>
+      </w:r>
+      <w:r>
+        <w:rPr>
+          <w:noProof/>
+        </w:rPr>
+        <mc:AlternateContent>
+          <mc:Choice Requires="wps">
+            <w:drawing>
+              <wp:anchor distT="0" distB="0" distL="114300" distR="114300" simplePos="0" relativeHeight="251714560" behindDoc="0" locked="0" layoutInCell="1" allowOverlap="1" wp14:anchorId="4C50976C" wp14:editId="4ACDE56C">
+                <wp:simplePos x="0" y="0"/>
+                <wp:positionH relativeFrom="column">
+                  <wp:posOffset>3106688</wp:posOffset>
+                </wp:positionH>
+                <wp:positionV relativeFrom="paragraph">
+                  <wp:posOffset>1132958</wp:posOffset>
+                </wp:positionV>
+                <wp:extent cx="868964" cy="272060"/>
+                <wp:effectExtent l="0" t="0" r="0" b="0"/>
+                <wp:wrapNone/>
+                <wp:docPr id="66" name="Text Box 66"/>
+                <wp:cNvGraphicFramePr/>
+                <a:graphic xmlns:a="http://schemas.openxmlformats.org/drawingml/2006/main">
+                  <a:graphicData uri="http://schemas.microsoft.com/office/word/2010/wordprocessingShape">
+                    <wps:wsp>
+                      <wps:cNvSpPr txBox="1"/>
+                      <wps:spPr>
+                        <a:xfrm>
+                          <a:off x="0" y="0"/>
+                          <a:ext cx="868964" cy="272060"/>
+                        </a:xfrm>
+                        <a:prstGeom prst="rect">
+                          <a:avLst/>
+                        </a:prstGeom>
+                        <a:noFill/>
+                        <a:ln w="6350">
+                          <a:noFill/>
+                        </a:ln>
+                      </wps:spPr>
+                      <wps:txbx>
+                        <w:txbxContent>
+                          <w:p>
+                            <w:r>
+                              <w:t>0</w:t>
+                            </w:r>
+                          </w:p>
+                        </w:txbxContent>
+                      </wps:txbx>
+                      <wps:bodyPr rot="0" spcFirstLastPara="0" vertOverflow="overflow" horzOverflow="overflow" vert="horz" wrap="square" lIns="91440" tIns="45720" rIns="91440" bIns="45720" numCol="1" spcCol="0" rtlCol="0" fromWordArt="0" anchor="t" anchorCtr="0" forceAA="0" compatLnSpc="1">
+                        <a:prstTxWarp prst="textNoShape">
+                          <a:avLst/>
+                        </a:prstTxWarp>
+                        <a:noAutofit/>
+                      </wps:bodyPr>
+                    </wps:wsp>
+                  </a:graphicData>
+                </a:graphic>
+                <wp14:sizeRelH relativeFrom="margin">
+                  <wp14:pctWidth>0</wp14:pctWidth>
+                </wp14:sizeRelH>
+                <wp14:sizeRelV relativeFrom="margin">
+                  <wp14:pctHeight>0</wp14:pctHeight>
+                </wp14:sizeRelV>
+              </wp:anchor>
+            </w:drawing>
+          </mc:Choice>
+          <mc:Fallback>
+            <w:pict>
+              <v:shape w14:anchorId="4C50976C" id="Text Box 66" o:spid="_x0000_s1058" type="#_x0000_t202" style="position:absolute;margin-left:244.6pt;margin-top:89.2pt;width:68.4pt;height:21.4pt;z-index:251714560;visibility:visible;mso-wrap-style:square;mso-width-percent:0;mso-height-percent:0;mso-wrap-distance-left:9pt;mso-wrap-distance-top:0;mso-wrap-distance-right:9pt;mso-wrap-distance-bottom:0;mso-position-horizontal:absolute;mso-position-horizontal-relative:text;mso-position-vertical:absolute;mso-position-vertical-relative:text;mso-width-percent:0;mso-height-percent:0;mso-width-relative:margin;mso-height-relative:margin;v-text-anchor:top" o:gfxdata="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" filled="f" stroked="f" strokeweight=".5pt">
+                <v:textbox>
+                  <w:txbxContent>
+                    <w:p>
+                      <w:r>
+                        <w:t>0</w:t>
+                      </w:r>
+                    </w:p>
+                  </w:txbxContent>
+                </v:textbox>
+              </v:shape>
+            </w:pict>
+          </mc:Fallback>
+        </mc:AlternateContent>
+      </w:r>
+      <w:r>
+        <w:rPr>
+          <w:noProof/>
+        </w:rPr>
+        <mc:AlternateContent>
+          <mc:Choice Requires="wps">
+            <w:drawing>
+              <wp:anchor distT="0" distB="0" distL="114300" distR="114300" simplePos="0" relativeHeight="251710464" behindDoc="0" locked="0" layoutInCell="1" allowOverlap="1" wp14:anchorId="57E747B6" wp14:editId="5EB6E509">
+                <wp:simplePos x="0" y="0"/>
+                <wp:positionH relativeFrom="column">
+                  <wp:posOffset>2885188</wp:posOffset>
+                </wp:positionH>
+                <wp:positionV relativeFrom="paragraph">
+                  <wp:posOffset>1507805</wp:posOffset>
+                </wp:positionV>
+                <wp:extent cx="1045028" cy="1118621"/>
+                <wp:effectExtent l="0" t="25400" r="34925" b="12065"/>
+                <wp:wrapNone/>
+                <wp:docPr id="67" name="Straight Arrow Connector 67"/>
+                <wp:cNvGraphicFramePr/>
+                <a:graphic xmlns:a="http://schemas.openxmlformats.org/drawingml/2006/main">
+                  <a:graphicData uri="http://schemas.microsoft.com/office/word/2010/wordprocessingShape">
+                    <wps:wsp>
+                      <wps:cNvCnPr/>
+                      <wps:spPr>
+                        <a:xfrm flipV="1">
+                          <a:off x="0" y="0"/>
+                          <a:ext cx="1045028" cy="1118621"/>
+                        </a:xfrm>
+                        <a:prstGeom prst="straightConnector1">
+                          <a:avLst/>
+                        </a:prstGeom>
+                        <a:ln>
+                          <a:tailEnd type="triangle"/>
+                        </a:ln>
+                      </wps:spPr>
+                      <wps:style>
+                        <a:lnRef idx="1">
+                          <a:schemeClr val="accent1"/>
+                        </a:lnRef>
+                        <a:fillRef idx="0">
+                          <a:schemeClr val="accent1"/>
+                        </a:fillRef>
+                        <a:effectRef idx="0">
+                          <a:schemeClr val="accent1"/>
+                        </a:effectRef>
+                        <a:fontRef idx="minor">
+                          <a:schemeClr val="tx1"/>
+                        </a:fontRef>
+                      </wps:style>
+                      <wps:bodyPr/>
+                    </wps:wsp>
+                  </a:graphicData>
+                </a:graphic>
+                <wp14:sizeRelH relativeFrom="margin">
+                  <wp14:pctWidth>0</wp14:pctWidth>
+                </wp14:sizeRelH>
+                <wp14:sizeRelV relativeFrom="margin">
+                  <wp14:pctHeight>0</wp14:pctHeight>
+                </wp14:sizeRelV>
+              </wp:anchor>
+            </w:drawing>
+          </mc:Choice>
+          <mc:Fallback>
+            <w:pict>
+              <v:shape w14:anchorId="6FCEEC99" id="Straight Arrow Connector 67" o:spid="_x0000_s1026" type="#_x0000_t32" style="position:absolute;margin-left:227.2pt;margin-top:118.7pt;width:82.3pt;height:88.1pt;flip:y;z-index:251710464;visibility:visible;mso-wrap-style:square;mso-width-percent:0;mso-height-percent:0;mso-wrap-distance-left:9pt;mso-wrap-distance-top:0;mso-wrap-distance-right:9pt;mso-wrap-distance-bottom:0;mso-position-horizontal:absolute;mso-position-horizontal-relative:text;mso-position-vertical:absolute;mso-position-vertical-relative:text;mso-width-percent:0;mso-height-percent:0;mso-width-relative:margin;mso-height-relative:margin" o:gfxdata="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" strokecolor="#4472c4 [3204]" strokeweight=".5pt">
+                <v:stroke endarrow="block" joinstyle="miter"/>
+              </v:shape>
+            </w:pict>
+          </mc:Fallback>
+        </mc:AlternateContent>
+      </w:r>
+      <w:r>
+        <w:rPr>
+          <w:noProof/>
+        </w:rPr>
+        <mc:AlternateContent>
+          <mc:Choice Requires="wps">
+            <w:drawing>
+              <wp:anchor distT="0" distB="0" distL="114300" distR="114300" simplePos="0" relativeHeight="251712512" behindDoc="0" locked="0" layoutInCell="1" allowOverlap="1" wp14:anchorId="297D74E5" wp14:editId="4CFA3AE0">
+                <wp:simplePos x="0" y="0"/>
+                <wp:positionH relativeFrom="column">
+                  <wp:posOffset>3566148</wp:posOffset>
+                </wp:positionH>
+                <wp:positionV relativeFrom="paragraph">
+                  <wp:posOffset>1973043</wp:posOffset>
+                </wp:positionV>
+                <wp:extent cx="448681" cy="271780"/>
+                <wp:effectExtent l="0" t="0" r="0" b="0"/>
+                <wp:wrapNone/>
+                <wp:docPr id="68" name="Text Box 68"/>
+                <wp:cNvGraphicFramePr/>
+                <a:graphic xmlns:a="http://schemas.openxmlformats.org/drawingml/2006/main">
+                  <a:graphicData uri="http://schemas.microsoft.com/office/word/2010/wordprocessingShape">
+                    <wps:wsp>
+                      <wps:cNvSpPr txBox="1"/>
+                      <wps:spPr>
+                        <a:xfrm>
+                          <a:off x="0" y="0"/>
+                          <a:ext cx="448681" cy="271780"/>
+                        </a:xfrm>
+                        <a:prstGeom prst="rect">
+                          <a:avLst/>
+                        </a:prstGeom>
+                        <a:noFill/>
+                        <a:ln w="6350">
+                          <a:noFill/>
+                        </a:ln>
+                      </wps:spPr>
+                      <wps:txbx>
+                        <w:txbxContent>
+                          <w:p>
+                            <w:r>
+                              <w:t>1</w:t>
+                            </w:r>
+                          </w:p>
+                          <w:p/>
+                        </w:txbxContent>
+                      </wps:txbx>
+                      <wps:bodyPr rot="0" spcFirstLastPara="0" vertOverflow="overflow" horzOverflow="overflow" vert="horz" wrap="square" lIns="91440" tIns="45720" rIns="91440" bIns="45720" numCol="1" spcCol="0" rtlCol="0" fromWordArt="0" anchor="t" anchorCtr="0" forceAA="0" compatLnSpc="1">
+                        <a:prstTxWarp prst="textNoShape">
+                          <a:avLst/>
+                        </a:prstTxWarp>
+                        <a:noAutofit/>
+                      </wps:bodyPr>
+                    </wps:wsp>
+                  </a:graphicData>
+                </a:graphic>
+                <wp14:sizeRelH relativeFrom="margin">
+                  <wp14:pctWidth>0</wp14:pctWidth>
+                </wp14:sizeRelH>
+                <wp14:sizeRelV relativeFrom="margin">
+                  <wp14:pctHeight>0</wp14:pctHeight>
+                </wp14:sizeRelV>
+              </wp:anchor>
+            </w:drawing>
+          </mc:Choice>
+          <mc:Fallback>
+            <w:pict>
+              <v:shape w14:anchorId="297D74E5" id="Text Box 68" o:spid="_x0000_s1059" type="#_x0000_t202" style="position:absolute;margin-left:280.8pt;margin-top:155.35pt;width:35.35pt;height:21.4pt;z-index:251712512;visibility:visible;mso-wrap-style:square;mso-width-percent:0;mso-height-percent:0;mso-wrap-distance-left:9pt;mso-wrap-distance-top:0;mso-wrap-distance-right:9pt;mso-wrap-distance-bottom:0;mso-position-horizontal:absolute;mso-position-horizontal-relative:text;mso-position-vertical:absolute;mso-position-vertical-relative:text;mso-width-percent:0;mso-height-percent:0;mso-width-relative:margin;mso-height-relative:margin;v-text-anchor:top" o:gfxdata="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" filled="f" stroked="f" strokeweight=".5pt">
+                <v:textbox>
+                  <w:txbxContent>
+                    <w:p>
+                      <w:r>
+                        <w:t>1</w:t>
+                      </w:r>
+                    </w:p>
+                    <w:p/>
+                  </w:txbxContent>
+                </v:textbox>
+              </v:shape>
+            </w:pict>
+          </mc:Fallback>
+        </mc:AlternateContent>
+      </w:r>
+      <w:r>
+        <w:rPr>
+          <w:noProof/>
+        </w:rPr>
+        <mc:AlternateContent>
+          <mc:Choice Requires="wps">
+            <w:drawing>
+              <wp:anchor distT="0" distB="0" distL="114300" distR="114300" simplePos="0" relativeHeight="251706368" behindDoc="0" locked="0" layoutInCell="1" allowOverlap="1" wp14:anchorId="36B17A5E" wp14:editId="51B03D91">
+                <wp:simplePos x="0" y="0"/>
+                <wp:positionH relativeFrom="column">
+                  <wp:posOffset>2253438</wp:posOffset>
+                </wp:positionH>
+                <wp:positionV relativeFrom="paragraph">
+                  <wp:posOffset>1051308</wp:posOffset>
+                </wp:positionV>
+                <wp:extent cx="630425" cy="630425"/>
+                <wp:effectExtent l="0" t="0" r="17780" b="17780"/>
+                <wp:wrapNone/>
+                <wp:docPr id="69" name="Oval 69"/>
+                <wp:cNvGraphicFramePr/>
+                <a:graphic xmlns:a="http://schemas.openxmlformats.org/drawingml/2006/main">
+                  <a:graphicData uri="http://schemas.microsoft.com/office/word/2010/wordprocessingShape">
+                    <wps:wsp>
+                      <wps:cNvSpPr/>
+                      <wps:spPr>
+                        <a:xfrm>
+                          <a:off x="0" y="0"/>
+                          <a:ext cx="630425" cy="630425"/>
+                        </a:xfrm>
+                        <a:prstGeom prst="ellipse">
+                          <a:avLst/>
+                        </a:prstGeom>
+                      </wps:spPr>
+                      <wps:style>
+                        <a:lnRef idx="2">
+                          <a:schemeClr val="accent6"/>
+                        </a:lnRef>
+                        <a:fillRef idx="1">
+                          <a:schemeClr val="lt1"/>
+                        </a:fillRef>
+                        <a:effectRef idx="0">
+                          <a:schemeClr val="accent6"/>
+                        </a:effectRef>
+                        <a:fontRef idx="minor">
+                          <a:schemeClr val="dk1"/>
+                        </a:fontRef>
+                      </wps:style>
+                      <wps:txbx>
+                        <w:txbxContent>
+                          <w:p>
+                            <w:pPr>
+                              <w:jc w:val="center"/>
+                            </w:pPr>
+                            <w:r>
+                              <w:t>y</w:t>
+                            </w:r>
+                          </w:p>
+                        </w:txbxContent>
+                      </wps:txbx>
+                      <wps:bodyPr rot="0" spcFirstLastPara="0" vertOverflow="overflow" horzOverflow="overflow" vert="horz" wrap="square" lIns="91440" tIns="45720" rIns="91440" bIns="45720" numCol="1" spcCol="0" rtlCol="0" fromWordArt="0" anchor="ctr" anchorCtr="0" forceAA="0" compatLnSpc="1">
+                        <a:prstTxWarp prst="textNoShape">
+                          <a:avLst/>
+                        </a:prstTxWarp>
+                        <a:noAutofit/>
+                      </wps:bodyPr>
+                    </wps:wsp>
+                  </a:graphicData>
+                </a:graphic>
+              </wp:anchor>
+            </w:drawing>
+          </mc:Choice>
+          <mc:Fallback>
+            <w:pict>
+              <v:oval w14:anchorId="36B17A5E" id="Oval 69" o:spid="_x0000_s1060" style="position:absolute;margin-left:177.45pt;margin-top:82.8pt;width:49.65pt;height:49.65pt;z-index:251706368;visibility:visible;mso-wrap-style:square;mso-wrap-distance-left:9pt;mso-wrap-distance-top:0;mso-wrap-distance-right:9pt;mso-wrap-distance-bottom:0;mso-position-horizontal:absolute;mso-position-horizontal-relative:text;mso-position-vertical:absolute;mso-position-vertical-relative:text;v-text-anchor:middle" o:gfxdata="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" fillcolor="white [3201]" strokecolor="#70ad47 [3209]" strokeweight="1pt">
+                <v:stroke joinstyle="miter"/>
+                <v:textbox>
+                  <w:txbxContent>
+                    <w:p>
+                      <w:pPr>
+                        <w:jc w:val="center"/>
+                      </w:pPr>
+                      <w:r>
+                        <w:t>y</w:t>
+                      </w:r>
+                    </w:p>
+                  </w:txbxContent>
+                </v:textbox>
+              </v:oval>
+            </w:pict>
+          </mc:Fallback>
+        </mc:AlternateContent>
+      </w:r>
+      <w:r>
+        <w:rPr>
+          <w:noProof/>
+        </w:rPr>
+        <mc:AlternateContent>
+          <mc:Choice Requires="wps">
+            <w:drawing>
+              <wp:anchor distT="0" distB="0" distL="114300" distR="114300" simplePos="0" relativeHeight="251711488" behindDoc="0" locked="0" layoutInCell="1" allowOverlap="1" wp14:anchorId="7136C036" wp14:editId="5C78BDF8">
+                <wp:simplePos x="0" y="0"/>
+                <wp:positionH relativeFrom="column">
+                  <wp:posOffset>1311965</wp:posOffset>
+                </wp:positionH>
+                <wp:positionV relativeFrom="paragraph">
+                  <wp:posOffset>513892</wp:posOffset>
+                </wp:positionV>
+                <wp:extent cx="465203" cy="271780"/>
+                <wp:effectExtent l="0" t="0" r="0" b="0"/>
+                <wp:wrapNone/>
+                <wp:docPr id="70" name="Text Box 70"/>
+                <wp:cNvGraphicFramePr/>
+                <a:graphic xmlns:a="http://schemas.openxmlformats.org/drawingml/2006/main">
+                  <a:graphicData uri="http://schemas.microsoft.com/office/word/2010/wordprocessingShape">
+                    <wps:wsp>
+                      <wps:cNvSpPr txBox="1"/>
+                      <wps:spPr>
+                        <a:xfrm>
+                          <a:off x="0" y="0"/>
+                          <a:ext cx="465203" cy="271780"/>
+                        </a:xfrm>
+                        <a:prstGeom prst="rect">
+                          <a:avLst/>
+                        </a:prstGeom>
+                        <a:noFill/>
+                        <a:ln w="6350">
+                          <a:noFill/>
+                        </a:ln>
+                      </wps:spPr>
+                      <wps:txbx>
+                        <w:txbxContent>
+                          <w:p>
+                            <w:r>
+                              <w:t>0</w:t>
+                            </w:r>
+                          </w:p>
+                        </w:txbxContent>
+                      </wps:txbx>
+                      <wps:bodyPr rot="0" spcFirstLastPara="0" vertOverflow="overflow" horzOverflow="overflow" vert="horz" wrap="square" lIns="91440" tIns="45720" rIns="91440" bIns="45720" numCol="1" spcCol="0" rtlCol="0" fromWordArt="0" anchor="t" anchorCtr="0" forceAA="0" compatLnSpc="1">
+                        <a:prstTxWarp prst="textNoShape">
+                          <a:avLst/>
+                        </a:prstTxWarp>
+                        <a:noAutofit/>
+                      </wps:bodyPr>
+                    </wps:wsp>
+                  </a:graphicData>
+                </a:graphic>
+                <wp14:sizeRelH relativeFrom="margin">
+                  <wp14:pctWidth>0</wp14:pctWidth>
+                </wp14:sizeRelH>
+                <wp14:sizeRelV relativeFrom="margin">
+                  <wp14:pctHeight>0</wp14:pctHeight>
+                </wp14:sizeRelV>
+              </wp:anchor>
+            </w:drawing>
+          </mc:Choice>
+          <mc:Fallback>
+            <w:pict>
+              <v:shape w14:anchorId="7136C036" id="Text Box 70" o:spid="_x0000_s1061" type="#_x0000_t202" style="position:absolute;margin-left:103.3pt;margin-top:40.45pt;width:36.65pt;height:21.4pt;z-index:251711488;visibility:visible;mso-wrap-style:square;mso-width-percent:0;mso-height-percent:0;mso-wrap-distance-left:9pt;mso-wrap-distance-top:0;mso-wrap-distance-right:9pt;mso-wrap-distance-bottom:0;mso-position-horizontal:absolute;mso-position-horizontal-relative:text;mso-position-vertical:absolute;mso-position-vertical-relative:text;mso-width-percent:0;mso-height-percent:0;mso-width-relative:margin;mso-height-relative:margin;v-text-anchor:top" o:gfxdata="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" filled="f" stroked="f" strokeweight=".5pt">
+                <v:textbox>
+                  <w:txbxContent>
+                    <w:p>
+                      <w:r>
+                        <w:t>0</w:t>
+                      </w:r>
+                    </w:p>
+                  </w:txbxContent>
+                </v:textbox>
+              </v:shape>
+            </w:pict>
+          </mc:Fallback>
+        </mc:AlternateContent>
+      </w:r>
+      <w:r>
+        <w:rPr>
+          <w:noProof/>
+        </w:rPr>
+        <mc:AlternateContent>
+          <mc:Choice Requires="wps">
+            <w:drawing>
+              <wp:anchor distT="0" distB="0" distL="114300" distR="114300" simplePos="0" relativeHeight="251709440" behindDoc="0" locked="0" layoutInCell="1" allowOverlap="1" wp14:anchorId="1F1CB1BB" wp14:editId="2ADB1639">
+                <wp:simplePos x="0" y="0"/>
+                <wp:positionH relativeFrom="column">
+                  <wp:posOffset>2856789</wp:posOffset>
+                </wp:positionH>
+                <wp:positionV relativeFrom="paragraph">
+                  <wp:posOffset>246956</wp:posOffset>
+                </wp:positionV>
+                <wp:extent cx="993913" cy="806489"/>
+                <wp:effectExtent l="0" t="0" r="47625" b="31750"/>
+                <wp:wrapNone/>
+                <wp:docPr id="71" name="Straight Arrow Connector 71"/>
+                <wp:cNvGraphicFramePr/>
+                <a:graphic xmlns:a="http://schemas.openxmlformats.org/drawingml/2006/main">
+                  <a:graphicData uri="http://schemas.microsoft.com/office/word/2010/wordprocessingShape">
+                    <wps:wsp>
+                      <wps:cNvCnPr/>
+                      <wps:spPr>
+                        <a:xfrm>
+                          <a:off x="0" y="0"/>
+                          <a:ext cx="993913" cy="806489"/>
+                        </a:xfrm>
+                        <a:prstGeom prst="straightConnector1">
+                          <a:avLst/>
+                        </a:prstGeom>
+                        <a:ln>
+                          <a:tailEnd type="triangle"/>
+                        </a:ln>
+                      </wps:spPr>
+                      <wps:style>
+                        <a:lnRef idx="1">
+                          <a:schemeClr val="accent1"/>
+                        </a:lnRef>
+                        <a:fillRef idx="0">
+                          <a:schemeClr val="accent1"/>
+                        </a:fillRef>
+                        <a:effectRef idx="0">
+                          <a:schemeClr val="accent1"/>
+                        </a:effectRef>
+                        <a:fontRef idx="minor">
+                          <a:schemeClr val="tx1"/>
+                        </a:fontRef>
+                      </wps:style>
+                      <wps:bodyPr/>
+                    </wps:wsp>
+                  </a:graphicData>
+                </a:graphic>
+                <wp14:sizeRelH relativeFrom="margin">
+                  <wp14:pctWidth>0</wp14:pctWidth>
+                </wp14:sizeRelH>
+                <wp14:sizeRelV relativeFrom="margin">
+                  <wp14:pctHeight>0</wp14:pctHeight>
+                </wp14:sizeRelV>
+              </wp:anchor>
+            </w:drawing>
+          </mc:Choice>
+          <mc:Fallback>
+            <w:pict>
+              <v:shape w14:anchorId="598D9690" id="Straight Arrow Connector 71" o:spid="_x0000_s1026" type="#_x0000_t32" style="position:absolute;margin-left:224.95pt;margin-top:19.45pt;width:78.25pt;height:63.5pt;z-index:251709440;visibility:visible;mso-wrap-style:square;mso-width-percent:0;mso-height-percent:0;mso-wrap-distance-left:9pt;mso-wrap-distance-top:0;mso-wrap-distance-right:9pt;mso-wrap-distance-bottom:0;mso-position-horizontal:absolute;mso-position-horizontal-relative:text;mso-position-vertical:absolute;mso-position-vertical-relative:text;mso-width-percent:0;mso-height-percent:0;mso-width-relative:margin;mso-height-relative:margin" o:gfxdata="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" strokecolor="#4472c4 [3204]" strokeweight=".5pt">
+                <v:stroke endarrow="block" joinstyle="miter"/>
+              </v:shape>
+            </w:pict>
+          </mc:Fallback>
+        </mc:AlternateContent>
+      </w:r>
+      <w:r>
+        <w:rPr>
+          <w:noProof/>
+        </w:rPr>
+        <mc:AlternateContent>
+          <mc:Choice Requires="wps">
+            <w:drawing>
+              <wp:anchor distT="0" distB="0" distL="114300" distR="114300" simplePos="0" relativeHeight="251708416" behindDoc="0" locked="0" layoutInCell="1" allowOverlap="1" wp14:anchorId="31F04088" wp14:editId="68E8613E">
+                <wp:simplePos x="0" y="0"/>
+                <wp:positionH relativeFrom="column">
+                  <wp:posOffset>1311965</wp:posOffset>
+                </wp:positionH>
+                <wp:positionV relativeFrom="paragraph">
+                  <wp:posOffset>212879</wp:posOffset>
+                </wp:positionV>
+                <wp:extent cx="903041" cy="896817"/>
+                <wp:effectExtent l="0" t="25400" r="36830" b="17780"/>
+                <wp:wrapNone/>
+                <wp:docPr id="72" name="Straight Arrow Connector 72"/>
+                <wp:cNvGraphicFramePr/>
+                <a:graphic xmlns:a="http://schemas.openxmlformats.org/drawingml/2006/main">
+                  <a:graphicData uri="http://schemas.microsoft.com/office/word/2010/wordprocessingShape">
+                    <wps:wsp>
+                      <wps:cNvCnPr/>
+                      <wps:spPr>
+                        <a:xfrm flipV="1">
+                          <a:off x="0" y="0"/>
+                          <a:ext cx="903041" cy="896817"/>
+                        </a:xfrm>
+                        <a:prstGeom prst="straightConnector1">
+                          <a:avLst/>
+                        </a:prstGeom>
+                        <a:ln>
+                          <a:tailEnd type="triangle"/>
+                        </a:ln>
+                      </wps:spPr>
+                      <wps:style>
+                        <a:lnRef idx="1">
+                          <a:schemeClr val="accent1"/>
+                        </a:lnRef>
+                        <a:fillRef idx="0">
+                          <a:schemeClr val="accent1"/>
+                        </a:fillRef>
+                        <a:effectRef idx="0">
+                          <a:schemeClr val="accent1"/>
+                        </a:effectRef>
+                        <a:fontRef idx="minor">
+                          <a:schemeClr val="tx1"/>
+                        </a:fontRef>
+                      </wps:style>
+                      <wps:bodyPr/>
+                    </wps:wsp>
+                  </a:graphicData>
+                </a:graphic>
+                <wp14:sizeRelH relativeFrom="margin">
+                  <wp14:pctWidth>0</wp14:pctWidth>
+                </wp14:sizeRelH>
+                <wp14:sizeRelV relativeFrom="margin">
+                  <wp14:pctHeight>0</wp14:pctHeight>
+                </wp14:sizeRelV>
+              </wp:anchor>
+            </w:drawing>
+          </mc:Choice>
+          <mc:Fallback>
+            <w:pict>
+              <v:shape w14:anchorId="25AEC954" id="Straight Arrow Connector 72" o:spid="_x0000_s1026" type="#_x0000_t32" style="position:absolute;margin-left:103.3pt;margin-top:16.75pt;width:71.1pt;height:70.6pt;flip:y;z-index:251708416;visibility:visible;mso-wrap-style:square;mso-width-percent:0;mso-height-percent:0;mso-wrap-distance-left:9pt;mso-wrap-distance-top:0;mso-wrap-distance-right:9pt;mso-wrap-distance-bottom:0;mso-position-horizontal:absolute;mso-position-horizontal-relative:text;mso-position-vertical:absolute;mso-position-vertical-relative:text;mso-width-percent:0;mso-height-percent:0;mso-width-relative:margin;mso-height-relative:margin" o:gfxdata="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" strokecolor="#4472c4 [3204]" strokeweight=".5pt">
+                <v:stroke endarrow="block" joinstyle="miter"/>
+              </v:shape>
+            </w:pict>
+          </mc:Fallback>
+        </mc:AlternateContent>
+      </w:r>
+      <w:r>
+        <w:rPr>
+          <w:noProof/>
+        </w:rPr>
+        <mc:AlternateContent>
+          <mc:Choice Requires="wps">
+            <w:drawing>
+              <wp:anchor distT="0" distB="0" distL="114300" distR="114300" simplePos="0" relativeHeight="251707392" behindDoc="0" locked="0" layoutInCell="1" allowOverlap="1" wp14:anchorId="35E77E70" wp14:editId="0CEA4C48">
+                <wp:simplePos x="0" y="0"/>
+                <wp:positionH relativeFrom="column">
+                  <wp:posOffset>3803914</wp:posOffset>
+                </wp:positionH>
+                <wp:positionV relativeFrom="paragraph">
+                  <wp:posOffset>921567</wp:posOffset>
+                </wp:positionV>
+                <wp:extent cx="630425" cy="630425"/>
+                <wp:effectExtent l="0" t="0" r="17780" b="17780"/>
+                <wp:wrapNone/>
+                <wp:docPr id="73" name="Oval 73"/>
+                <wp:cNvGraphicFramePr/>
+                <a:graphic xmlns:a="http://schemas.openxmlformats.org/drawingml/2006/main">
+                  <a:graphicData uri="http://schemas.microsoft.com/office/word/2010/wordprocessingShape">
+                    <wps:wsp>
+                      <wps:cNvSpPr/>
+                      <wps:spPr>
+                        <a:xfrm>
+                          <a:off x="0" y="0"/>
+                          <a:ext cx="630425" cy="630425"/>
+                        </a:xfrm>
+                        <a:prstGeom prst="ellipse">
+                          <a:avLst/>
+                        </a:prstGeom>
+                      </wps:spPr>
+                      <wps:style>
+                        <a:lnRef idx="2">
+                          <a:schemeClr val="accent6"/>
+                        </a:lnRef>
+                        <a:fillRef idx="1">
+                          <a:schemeClr val="lt1"/>
+                        </a:fillRef>
+                        <a:effectRef idx="0">
+                          <a:schemeClr val="accent6"/>
+                        </a:effectRef>
+                        <a:fontRef idx="minor">
+                          <a:schemeClr val="dk1"/>
+                        </a:fontRef>
+                      </wps:style>
+                      <wps:txbx>
+                        <w:txbxContent>
+                          <w:p>
+                            <w:pPr>
+                              <w:jc w:val="center"/>
+                            </w:pPr>
+                            <w:r>
+                              <w:t>t</w:t>
+                            </w:r>
+                          </w:p>
+                        </w:txbxContent>
+                      </wps:txbx>
+                      <wps:bodyPr rot="0" spcFirstLastPara="0" vertOverflow="overflow" horzOverflow="overflow" vert="horz" wrap="square" lIns="91440" tIns="45720" rIns="91440" bIns="45720" numCol="1" spcCol="0" rtlCol="0" fromWordArt="0" anchor="ctr" anchorCtr="0" forceAA="0" compatLnSpc="1">
+                        <a:prstTxWarp prst="textNoShape">
+                          <a:avLst/>
+                        </a:prstTxWarp>
+                        <a:noAutofit/>
+                      </wps:bodyPr>
+                    </wps:wsp>
+                  </a:graphicData>
+                </a:graphic>
+              </wp:anchor>
+            </w:drawing>
+          </mc:Choice>
+          <mc:Fallback>
+            <w:pict>
+              <v:oval w14:anchorId="35E77E70" id="Oval 73" o:spid="_x0000_s1062" style="position:absolute;margin-left:299.5pt;margin-top:72.55pt;width:49.65pt;height:49.65pt;z-index:251707392;visibility:visible;mso-wrap-style:square;mso-wrap-distance-left:9pt;mso-wrap-distance-top:0;mso-wrap-distance-right:9pt;mso-wrap-distance-bottom:0;mso-position-horizontal:absolute;mso-position-horizontal-relative:text;mso-position-vertical:absolute;mso-position-vertical-relative:text;v-text-anchor:middle" o:gfxdata="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" fillcolor="white [3201]" strokecolor="#70ad47 [3209]" strokeweight="1pt">
+                <v:stroke joinstyle="miter"/>
+                <v:textbox>
+                  <w:txbxContent>
+                    <w:p>
+                      <w:pPr>
+                        <w:jc w:val="center"/>
+                      </w:pPr>
+                      <w:r>
+                        <w:t>t</w:t>
+                      </w:r>
+                    </w:p>
+                  </w:txbxContent>
+                </v:textbox>
+              </v:oval>
+            </w:pict>
+          </mc:Fallback>
+        </mc:AlternateContent>
+      </w:r>
+      <w:r>
+        <w:rPr>
+          <w:noProof/>
+        </w:rPr>
+        <mc:AlternateContent>
+          <mc:Choice Requires="wps">
+            <w:drawing>
+              <wp:anchor distT="0" distB="0" distL="114300" distR="114300" simplePos="0" relativeHeight="251704320" behindDoc="0" locked="0" layoutInCell="1" allowOverlap="1" wp14:anchorId="137D2579" wp14:editId="43135917">
+                <wp:simplePos x="0" y="0"/>
+                <wp:positionH relativeFrom="column">
+                  <wp:posOffset>732656</wp:posOffset>
+                </wp:positionH>
+                <wp:positionV relativeFrom="paragraph">
+                  <wp:posOffset>968253</wp:posOffset>
+                </wp:positionV>
+                <wp:extent cx="630425" cy="630425"/>
+                <wp:effectExtent l="0" t="0" r="17780" b="17780"/>
+                <wp:wrapNone/>
+                <wp:docPr id="74" name="Oval 74"/>
+                <wp:cNvGraphicFramePr/>
+                <a:graphic xmlns:a="http://schemas.openxmlformats.org/drawingml/2006/main">
+                  <a:graphicData uri="http://schemas.microsoft.com/office/word/2010/wordprocessingShape">
+                    <wps:wsp>
+                      <wps:cNvSpPr/>
+                      <wps:spPr>
+                        <a:xfrm>
+                          <a:off x="0" y="0"/>
+                          <a:ext cx="630425" cy="630425"/>
+                        </a:xfrm>
+                        <a:prstGeom prst="ellipse">
+                          <a:avLst/>
+                        </a:prstGeom>
+                      </wps:spPr>
+                      <wps:style>
+                        <a:lnRef idx="2">
+                          <a:schemeClr val="accent6"/>
+                        </a:lnRef>
+                        <a:fillRef idx="1">
+                          <a:schemeClr val="lt1"/>
+                        </a:fillRef>
+                        <a:effectRef idx="0">
+                          <a:schemeClr val="accent6"/>
+                        </a:effectRef>
+                        <a:fontRef idx="minor">
+                          <a:schemeClr val="dk1"/>
+                        </a:fontRef>
+                      </wps:style>
+                      <wps:txbx>
+                        <w:txbxContent>
+                          <w:p>
+                            <w:pPr>
+                              <w:jc w:val="center"/>
+                            </w:pPr>
+                            <w:r>
+                              <w:t>s</w:t>
+                            </w:r>
+                          </w:p>
+                        </w:txbxContent>
+                      </wps:txbx>
+                      <wps:bodyPr rot="0" spcFirstLastPara="0" vertOverflow="overflow" horzOverflow="overflow" vert="horz" wrap="square" lIns="91440" tIns="45720" rIns="91440" bIns="45720" numCol="1" spcCol="0" rtlCol="0" fromWordArt="0" anchor="ctr" anchorCtr="0" forceAA="0" compatLnSpc="1">
+                        <a:prstTxWarp prst="textNoShape">
+                          <a:avLst/>
+                        </a:prstTxWarp>
+                        <a:noAutofit/>
+                      </wps:bodyPr>
+                    </wps:wsp>
+                  </a:graphicData>
+                </a:graphic>
+              </wp:anchor>
+            </w:drawing>
+          </mc:Choice>
+          <mc:Fallback>
+            <w:pict>
+              <v:oval w14:anchorId="137D2579" id="Oval 74" o:spid="_x0000_s1063" style="position:absolute;margin-left:57.7pt;margin-top:76.25pt;width:49.65pt;height:49.65pt;z-index:251704320;visibility:visible;mso-wrap-style:square;mso-wrap-distance-left:9pt;mso-wrap-distance-top:0;mso-wrap-distance-right:9pt;mso-wrap-distance-bottom:0;mso-position-horizontal:absolute;mso-position-horizontal-relative:text;mso-position-vertical:absolute;mso-position-vertical-relative:text;v-text-anchor:middle" o:gfxdata="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" fillcolor="white [3201]" strokecolor="#70ad47 [3209]" strokeweight="1pt">
+                <v:stroke joinstyle="miter"/>
+                <v:textbox>
+                  <w:txbxContent>
+                    <w:p>
+                      <w:pPr>
+                        <w:jc w:val="center"/>
+                      </w:pPr>
+                      <w:r>
+                        <w:t>s</w:t>
+                      </w:r>
+                    </w:p>
+                  </w:txbxContent>
+                </v:textbox>
+              </v:oval>
+            </w:pict>
+          </mc:Fallback>
+        </mc:AlternateContent>
+      </w:r>
+    </w:p>
+    <w:p>
+      <w:r>
+        <w:rPr>
+          <w:noProof/>
+        </w:rPr>
+        <mc:AlternateContent>
+          <mc:Choice Requires="wps">
+            <w:drawing>
+              <wp:anchor distT="0" distB="0" distL="114300" distR="114300" simplePos="0" relativeHeight="251713536" behindDoc="0" locked="0" layoutInCell="1" allowOverlap="1" wp14:anchorId="584DA1CB" wp14:editId="3544CBCD">
+                <wp:simplePos x="0" y="0"/>
+                <wp:positionH relativeFrom="column">
+                  <wp:posOffset>3417835</wp:posOffset>
+                </wp:positionH>
+                <wp:positionV relativeFrom="paragraph">
+                  <wp:posOffset>270510</wp:posOffset>
+                </wp:positionV>
+                <wp:extent cx="868964" cy="272060"/>
+                <wp:effectExtent l="0" t="0" r="0" b="0"/>
+                <wp:wrapNone/>
+                <wp:docPr id="75" name="Text Box 75"/>
+                <wp:cNvGraphicFramePr/>
+                <a:graphic xmlns:a="http://schemas.openxmlformats.org/drawingml/2006/main">
+                  <a:graphicData uri="http://schemas.microsoft.com/office/word/2010/wordprocessingShape">
+                    <wps:wsp>
+                      <wps:cNvSpPr txBox="1"/>
+                      <wps:spPr>
+                        <a:xfrm>
+                          <a:off x="0" y="0"/>
+                          <a:ext cx="868964" cy="272060"/>
+                        </a:xfrm>
+                        <a:prstGeom prst="rect">
+                          <a:avLst/>
+                        </a:prstGeom>
+                        <a:noFill/>
+                        <a:ln w="6350">
+                          <a:noFill/>
+                        </a:ln>
+                      </wps:spPr>
+                      <wps:txbx>
+                        <w:txbxContent>
+                          <w:p>
+                            <w:r>
+                              <w:t>1</w:t>
+                            </w:r>
+                          </w:p>
+                        </w:txbxContent>
+                      </wps:txbx>
+                      <wps:bodyPr rot="0" spcFirstLastPara="0" vertOverflow="overflow" horzOverflow="overflow" vert="horz" wrap="square" lIns="91440" tIns="45720" rIns="91440" bIns="45720" numCol="1" spcCol="0" rtlCol="0" fromWordArt="0" anchor="t" anchorCtr="0" forceAA="0" compatLnSpc="1">
+                        <a:prstTxWarp prst="textNoShape">
+                          <a:avLst/>
+                        </a:prstTxWarp>
+                        <a:noAutofit/>
+                      </wps:bodyPr>
+                    </wps:wsp>
+                  </a:graphicData>
+                </a:graphic>
+                <wp14:sizeRelH relativeFrom="margin">
+                  <wp14:pctWidth>0</wp14:pctWidth>
+                </wp14:sizeRelH>
+                <wp14:sizeRelV relativeFrom="margin">
+                  <wp14:pctHeight>0</wp14:pctHeight>
+                </wp14:sizeRelV>
+              </wp:anchor>
+            </w:drawing>
+          </mc:Choice>
+          <mc:Fallback>
+            <w:pict>
+              <v:shape w14:anchorId="584DA1CB" id="Text Box 75" o:spid="_x0000_s1064" type="#_x0000_t202" style="position:absolute;margin-left:269.1pt;margin-top:21.3pt;width:68.4pt;height:21.4pt;z-index:251713536;visibility:visible;mso-wrap-style:square;mso-width-percent:0;mso-height-percent:0;mso-wrap-distance-left:9pt;mso-wrap-distance-top:0;mso-wrap-distance-right:9pt;mso-wrap-distance-bottom:0;mso-position-horizontal:absolute;mso-position-horizontal-relative:text;mso-position-vertical:absolute;mso-position-vertical-relative:text;mso-width-percent:0;mso-height-percent:0;mso-width-relative:margin;mso-height-relative:margin;v-text-anchor:top" o:gfxdata="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" filled="f" stroked="f" strokeweight=".5pt">
+                <v:textbox>
+                  <w:txbxContent>
+                    <w:p>
+                      <w:r>
+                        <w:t>1</w:t>
+                      </w:r>
+                    </w:p>
+                  </w:txbxContent>
+                </v:textbox>
+              </v:shape>
+            </w:pict>
+          </mc:Fallback>
+        </mc:AlternateContent>
+      </w:r>
+    </w:p>
+    <w:p/>
+    <w:p/>
+    <w:p/>
+    <w:p/>
+    <w:p/>
+    <w:p>
+      <w:r>
+        <w:rPr>
+          <w:noProof/>
+        </w:rPr>
+        <mc:AlternateContent>
+          <mc:Choice Requires="wps">
+            <w:drawing>
+              <wp:anchor distT="0" distB="0" distL="114300" distR="114300" simplePos="0" relativeHeight="251716608" behindDoc="0" locked="0" layoutInCell="1" allowOverlap="1" wp14:anchorId="2B4B5642" wp14:editId="0438F334">
+                <wp:simplePos x="0" y="0"/>
+                <wp:positionH relativeFrom="column">
+                  <wp:posOffset>2890867</wp:posOffset>
+                </wp:positionH>
+                <wp:positionV relativeFrom="paragraph">
+                  <wp:posOffset>53051</wp:posOffset>
+                </wp:positionV>
+                <wp:extent cx="914483" cy="50279"/>
+                <wp:effectExtent l="0" t="63500" r="0" b="38735"/>
+                <wp:wrapNone/>
+                <wp:docPr id="76" name="Straight Arrow Connector 76"/>
+                <wp:cNvGraphicFramePr/>
+                <a:graphic xmlns:a="http://schemas.openxmlformats.org/drawingml/2006/main">
+                  <a:graphicData uri="http://schemas.microsoft.com/office/word/2010/wordprocessingShape">
+                    <wps:wsp>
+                      <wps:cNvCnPr/>
+                      <wps:spPr>
+                        <a:xfrm flipV="1">
+                          <a:off x="0" y="0"/>
+                          <a:ext cx="914483" cy="50279"/>
+                        </a:xfrm>
+                        <a:prstGeom prst="straightConnector1">
+                          <a:avLst/>
+                        </a:prstGeom>
+                        <a:ln>
+                          <a:tailEnd type="triangle"/>
+                        </a:ln>
+                      </wps:spPr>
+                      <wps:style>
+                        <a:lnRef idx="1">
+                          <a:schemeClr val="accent1"/>
+                        </a:lnRef>
+                        <a:fillRef idx="0">
+                          <a:schemeClr val="accent1"/>
+                        </a:fillRef>
+                        <a:effectRef idx="0">
+                          <a:schemeClr val="accent1"/>
+                        </a:effectRef>
+                        <a:fontRef idx="minor">
+                          <a:schemeClr val="tx1"/>
+                        </a:fontRef>
+                      </wps:style>
+                      <wps:bodyPr/>
+                    </wps:wsp>
+                  </a:graphicData>
+                </a:graphic>
+                <wp14:sizeRelH relativeFrom="margin">
+                  <wp14:pctWidth>0</wp14:pctWidth>
+                </wp14:sizeRelH>
+                <wp14:sizeRelV relativeFrom="margin">
+                  <wp14:pctHeight>0</wp14:pctHeight>
+                </wp14:sizeRelV>
+              </wp:anchor>
+            </w:drawing>
+          </mc:Choice>
+          <mc:Fallback>
+            <w:pict>
+              <v:shape w14:anchorId="3091BDB1" id="Straight Arrow Connector 76" o:spid="_x0000_s1026" type="#_x0000_t32" style="position:absolute;margin-left:227.65pt;margin-top:4.2pt;width:1in;height:3.95pt;flip:y;z-index:251716608;visibility:visible;mso-wrap-style:square;mso-width-percent:0;mso-height-percent:0;mso-wrap-distance-left:9pt;mso-wrap-distance-top:0;mso-wrap-distance-right:9pt;mso-wrap-distance-bottom:0;mso-position-horizontal:absolute;mso-position-horizontal-relative:text;mso-position-vertical:absolute;mso-position-vertical-relative:text;mso-width-percent:0;mso-height-percent:0;mso-width-relative:margin;mso-height-relative:margin" o:gfxdata="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" strokecolor="#4472c4 [3204]" strokeweight=".5pt">
+                <v:stroke endarrow="block" joinstyle="miter"/>
+              </v:shape>
+            </w:pict>
+          </mc:Fallback>
+        </mc:AlternateContent>
+      </w:r>
+    </w:p>
+    <w:p/>
+    <w:p/>
+    <w:p/>
+    <w:p/>
+    <w:p/>
+    <w:p/>
+    <w:p/>
+    <w:p/>
+    <w:p>
+      <w:r>
+        <w:t xml:space="preserve">No more paths from </w:t>
+      </w:r>
+      <m:oMath>
+        <m:r>
+          <w:rPr>
+            <w:rFonts w:ascii="Cambria Math" w:hAnsi="Cambria Math"/>
+          </w:rPr>
+          <m:t>s</m:t>
+        </m:r>
+      </m:oMath>
+      <w:r>
+        <w:t xml:space="preserve"> to </w:t>
+      </w:r>
+      <m:oMath>
+        <m:r>
+          <w:rPr>
+            <w:rFonts w:ascii="Cambria Math" w:hAnsi="Cambria Math"/>
+          </w:rPr>
+          <m:t>t</m:t>
+        </m:r>
+      </m:oMath>
+      <w:r>
+        <w:t xml:space="preserve"> ex</w:t>
+      </w:r>
+      <w:proofErr w:type="spellStart"/>
+      <w:r>
+        <w:t>ist</w:t>
+      </w:r>
+      <w:proofErr w:type="spellEnd"/>
+      <w:r>
+        <w:t xml:space="preserve"> now.</w:t>
+      </w:r>
+    </w:p>
+    <w:p/>
+    <w:p/>
+    <w:p/>
+    <w:p/>
+    <w:p/>
+    <w:p/>
+    <w:p/>
+    <w:p/>
+    <w:p/>
+    <w:p/>
+    <w:p/>
+    <w:p/>
+    <w:p/>
+    <w:p/>
+    <w:p/>
+    <w:p/>
+    <w:p/>
+    <w:p/>
     <w:sectPr>
       <w:pgSz w:w="12240" w:h="15840"/>
       <w:pgMar w:top="1440" w:right="1440" w:bottom="1440" w:left="1440" w:header="720" w:footer="720" w:gutter="0"/>
@@ -2257,6 +6217,16 @@
     <w:semiHidden/>
     <w:unhideWhenUsed/>
   </w:style>
+  <w:style w:type="character" w:styleId="PlaceholderText">
+    <w:name w:val="Placeholder Text"/>
+    <w:basedOn w:val="DefaultParagraphFont"/>
+    <w:uiPriority w:val="99"/>
+    <w:semiHidden/>
+    <w:rsid w:val="004D33D2"/>
+    <w:rPr>
+      <w:color w:val="808080"/>
+    </w:rPr>
+  </w:style>
 </w:styles>
 </file>
 

</xml_diff>